<commit_message>
add stage to sync
</commit_message>
<xml_diff>
--- a/RESSOURCES-PERSO/GITHUB/VERSION-DOC/pseudo_integration_continue.docx
+++ b/RESSOURCES-PERSO/GITHUB/VERSION-DOC/pseudo_integration_continue.docx
@@ -1339,7 +1339,7 @@
           </mc:Choice>
           <mc:Fallback>
             <w:pict>
-              <v:roundrect w14:anchorId="339907B2" id="Rectangle : coins arrondis 7" o:spid="_x0000_s1026" style="position:absolute;margin-left:399.85pt;margin-top:31.7pt;width:86.65pt;height:35.3pt;z-index:251662336;visibility:visible;mso-wrap-style:square;mso-wrap-distance-left:9pt;mso-wrap-distance-top:0;mso-wrap-distance-right:9pt;mso-wrap-distance-bottom:0;mso-position-horizontal:absolute;mso-position-horizontal-relative:text;mso-position-vertical:absolute;mso-position-vertical-relative:text;v-text-anchor:middle" arcsize="10923f" o:gfxdata="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" filled="f" strokecolor="red" strokeweight="2pt"/>
+              <v:roundrect w14:anchorId="774FDD46" id="Rectangle : coins arrondis 7" o:spid="_x0000_s1026" style="position:absolute;margin-left:399.85pt;margin-top:31.7pt;width:86.65pt;height:35.3pt;z-index:251662336;visibility:visible;mso-wrap-style:square;mso-wrap-distance-left:9pt;mso-wrap-distance-top:0;mso-wrap-distance-right:9pt;mso-wrap-distance-bottom:0;mso-position-horizontal:absolute;mso-position-horizontal-relative:text;mso-position-vertical:absolute;mso-position-vertical-relative:text;v-text-anchor:middle" arcsize="10923f" o:gfxdata="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" filled="f" strokecolor="red" strokeweight="2pt"/>
             </w:pict>
           </mc:Fallback>
         </mc:AlternateContent>
@@ -1621,7 +1621,7 @@
           </mc:Choice>
           <mc:Fallback>
             <w:pict>
-              <v:roundrect w14:anchorId="176602BD" id="Rectangle : coins arrondis 11" o:spid="_x0000_s1026" style="position:absolute;margin-left:95.85pt;margin-top:84.6pt;width:99.3pt;height:29.3pt;z-index:251664384;visibility:visible;mso-wrap-style:square;mso-width-percent:0;mso-height-percent:0;mso-wrap-distance-left:9pt;mso-wrap-distance-top:0;mso-wrap-distance-right:9pt;mso-wrap-distance-bottom:0;mso-position-horizontal:absolute;mso-position-horizontal-relative:text;mso-position-vertical:absolute;mso-position-vertical-relative:text;mso-width-percent:0;mso-height-percent:0;mso-width-relative:margin;mso-height-relative:margin;v-text-anchor:middle" arcsize="10923f" o:gfxdata="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" filled="f" strokecolor="red" strokeweight="2pt"/>
+              <v:roundrect w14:anchorId="66EA51A9" id="Rectangle : coins arrondis 11" o:spid="_x0000_s1026" style="position:absolute;margin-left:95.85pt;margin-top:84.6pt;width:99.3pt;height:29.3pt;z-index:251664384;visibility:visible;mso-wrap-style:square;mso-width-percent:0;mso-height-percent:0;mso-wrap-distance-left:9pt;mso-wrap-distance-top:0;mso-wrap-distance-right:9pt;mso-wrap-distance-bottom:0;mso-position-horizontal:absolute;mso-position-horizontal-relative:text;mso-position-vertical:absolute;mso-position-vertical-relative:text;mso-width-percent:0;mso-height-percent:0;mso-width-relative:margin;mso-height-relative:margin;v-text-anchor:middle" arcsize="10923f" o:gfxdata="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" filled="f" strokecolor="red" strokeweight="2pt"/>
             </w:pict>
           </mc:Fallback>
         </mc:AlternateContent>
@@ -1923,10 +1923,10 @@
                   <wp:posOffset>15240</wp:posOffset>
                 </wp:positionH>
                 <wp:positionV relativeFrom="paragraph">
-                  <wp:posOffset>325332</wp:posOffset>
+                  <wp:posOffset>294428</wp:posOffset>
                 </wp:positionV>
-                <wp:extent cx="2159000" cy="194310"/>
-                <wp:effectExtent l="0" t="0" r="12700" b="15240"/>
+                <wp:extent cx="1718733" cy="237067"/>
+                <wp:effectExtent l="0" t="0" r="15240" b="10795"/>
                 <wp:wrapNone/>
                 <wp:docPr id="9" name="Rectangle : coins arrondis 9"/>
                 <wp:cNvGraphicFramePr/>
@@ -1937,7 +1937,7 @@
                       <wps:spPr>
                         <a:xfrm>
                           <a:off x="0" y="0"/>
-                          <a:ext cx="2159000" cy="194310"/>
+                          <a:ext cx="1718733" cy="237067"/>
                         </a:xfrm>
                         <a:prstGeom prst="roundRect">
                           <a:avLst/>
@@ -1983,7 +1983,7 @@
           </mc:Choice>
           <mc:Fallback>
             <w:pict>
-              <v:roundrect w14:anchorId="7EED3700" id="Rectangle : coins arrondis 9" o:spid="_x0000_s1026" style="position:absolute;margin-left:1.2pt;margin-top:25.6pt;width:170pt;height:15.3pt;z-index:251666432;visibility:visible;mso-wrap-style:square;mso-width-percent:0;mso-height-percent:0;mso-wrap-distance-left:9pt;mso-wrap-distance-top:0;mso-wrap-distance-right:9pt;mso-wrap-distance-bottom:0;mso-position-horizontal:absolute;mso-position-horizontal-relative:text;mso-position-vertical:absolute;mso-position-vertical-relative:text;mso-width-percent:0;mso-height-percent:0;mso-width-relative:margin;mso-height-relative:margin;v-text-anchor:middle" arcsize="10923f" o:gfxdata="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" filled="f" strokecolor="red" strokeweight="2pt"/>
+              <v:roundrect w14:anchorId="7221703F" id="Rectangle : coins arrondis 9" o:spid="_x0000_s1026" style="position:absolute;margin-left:1.2pt;margin-top:23.2pt;width:135.35pt;height:18.65pt;z-index:251666432;visibility:visible;mso-wrap-style:square;mso-width-percent:0;mso-height-percent:0;mso-wrap-distance-left:9pt;mso-wrap-distance-top:0;mso-wrap-distance-right:9pt;mso-wrap-distance-bottom:0;mso-position-horizontal:absolute;mso-position-horizontal-relative:text;mso-position-vertical:absolute;mso-position-vertical-relative:text;mso-width-percent:0;mso-height-percent:0;mso-width-relative:margin;mso-height-relative:margin;v-text-anchor:middle" arcsize="10923f" o:gfxdata="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" filled="f" strokecolor="red" strokeweight="2pt"/>
             </w:pict>
           </mc:Fallback>
         </mc:AlternateContent>
@@ -2391,7 +2391,7 @@
           </mc:Choice>
           <mc:Fallback>
             <w:pict>
-              <v:roundrect w14:anchorId="4B4EFF26" id="Rectangle : coins arrondis 16" o:spid="_x0000_s1026" style="position:absolute;margin-left:141.2pt;margin-top:47.95pt;width:64.65pt;height:18.95pt;z-index:251668480;visibility:visible;mso-wrap-style:square;mso-width-percent:0;mso-height-percent:0;mso-wrap-distance-left:9pt;mso-wrap-distance-top:0;mso-wrap-distance-right:9pt;mso-wrap-distance-bottom:0;mso-position-horizontal:absolute;mso-position-horizontal-relative:text;mso-position-vertical:absolute;mso-position-vertical-relative:text;mso-width-percent:0;mso-height-percent:0;mso-width-relative:margin;mso-height-relative:margin;v-text-anchor:middle" arcsize="10923f" o:gfxdata="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" filled="f" strokecolor="red" strokeweight="2pt"/>
+              <v:roundrect w14:anchorId="01C0CD5D" id="Rectangle : coins arrondis 16" o:spid="_x0000_s1026" style="position:absolute;margin-left:141.2pt;margin-top:47.95pt;width:64.65pt;height:18.95pt;z-index:251668480;visibility:visible;mso-wrap-style:square;mso-width-percent:0;mso-height-percent:0;mso-wrap-distance-left:9pt;mso-wrap-distance-top:0;mso-wrap-distance-right:9pt;mso-wrap-distance-bottom:0;mso-position-horizontal:absolute;mso-position-horizontal-relative:text;mso-position-vertical:absolute;mso-position-vertical-relative:text;mso-width-percent:0;mso-height-percent:0;mso-width-relative:margin;mso-height-relative:margin;v-text-anchor:middle" arcsize="10923f" o:gfxdata="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" filled="f" strokecolor="red" strokeweight="2pt"/>
             </w:pict>
           </mc:Fallback>
         </mc:AlternateContent>
@@ -2618,6 +2618,7 @@
         </w:rPr>
         <w:t xml:space="preserve">Build, test, and deploy your code. </w:t>
       </w:r>
+      <w:proofErr w:type="spellStart"/>
       <w:r>
         <w:rPr>
           <w:rFonts w:asciiTheme="majorHAnsi" w:eastAsiaTheme="majorEastAsia" w:hAnsiTheme="majorHAnsi" w:cstheme="majorBidi"/>
@@ -2628,7 +2629,280 @@
           <w:szCs w:val="32"/>
           <w:lang w:eastAsia="en-US"/>
         </w:rPr>
-        <w:t>Make code reviews, branch management, and issue triaging work the way you want. Select a workflow template to get started.</w:t>
+        <w:t>Make</w:t>
+      </w:r>
+      <w:proofErr w:type="spellEnd"/>
+      <w:r>
+        <w:rPr>
+          <w:rFonts w:asciiTheme="majorHAnsi" w:eastAsiaTheme="majorEastAsia" w:hAnsiTheme="majorHAnsi" w:cstheme="majorBidi"/>
+          <w:b/>
+          <w:color w:val="061F57" w:themeColor="text2" w:themeShade="BF"/>
+          <w:kern w:val="28"/>
+          <w:sz w:val="22"/>
+          <w:szCs w:val="32"/>
+          <w:lang w:eastAsia="en-US"/>
+        </w:rPr>
+        <w:t xml:space="preserve"> code </w:t>
+      </w:r>
+      <w:proofErr w:type="spellStart"/>
+      <w:r>
+        <w:rPr>
+          <w:rFonts w:asciiTheme="majorHAnsi" w:eastAsiaTheme="majorEastAsia" w:hAnsiTheme="majorHAnsi" w:cstheme="majorBidi"/>
+          <w:b/>
+          <w:color w:val="061F57" w:themeColor="text2" w:themeShade="BF"/>
+          <w:kern w:val="28"/>
+          <w:sz w:val="22"/>
+          <w:szCs w:val="32"/>
+          <w:lang w:eastAsia="en-US"/>
+        </w:rPr>
+        <w:t>reviews</w:t>
+      </w:r>
+      <w:proofErr w:type="spellEnd"/>
+      <w:r>
+        <w:rPr>
+          <w:rFonts w:asciiTheme="majorHAnsi" w:eastAsiaTheme="majorEastAsia" w:hAnsiTheme="majorHAnsi" w:cstheme="majorBidi"/>
+          <w:b/>
+          <w:color w:val="061F57" w:themeColor="text2" w:themeShade="BF"/>
+          <w:kern w:val="28"/>
+          <w:sz w:val="22"/>
+          <w:szCs w:val="32"/>
+          <w:lang w:eastAsia="en-US"/>
+        </w:rPr>
+        <w:t xml:space="preserve">, </w:t>
+      </w:r>
+      <w:proofErr w:type="spellStart"/>
+      <w:r>
+        <w:rPr>
+          <w:rFonts w:asciiTheme="majorHAnsi" w:eastAsiaTheme="majorEastAsia" w:hAnsiTheme="majorHAnsi" w:cstheme="majorBidi"/>
+          <w:b/>
+          <w:color w:val="061F57" w:themeColor="text2" w:themeShade="BF"/>
+          <w:kern w:val="28"/>
+          <w:sz w:val="22"/>
+          <w:szCs w:val="32"/>
+          <w:lang w:eastAsia="en-US"/>
+        </w:rPr>
+        <w:t>branch</w:t>
+      </w:r>
+      <w:proofErr w:type="spellEnd"/>
+      <w:r>
+        <w:rPr>
+          <w:rFonts w:asciiTheme="majorHAnsi" w:eastAsiaTheme="majorEastAsia" w:hAnsiTheme="majorHAnsi" w:cstheme="majorBidi"/>
+          <w:b/>
+          <w:color w:val="061F57" w:themeColor="text2" w:themeShade="BF"/>
+          <w:kern w:val="28"/>
+          <w:sz w:val="22"/>
+          <w:szCs w:val="32"/>
+          <w:lang w:eastAsia="en-US"/>
+        </w:rPr>
+        <w:t xml:space="preserve"> management, and issue </w:t>
+      </w:r>
+      <w:proofErr w:type="spellStart"/>
+      <w:r>
+        <w:rPr>
+          <w:rFonts w:asciiTheme="majorHAnsi" w:eastAsiaTheme="majorEastAsia" w:hAnsiTheme="majorHAnsi" w:cstheme="majorBidi"/>
+          <w:b/>
+          <w:color w:val="061F57" w:themeColor="text2" w:themeShade="BF"/>
+          <w:kern w:val="28"/>
+          <w:sz w:val="22"/>
+          <w:szCs w:val="32"/>
+          <w:lang w:eastAsia="en-US"/>
+        </w:rPr>
+        <w:t>triaging</w:t>
+      </w:r>
+      <w:proofErr w:type="spellEnd"/>
+      <w:r>
+        <w:rPr>
+          <w:rFonts w:asciiTheme="majorHAnsi" w:eastAsiaTheme="majorEastAsia" w:hAnsiTheme="majorHAnsi" w:cstheme="majorBidi"/>
+          <w:b/>
+          <w:color w:val="061F57" w:themeColor="text2" w:themeShade="BF"/>
+          <w:kern w:val="28"/>
+          <w:sz w:val="22"/>
+          <w:szCs w:val="32"/>
+          <w:lang w:eastAsia="en-US"/>
+        </w:rPr>
+        <w:t xml:space="preserve"> </w:t>
+      </w:r>
+      <w:proofErr w:type="spellStart"/>
+      <w:r>
+        <w:rPr>
+          <w:rFonts w:asciiTheme="majorHAnsi" w:eastAsiaTheme="majorEastAsia" w:hAnsiTheme="majorHAnsi" w:cstheme="majorBidi"/>
+          <w:b/>
+          <w:color w:val="061F57" w:themeColor="text2" w:themeShade="BF"/>
+          <w:kern w:val="28"/>
+          <w:sz w:val="22"/>
+          <w:szCs w:val="32"/>
+          <w:lang w:eastAsia="en-US"/>
+        </w:rPr>
+        <w:t>work</w:t>
+      </w:r>
+      <w:proofErr w:type="spellEnd"/>
+      <w:r>
+        <w:rPr>
+          <w:rFonts w:asciiTheme="majorHAnsi" w:eastAsiaTheme="majorEastAsia" w:hAnsiTheme="majorHAnsi" w:cstheme="majorBidi"/>
+          <w:b/>
+          <w:color w:val="061F57" w:themeColor="text2" w:themeShade="BF"/>
+          <w:kern w:val="28"/>
+          <w:sz w:val="22"/>
+          <w:szCs w:val="32"/>
+          <w:lang w:eastAsia="en-US"/>
+        </w:rPr>
+        <w:t xml:space="preserve"> the </w:t>
+      </w:r>
+      <w:proofErr w:type="spellStart"/>
+      <w:r>
+        <w:rPr>
+          <w:rFonts w:asciiTheme="majorHAnsi" w:eastAsiaTheme="majorEastAsia" w:hAnsiTheme="majorHAnsi" w:cstheme="majorBidi"/>
+          <w:b/>
+          <w:color w:val="061F57" w:themeColor="text2" w:themeShade="BF"/>
+          <w:kern w:val="28"/>
+          <w:sz w:val="22"/>
+          <w:szCs w:val="32"/>
+          <w:lang w:eastAsia="en-US"/>
+        </w:rPr>
+        <w:t>way</w:t>
+      </w:r>
+      <w:proofErr w:type="spellEnd"/>
+      <w:r>
+        <w:rPr>
+          <w:rFonts w:asciiTheme="majorHAnsi" w:eastAsiaTheme="majorEastAsia" w:hAnsiTheme="majorHAnsi" w:cstheme="majorBidi"/>
+          <w:b/>
+          <w:color w:val="061F57" w:themeColor="text2" w:themeShade="BF"/>
+          <w:kern w:val="28"/>
+          <w:sz w:val="22"/>
+          <w:szCs w:val="32"/>
+          <w:lang w:eastAsia="en-US"/>
+        </w:rPr>
+        <w:t xml:space="preserve"> </w:t>
+      </w:r>
+      <w:proofErr w:type="spellStart"/>
+      <w:r>
+        <w:rPr>
+          <w:rFonts w:asciiTheme="majorHAnsi" w:eastAsiaTheme="majorEastAsia" w:hAnsiTheme="majorHAnsi" w:cstheme="majorBidi"/>
+          <w:b/>
+          <w:color w:val="061F57" w:themeColor="text2" w:themeShade="BF"/>
+          <w:kern w:val="28"/>
+          <w:sz w:val="22"/>
+          <w:szCs w:val="32"/>
+          <w:lang w:eastAsia="en-US"/>
+        </w:rPr>
+        <w:t>you</w:t>
+      </w:r>
+      <w:proofErr w:type="spellEnd"/>
+      <w:r>
+        <w:rPr>
+          <w:rFonts w:asciiTheme="majorHAnsi" w:eastAsiaTheme="majorEastAsia" w:hAnsiTheme="majorHAnsi" w:cstheme="majorBidi"/>
+          <w:b/>
+          <w:color w:val="061F57" w:themeColor="text2" w:themeShade="BF"/>
+          <w:kern w:val="28"/>
+          <w:sz w:val="22"/>
+          <w:szCs w:val="32"/>
+          <w:lang w:eastAsia="en-US"/>
+        </w:rPr>
+        <w:t xml:space="preserve"> </w:t>
+      </w:r>
+      <w:proofErr w:type="spellStart"/>
+      <w:r>
+        <w:rPr>
+          <w:rFonts w:asciiTheme="majorHAnsi" w:eastAsiaTheme="majorEastAsia" w:hAnsiTheme="majorHAnsi" w:cstheme="majorBidi"/>
+          <w:b/>
+          <w:color w:val="061F57" w:themeColor="text2" w:themeShade="BF"/>
+          <w:kern w:val="28"/>
+          <w:sz w:val="22"/>
+          <w:szCs w:val="32"/>
+          <w:lang w:eastAsia="en-US"/>
+        </w:rPr>
+        <w:t>want</w:t>
+      </w:r>
+      <w:proofErr w:type="spellEnd"/>
+      <w:r>
+        <w:rPr>
+          <w:rFonts w:asciiTheme="majorHAnsi" w:eastAsiaTheme="majorEastAsia" w:hAnsiTheme="majorHAnsi" w:cstheme="majorBidi"/>
+          <w:b/>
+          <w:color w:val="061F57" w:themeColor="text2" w:themeShade="BF"/>
+          <w:kern w:val="28"/>
+          <w:sz w:val="22"/>
+          <w:szCs w:val="32"/>
+          <w:lang w:eastAsia="en-US"/>
+        </w:rPr>
+        <w:t xml:space="preserve">. Select a workflow </w:t>
+      </w:r>
+      <w:proofErr w:type="spellStart"/>
+      <w:r>
+        <w:rPr>
+          <w:rFonts w:asciiTheme="majorHAnsi" w:eastAsiaTheme="majorEastAsia" w:hAnsiTheme="majorHAnsi" w:cstheme="majorBidi"/>
+          <w:b/>
+          <w:color w:val="061F57" w:themeColor="text2" w:themeShade="BF"/>
+          <w:kern w:val="28"/>
+          <w:sz w:val="22"/>
+          <w:szCs w:val="32"/>
+          <w:lang w:eastAsia="en-US"/>
+        </w:rPr>
+        <w:t>template</w:t>
+      </w:r>
+      <w:proofErr w:type="spellEnd"/>
+      <w:r>
+        <w:rPr>
+          <w:rFonts w:asciiTheme="majorHAnsi" w:eastAsiaTheme="majorEastAsia" w:hAnsiTheme="majorHAnsi" w:cstheme="majorBidi"/>
+          <w:b/>
+          <w:color w:val="061F57" w:themeColor="text2" w:themeShade="BF"/>
+          <w:kern w:val="28"/>
+          <w:sz w:val="22"/>
+          <w:szCs w:val="32"/>
+          <w:lang w:eastAsia="en-US"/>
+        </w:rPr>
+        <w:t xml:space="preserve"> to </w:t>
+      </w:r>
+      <w:proofErr w:type="spellStart"/>
+      <w:r>
+        <w:rPr>
+          <w:rFonts w:asciiTheme="majorHAnsi" w:eastAsiaTheme="majorEastAsia" w:hAnsiTheme="majorHAnsi" w:cstheme="majorBidi"/>
+          <w:b/>
+          <w:color w:val="061F57" w:themeColor="text2" w:themeShade="BF"/>
+          <w:kern w:val="28"/>
+          <w:sz w:val="22"/>
+          <w:szCs w:val="32"/>
+          <w:lang w:eastAsia="en-US"/>
+        </w:rPr>
+        <w:t>get</w:t>
+      </w:r>
+      <w:proofErr w:type="spellEnd"/>
+      <w:r>
+        <w:rPr>
+          <w:rFonts w:asciiTheme="majorHAnsi" w:eastAsiaTheme="majorEastAsia" w:hAnsiTheme="majorHAnsi" w:cstheme="majorBidi"/>
+          <w:b/>
+          <w:color w:val="061F57" w:themeColor="text2" w:themeShade="BF"/>
+          <w:kern w:val="28"/>
+          <w:sz w:val="22"/>
+          <w:szCs w:val="32"/>
+          <w:lang w:eastAsia="en-US"/>
+        </w:rPr>
+        <w:t xml:space="preserve"> </w:t>
+      </w:r>
+      <w:proofErr w:type="spellStart"/>
+      <w:r>
+        <w:rPr>
+          <w:rFonts w:asciiTheme="majorHAnsi" w:eastAsiaTheme="majorEastAsia" w:hAnsiTheme="majorHAnsi" w:cstheme="majorBidi"/>
+          <w:b/>
+          <w:color w:val="061F57" w:themeColor="text2" w:themeShade="BF"/>
+          <w:kern w:val="28"/>
+          <w:sz w:val="22"/>
+          <w:szCs w:val="32"/>
+          <w:lang w:eastAsia="en-US"/>
+        </w:rPr>
+        <w:t>started</w:t>
+      </w:r>
+      <w:proofErr w:type="spellEnd"/>
+      <w:r>
+        <w:rPr>
+          <w:rFonts w:asciiTheme="majorHAnsi" w:eastAsiaTheme="majorEastAsia" w:hAnsiTheme="majorHAnsi" w:cstheme="majorBidi"/>
+          <w:b/>
+          <w:color w:val="061F57" w:themeColor="text2" w:themeShade="BF"/>
+          <w:kern w:val="28"/>
+          <w:sz w:val="22"/>
+          <w:szCs w:val="32"/>
+          <w:lang w:eastAsia="en-US"/>
+        </w:rPr>
+        <w:t>.</w:t>
       </w:r>
     </w:p>
     <w:p>
@@ -2866,7 +3140,7 @@
           <w:szCs w:val="32"/>
           <w:lang w:eastAsia="en-US"/>
         </w:rPr>
-        <w:t xml:space="preserve"> Et pour </w:t>
+        <w:t xml:space="preserve"> </w:t>
       </w:r>
       <w:r>
         <w:rPr>
@@ -2878,6 +3152,78 @@
           <w:szCs w:val="32"/>
           <w:lang w:eastAsia="en-US"/>
         </w:rPr>
+        <w:t xml:space="preserve">Mais avant de </w:t>
+      </w:r>
+      <w:r>
+        <w:rPr>
+          <w:rFonts w:asciiTheme="majorHAnsi" w:eastAsiaTheme="majorEastAsia" w:hAnsiTheme="majorHAnsi" w:cstheme="majorBidi"/>
+          <w:bCs/>
+          <w:color w:val="061F57" w:themeColor="text2" w:themeShade="BF"/>
+          <w:kern w:val="28"/>
+          <w:sz w:val="22"/>
+          <w:szCs w:val="32"/>
+          <w:lang w:eastAsia="en-US"/>
+        </w:rPr>
+        <w:t>cliquer</w:t>
+      </w:r>
+      <w:r>
+        <w:rPr>
+          <w:rFonts w:asciiTheme="majorHAnsi" w:eastAsiaTheme="majorEastAsia" w:hAnsiTheme="majorHAnsi" w:cstheme="majorBidi"/>
+          <w:bCs/>
+          <w:color w:val="061F57" w:themeColor="text2" w:themeShade="BF"/>
+          <w:kern w:val="28"/>
+          <w:sz w:val="22"/>
+          <w:szCs w:val="32"/>
+          <w:lang w:eastAsia="en-US"/>
+        </w:rPr>
+        <w:t xml:space="preserve"> sur le bouton allons dans un autre endroit, pour trouver plus facilement le scripte qu'on recherche.  </w:t>
+      </w:r>
+      <w:r>
+        <w:rPr>
+          <w:rFonts w:asciiTheme="majorHAnsi" w:eastAsiaTheme="majorEastAsia" w:hAnsiTheme="majorHAnsi" w:cstheme="majorBidi"/>
+          <w:bCs/>
+          <w:color w:val="061F57" w:themeColor="text2" w:themeShade="BF"/>
+          <w:kern w:val="28"/>
+          <w:sz w:val="22"/>
+          <w:szCs w:val="32"/>
+          <w:lang w:eastAsia="en-US"/>
+        </w:rPr>
+        <w:t>Et pour</w:t>
+      </w:r>
+      <w:r>
+        <w:rPr>
+          <w:rFonts w:asciiTheme="majorHAnsi" w:eastAsiaTheme="majorEastAsia" w:hAnsiTheme="majorHAnsi" w:cstheme="majorBidi"/>
+          <w:bCs/>
+          <w:color w:val="061F57" w:themeColor="text2" w:themeShade="BF"/>
+          <w:kern w:val="28"/>
+          <w:sz w:val="22"/>
+          <w:szCs w:val="32"/>
+          <w:lang w:eastAsia="en-US"/>
+        </w:rPr>
+        <w:t xml:space="preserve"> le</w:t>
+      </w:r>
+      <w:r>
+        <w:rPr>
+          <w:rFonts w:asciiTheme="majorHAnsi" w:eastAsiaTheme="majorEastAsia" w:hAnsiTheme="majorHAnsi" w:cstheme="majorBidi"/>
+          <w:bCs/>
+          <w:color w:val="061F57" w:themeColor="text2" w:themeShade="BF"/>
+          <w:kern w:val="28"/>
+          <w:sz w:val="22"/>
+          <w:szCs w:val="32"/>
+          <w:lang w:eastAsia="en-US"/>
+        </w:rPr>
+        <w:t xml:space="preserve"> </w:t>
+      </w:r>
+      <w:r>
+        <w:rPr>
+          <w:rFonts w:asciiTheme="majorHAnsi" w:eastAsiaTheme="majorEastAsia" w:hAnsiTheme="majorHAnsi" w:cstheme="majorBidi"/>
+          <w:bCs/>
+          <w:color w:val="061F57" w:themeColor="text2" w:themeShade="BF"/>
+          <w:kern w:val="28"/>
+          <w:sz w:val="22"/>
+          <w:szCs w:val="32"/>
+          <w:lang w:eastAsia="en-US"/>
+        </w:rPr>
         <w:t>trouver</w:t>
       </w:r>
       <w:r>
@@ -2890,7 +3236,19 @@
           <w:szCs w:val="32"/>
           <w:lang w:eastAsia="en-US"/>
         </w:rPr>
-        <w:t xml:space="preserve"> le script place au Marketplace.</w:t>
+        <w:t>,</w:t>
+      </w:r>
+      <w:r>
+        <w:rPr>
+          <w:rFonts w:asciiTheme="majorHAnsi" w:eastAsiaTheme="majorEastAsia" w:hAnsiTheme="majorHAnsi" w:cstheme="majorBidi"/>
+          <w:bCs/>
+          <w:color w:val="061F57" w:themeColor="text2" w:themeShade="BF"/>
+          <w:kern w:val="28"/>
+          <w:sz w:val="22"/>
+          <w:szCs w:val="32"/>
+          <w:lang w:eastAsia="en-US"/>
+        </w:rPr>
+        <w:t xml:space="preserve"> place au Marketplace.</w:t>
       </w:r>
     </w:p>
     <w:p>
@@ -2987,8 +3345,6 @@
       <w:r>
         <w:t xml:space="preserve"> (faite vos cours:).</w:t>
       </w:r>
-      <w:bookmarkStart w:id="6" w:name="_GoBack"/>
-      <w:bookmarkEnd w:id="6"/>
     </w:p>
     <w:p/>
     <w:p>
@@ -3079,7 +3435,7 @@
           </mc:Choice>
           <mc:Fallback>
             <w:pict>
-              <v:roundrect w14:anchorId="7A64C06E" id="Rectangle : coins arrondis 24" o:spid="_x0000_s1026" style="position:absolute;margin-left:359.85pt;margin-top:10pt;width:64.65pt;height:18.95pt;z-index:251671552;visibility:visible;mso-wrap-style:square;mso-width-percent:0;mso-height-percent:0;mso-wrap-distance-left:9pt;mso-wrap-distance-top:0;mso-wrap-distance-right:9pt;mso-wrap-distance-bottom:0;mso-position-horizontal:absolute;mso-position-horizontal-relative:text;mso-position-vertical:absolute;mso-position-vertical-relative:text;mso-width-percent:0;mso-height-percent:0;mso-width-relative:margin;mso-height-relative:margin;v-text-anchor:middle" arcsize="10923f" o:gfxdata="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" filled="f" strokecolor="red" strokeweight="2pt"/>
+              <v:roundrect w14:anchorId="482E4895" id="Rectangle : coins arrondis 24" o:spid="_x0000_s1026" style="position:absolute;margin-left:359.85pt;margin-top:10pt;width:64.65pt;height:18.95pt;z-index:251671552;visibility:visible;mso-wrap-style:square;mso-width-percent:0;mso-height-percent:0;mso-wrap-distance-left:9pt;mso-wrap-distance-top:0;mso-wrap-distance-right:9pt;mso-wrap-distance-bottom:0;mso-position-horizontal:absolute;mso-position-horizontal-relative:text;mso-position-vertical:absolute;mso-position-vertical-relative:text;mso-width-percent:0;mso-height-percent:0;mso-width-relative:margin;mso-height-relative:margin;v-text-anchor:middle" arcsize="10923f" o:gfxdata="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" filled="f" strokecolor="red" strokeweight="2pt"/>
             </w:pict>
           </mc:Fallback>
         </mc:AlternateContent>
@@ -3241,6 +3597,351 @@
           <w:lang w:eastAsia="en-US"/>
         </w:rPr>
         <w:t xml:space="preserve"> un script de type action.</w:t>
+      </w:r>
+    </w:p>
+    <w:p>
+      <w:pPr>
+        <w:pStyle w:val="text-gray-light"/>
+        <w:shd w:val="clear" w:color="auto" w:fill="FFFFFF"/>
+        <w:spacing w:before="0" w:beforeAutospacing="0" w:after="150" w:afterAutospacing="0"/>
+        <w:rPr>
+          <w:rFonts w:asciiTheme="majorHAnsi" w:eastAsiaTheme="majorEastAsia" w:hAnsiTheme="majorHAnsi" w:cstheme="majorBidi"/>
+          <w:bCs/>
+          <w:color w:val="061F57" w:themeColor="text2" w:themeShade="BF"/>
+          <w:kern w:val="28"/>
+          <w:sz w:val="22"/>
+          <w:szCs w:val="32"/>
+          <w:lang w:eastAsia="en-US"/>
+        </w:rPr>
+      </w:pPr>
+    </w:p>
+    <w:p>
+      <w:pPr>
+        <w:spacing w:after="200"/>
+        <w:rPr>
+          <w:rFonts w:asciiTheme="majorHAnsi" w:eastAsiaTheme="majorEastAsia" w:hAnsiTheme="majorHAnsi" w:cstheme="majorBidi"/>
+          <w:b w:val="0"/>
+          <w:bCs/>
+          <w:color w:val="061F57" w:themeColor="text2" w:themeShade="BF"/>
+          <w:kern w:val="28"/>
+          <w:sz w:val="22"/>
+          <w:szCs w:val="32"/>
+        </w:rPr>
+      </w:pPr>
+      <w:r>
+        <w:rPr>
+          <w:rFonts w:asciiTheme="majorHAnsi" w:eastAsiaTheme="majorEastAsia" w:hAnsiTheme="majorHAnsi" w:cstheme="majorBidi"/>
+          <w:bCs/>
+          <w:color w:val="061F57" w:themeColor="text2" w:themeShade="BF"/>
+          <w:kern w:val="28"/>
+          <w:sz w:val="22"/>
+          <w:szCs w:val="32"/>
+        </w:rPr>
+        <w:br w:type="page"/>
+      </w:r>
+    </w:p>
+    <w:p>
+      <w:pPr>
+        <w:pStyle w:val="Paragraphedeliste"/>
+        <w:numPr>
+          <w:ilvl w:val="0"/>
+          <w:numId w:val="3"/>
+        </w:numPr>
+      </w:pPr>
+      <w:r>
+        <w:lastRenderedPageBreak/>
+        <w:t>Le filtrage</w:t>
+      </w:r>
+    </w:p>
+    <w:p/>
+    <w:p>
+      <w:pPr>
+        <w:rPr>
+          <w:rFonts w:asciiTheme="majorHAnsi" w:eastAsiaTheme="majorEastAsia" w:hAnsiTheme="majorHAnsi" w:cstheme="majorBidi"/>
+          <w:b w:val="0"/>
+          <w:bCs/>
+          <w:color w:val="061F57" w:themeColor="text2" w:themeShade="BF"/>
+          <w:kern w:val="28"/>
+          <w:sz w:val="22"/>
+          <w:szCs w:val="32"/>
+        </w:rPr>
+      </w:pPr>
+      <w:r>
+        <w:rPr>
+          <w:rFonts w:asciiTheme="majorHAnsi" w:eastAsiaTheme="majorEastAsia" w:hAnsiTheme="majorHAnsi" w:cstheme="majorBidi"/>
+          <w:b w:val="0"/>
+          <w:bCs/>
+          <w:color w:val="061F57" w:themeColor="text2" w:themeShade="BF"/>
+          <w:kern w:val="28"/>
+          <w:sz w:val="22"/>
+          <w:szCs w:val="32"/>
+        </w:rPr>
+        <w:t>Pour être plus précis sur la recherche</w:t>
+      </w:r>
+      <w:r>
+        <w:rPr>
+          <w:rFonts w:asciiTheme="majorHAnsi" w:eastAsiaTheme="majorEastAsia" w:hAnsiTheme="majorHAnsi" w:cstheme="majorBidi"/>
+          <w:b w:val="0"/>
+          <w:bCs/>
+          <w:color w:val="061F57" w:themeColor="text2" w:themeShade="BF"/>
+          <w:kern w:val="28"/>
+          <w:sz w:val="22"/>
+          <w:szCs w:val="32"/>
+        </w:rPr>
+        <w:t>, cliquer sur "Action" et une représentation du nombre de résultat vous êtes afficher.</w:t>
+      </w:r>
+    </w:p>
+    <w:p>
+      <w:pPr>
+        <w:rPr>
+          <w:rFonts w:asciiTheme="majorHAnsi" w:eastAsiaTheme="majorEastAsia" w:hAnsiTheme="majorHAnsi" w:cstheme="majorBidi"/>
+          <w:b w:val="0"/>
+          <w:bCs/>
+          <w:color w:val="061F57" w:themeColor="text2" w:themeShade="BF"/>
+          <w:kern w:val="28"/>
+          <w:sz w:val="22"/>
+          <w:szCs w:val="32"/>
+        </w:rPr>
+      </w:pPr>
+    </w:p>
+    <w:p>
+      <w:pPr>
+        <w:pStyle w:val="text-gray-light"/>
+        <w:shd w:val="clear" w:color="auto" w:fill="FFFFFF"/>
+        <w:spacing w:before="0" w:beforeAutospacing="0" w:after="150" w:afterAutospacing="0"/>
+        <w:rPr>
+          <w:sz w:val="22"/>
+        </w:rPr>
+      </w:pPr>
+      <w:r>
+        <w:rPr>
+          <w:noProof/>
+        </w:rPr>
+        <mc:AlternateContent>
+          <mc:Choice Requires="wps">
+            <w:drawing>
+              <wp:anchor distT="0" distB="0" distL="114300" distR="114300" simplePos="0" relativeHeight="251675648" behindDoc="0" locked="0" layoutInCell="1" allowOverlap="1" wp14:anchorId="6F953A09" wp14:editId="4AE06387">
+                <wp:simplePos x="0" y="0"/>
+                <wp:positionH relativeFrom="column">
+                  <wp:posOffset>2665307</wp:posOffset>
+                </wp:positionH>
+                <wp:positionV relativeFrom="paragraph">
+                  <wp:posOffset>2369185</wp:posOffset>
+                </wp:positionV>
+                <wp:extent cx="2379133" cy="367453"/>
+                <wp:effectExtent l="0" t="0" r="21590" b="13970"/>
+                <wp:wrapNone/>
+                <wp:docPr id="30" name="Rectangle : coins arrondis 30"/>
+                <wp:cNvGraphicFramePr/>
+                <a:graphic xmlns:a="http://schemas.openxmlformats.org/drawingml/2006/main">
+                  <a:graphicData uri="http://schemas.microsoft.com/office/word/2010/wordprocessingShape">
+                    <wps:wsp>
+                      <wps:cNvSpPr/>
+                      <wps:spPr>
+                        <a:xfrm>
+                          <a:off x="0" y="0"/>
+                          <a:ext cx="2379133" cy="367453"/>
+                        </a:xfrm>
+                        <a:prstGeom prst="roundRect">
+                          <a:avLst/>
+                        </a:prstGeom>
+                        <a:noFill/>
+                        <a:ln>
+                          <a:solidFill>
+                            <a:srgbClr val="FF0000"/>
+                          </a:solidFill>
+                        </a:ln>
+                      </wps:spPr>
+                      <wps:style>
+                        <a:lnRef idx="2">
+                          <a:schemeClr val="accent6"/>
+                        </a:lnRef>
+                        <a:fillRef idx="1">
+                          <a:schemeClr val="lt1"/>
+                        </a:fillRef>
+                        <a:effectRef idx="0">
+                          <a:schemeClr val="accent6"/>
+                        </a:effectRef>
+                        <a:fontRef idx="minor">
+                          <a:schemeClr val="dk1"/>
+                        </a:fontRef>
+                      </wps:style>
+                      <wps:bodyPr rot="0" spcFirstLastPara="0" vertOverflow="overflow" horzOverflow="overflow" vert="horz" wrap="square" lIns="91440" tIns="45720" rIns="91440" bIns="45720" numCol="1" spcCol="0" rtlCol="0" fromWordArt="0" anchor="ctr" anchorCtr="0" forceAA="0" compatLnSpc="1">
+                        <a:prstTxWarp prst="textNoShape">
+                          <a:avLst/>
+                        </a:prstTxWarp>
+                        <a:noAutofit/>
+                      </wps:bodyPr>
+                    </wps:wsp>
+                  </a:graphicData>
+                </a:graphic>
+                <wp14:sizeRelH relativeFrom="margin">
+                  <wp14:pctWidth>0</wp14:pctWidth>
+                </wp14:sizeRelH>
+                <wp14:sizeRelV relativeFrom="margin">
+                  <wp14:pctHeight>0</wp14:pctHeight>
+                </wp14:sizeRelV>
+              </wp:anchor>
+            </w:drawing>
+          </mc:Choice>
+          <mc:Fallback>
+            <w:pict>
+              <v:roundrect w14:anchorId="2CC21239" id="Rectangle : coins arrondis 30" o:spid="_x0000_s1026" style="position:absolute;margin-left:209.85pt;margin-top:186.55pt;width:187.35pt;height:28.95pt;z-index:251675648;visibility:visible;mso-wrap-style:square;mso-width-percent:0;mso-height-percent:0;mso-wrap-distance-left:9pt;mso-wrap-distance-top:0;mso-wrap-distance-right:9pt;mso-wrap-distance-bottom:0;mso-position-horizontal:absolute;mso-position-horizontal-relative:text;mso-position-vertical:absolute;mso-position-vertical-relative:text;mso-width-percent:0;mso-height-percent:0;mso-width-relative:margin;mso-height-relative:margin;v-text-anchor:middle" arcsize="10923f" o:gfxdata="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" filled="f" strokecolor="red" strokeweight="2pt"/>
+            </w:pict>
+          </mc:Fallback>
+        </mc:AlternateContent>
+      </w:r>
+      <w:r>
+        <w:rPr>
+          <w:noProof/>
+        </w:rPr>
+        <mc:AlternateContent>
+          <mc:Choice Requires="wps">
+            <w:drawing>
+              <wp:anchor distT="0" distB="0" distL="114300" distR="114300" simplePos="0" relativeHeight="251673600" behindDoc="0" locked="0" layoutInCell="1" allowOverlap="1" wp14:anchorId="31E7504B" wp14:editId="12002B82">
+                <wp:simplePos x="0" y="0"/>
+                <wp:positionH relativeFrom="column">
+                  <wp:posOffset>336973</wp:posOffset>
+                </wp:positionH>
+                <wp:positionV relativeFrom="paragraph">
+                  <wp:posOffset>1911985</wp:posOffset>
+                </wp:positionV>
+                <wp:extent cx="2184400" cy="372533"/>
+                <wp:effectExtent l="0" t="0" r="25400" b="27940"/>
+                <wp:wrapNone/>
+                <wp:docPr id="29" name="Rectangle : coins arrondis 29"/>
+                <wp:cNvGraphicFramePr/>
+                <a:graphic xmlns:a="http://schemas.openxmlformats.org/drawingml/2006/main">
+                  <a:graphicData uri="http://schemas.microsoft.com/office/word/2010/wordprocessingShape">
+                    <wps:wsp>
+                      <wps:cNvSpPr/>
+                      <wps:spPr>
+                        <a:xfrm>
+                          <a:off x="0" y="0"/>
+                          <a:ext cx="2184400" cy="372533"/>
+                        </a:xfrm>
+                        <a:prstGeom prst="roundRect">
+                          <a:avLst/>
+                        </a:prstGeom>
+                        <a:noFill/>
+                        <a:ln>
+                          <a:solidFill>
+                            <a:srgbClr val="FF0000"/>
+                          </a:solidFill>
+                        </a:ln>
+                      </wps:spPr>
+                      <wps:style>
+                        <a:lnRef idx="2">
+                          <a:schemeClr val="accent6"/>
+                        </a:lnRef>
+                        <a:fillRef idx="1">
+                          <a:schemeClr val="lt1"/>
+                        </a:fillRef>
+                        <a:effectRef idx="0">
+                          <a:schemeClr val="accent6"/>
+                        </a:effectRef>
+                        <a:fontRef idx="minor">
+                          <a:schemeClr val="dk1"/>
+                        </a:fontRef>
+                      </wps:style>
+                      <wps:bodyPr rot="0" spcFirstLastPara="0" vertOverflow="overflow" horzOverflow="overflow" vert="horz" wrap="square" lIns="91440" tIns="45720" rIns="91440" bIns="45720" numCol="1" spcCol="0" rtlCol="0" fromWordArt="0" anchor="ctr" anchorCtr="0" forceAA="0" compatLnSpc="1">
+                        <a:prstTxWarp prst="textNoShape">
+                          <a:avLst/>
+                        </a:prstTxWarp>
+                        <a:noAutofit/>
+                      </wps:bodyPr>
+                    </wps:wsp>
+                  </a:graphicData>
+                </a:graphic>
+                <wp14:sizeRelH relativeFrom="margin">
+                  <wp14:pctWidth>0</wp14:pctWidth>
+                </wp14:sizeRelH>
+                <wp14:sizeRelV relativeFrom="margin">
+                  <wp14:pctHeight>0</wp14:pctHeight>
+                </wp14:sizeRelV>
+              </wp:anchor>
+            </w:drawing>
+          </mc:Choice>
+          <mc:Fallback>
+            <w:pict>
+              <v:roundrect w14:anchorId="39B412EA" id="Rectangle : coins arrondis 29" o:spid="_x0000_s1026" style="position:absolute;margin-left:26.55pt;margin-top:150.55pt;width:172pt;height:29.35pt;z-index:251673600;visibility:visible;mso-wrap-style:square;mso-width-percent:0;mso-height-percent:0;mso-wrap-distance-left:9pt;mso-wrap-distance-top:0;mso-wrap-distance-right:9pt;mso-wrap-distance-bottom:0;mso-position-horizontal:absolute;mso-position-horizontal-relative:text;mso-position-vertical:absolute;mso-position-vertical-relative:text;mso-width-percent:0;mso-height-percent:0;mso-width-relative:margin;mso-height-relative:margin;v-text-anchor:middle" arcsize="10923f" o:gfxdata="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" filled="f" strokecolor="red" strokeweight="2pt"/>
+            </w:pict>
+          </mc:Fallback>
+        </mc:AlternateContent>
+      </w:r>
+      <w:r>
+        <w:rPr>
+          <w:sz w:val="22"/>
+        </w:rPr>
+        <w:drawing>
+          <wp:inline distT="0" distB="0" distL="0" distR="0" wp14:anchorId="6BA44647" wp14:editId="79EF1D74">
+            <wp:extent cx="5126355" cy="2819400"/>
+            <wp:effectExtent l="0" t="0" r="0" b="0"/>
+            <wp:docPr id="27" name="Image 27"/>
+            <wp:cNvGraphicFramePr>
+              <a:graphicFrameLocks xmlns:a="http://schemas.openxmlformats.org/drawingml/2006/main" noChangeAspect="1"/>
+            </wp:cNvGraphicFramePr>
+            <a:graphic xmlns:a="http://schemas.openxmlformats.org/drawingml/2006/main">
+              <a:graphicData uri="http://schemas.openxmlformats.org/drawingml/2006/picture">
+                <pic:pic xmlns:pic="http://schemas.openxmlformats.org/drawingml/2006/picture">
+                  <pic:nvPicPr>
+                    <pic:cNvPr id="1" name=""/>
+                    <pic:cNvPicPr/>
+                  </pic:nvPicPr>
+                  <pic:blipFill>
+                    <a:blip r:embed="rId18"/>
+                    <a:stretch>
+                      <a:fillRect/>
+                    </a:stretch>
+                  </pic:blipFill>
+                  <pic:spPr>
+                    <a:xfrm>
+                      <a:off x="0" y="0"/>
+                      <a:ext cx="5147727" cy="2831154"/>
+                    </a:xfrm>
+                    <a:prstGeom prst="rect">
+                      <a:avLst/>
+                    </a:prstGeom>
+                  </pic:spPr>
+                </pic:pic>
+              </a:graphicData>
+            </a:graphic>
+          </wp:inline>
+        </w:drawing>
+      </w:r>
+    </w:p>
+    <w:p>
+      <w:pPr>
+        <w:pStyle w:val="text-gray-light"/>
+        <w:shd w:val="clear" w:color="auto" w:fill="FFFFFF"/>
+        <w:spacing w:before="0" w:beforeAutospacing="0" w:after="150" w:afterAutospacing="0"/>
+        <w:rPr>
+          <w:sz w:val="22"/>
+        </w:rPr>
+      </w:pPr>
+    </w:p>
+    <w:p>
+      <w:pPr>
+        <w:pStyle w:val="text-gray-light"/>
+        <w:shd w:val="clear" w:color="auto" w:fill="FFFFFF"/>
+        <w:spacing w:before="0" w:beforeAutospacing="0" w:after="150" w:afterAutospacing="0"/>
+        <w:rPr>
+          <w:rFonts w:asciiTheme="majorHAnsi" w:eastAsiaTheme="majorEastAsia" w:hAnsiTheme="majorHAnsi" w:cstheme="majorBidi"/>
+          <w:bCs/>
+          <w:color w:val="061F57" w:themeColor="text2" w:themeShade="BF"/>
+          <w:kern w:val="28"/>
+          <w:sz w:val="22"/>
+          <w:szCs w:val="32"/>
+          <w:lang w:eastAsia="en-US"/>
+        </w:rPr>
+      </w:pPr>
+      <w:bookmarkStart w:id="6" w:name="_GoBack"/>
+      <w:bookmarkEnd w:id="6"/>
+      <w:r>
+        <w:rPr>
+          <w:sz w:val="22"/>
+        </w:rPr>
+        <w:t xml:space="preserve">Pour plus de précision </w:t>
       </w:r>
       <w:r>
         <w:rPr>
@@ -3492,8 +4193,8 @@
     </w:tbl>
     <w:p/>
     <w:sectPr>
-      <w:headerReference w:type="default" r:id="rId18"/>
-      <w:footerReference w:type="default" r:id="rId19"/>
+      <w:headerReference w:type="default" r:id="rId19"/>
+      <w:footerReference w:type="default" r:id="rId20"/>
       <w:pgSz w:w="11906" w:h="16838" w:code="9"/>
       <w:pgMar w:top="720" w:right="936" w:bottom="720" w:left="936" w:header="0" w:footer="289" w:gutter="0"/>
       <w:pgNumType w:start="1"/>
@@ -5163,7 +5864,7 @@
     <w:rsidRoot w:val="00430627"/>
     <w:rsid w:val="003C7832"/>
     <w:rsid w:val="00430627"/>
-    <w:rsid w:val="00FB6BE6"/>
+    <w:rsid w:val="00DE4F12"/>
   </w:rsids>
   <m:mathPr>
     <m:mathFont m:val="Cambria Math"/>
@@ -5966,7 +6667,7 @@
 </file>
 
 <file path=customXml/itemProps2.xml><?xml version="1.0" encoding="utf-8"?>
-<ds:datastoreItem xmlns:ds="http://schemas.openxmlformats.org/officeDocument/2006/customXml" ds:itemID="{CABBFE4C-D7B7-43D5-8922-AA0437A6C53A}">
+<ds:datastoreItem xmlns:ds="http://schemas.openxmlformats.org/officeDocument/2006/customXml" ds:itemID="{04F09A00-B825-4588-9CC5-608981E8FB70}">
   <ds:schemaRefs>
     <ds:schemaRef ds:uri="http://schemas.openxmlformats.org/officeDocument/2006/bibliography"/>
   </ds:schemaRefs>

</xml_diff>

<commit_message>
Fin de la doc en attente de relecture
</commit_message>
<xml_diff>
--- a/RESSOURCES-PERSO/GITHUB/VERSION-DOC/pseudo_integration_continue.docx
+++ b/RESSOURCES-PERSO/GITHUB/VERSION-DOC/pseudo_integration_continue.docx
@@ -726,7 +726,7 @@
         </w:rPr>
         <w:fldChar w:fldCharType="separate"/>
       </w:r>
-      <w:hyperlink w:anchor="_Toc46901629" w:history="1">
+      <w:hyperlink w:anchor="_Toc46950640" w:history="1">
         <w:r>
           <w:rPr>
             <w:rStyle w:val="Lienhypertexte"/>
@@ -753,7 +753,7 @@
             <w:noProof/>
             <w:webHidden/>
           </w:rPr>
-          <w:instrText xml:space="preserve"> PAGEREF _Toc46901629 \h </w:instrText>
+          <w:instrText xml:space="preserve"> PAGEREF _Toc46950640 \h </w:instrText>
         </w:r>
         <w:r>
           <w:rPr>
@@ -799,7 +799,7 @@
           <w:lang w:eastAsia="fr-FR"/>
         </w:rPr>
       </w:pPr>
-      <w:hyperlink w:anchor="_Toc46901630" w:history="1">
+      <w:hyperlink w:anchor="_Toc46950641" w:history="1">
         <w:r>
           <w:rPr>
             <w:rStyle w:val="Lienhypertexte"/>
@@ -826,7 +826,7 @@
             <w:noProof/>
             <w:webHidden/>
           </w:rPr>
-          <w:instrText xml:space="preserve"> PAGEREF _Toc46901630 \h </w:instrText>
+          <w:instrText xml:space="preserve"> PAGEREF _Toc46950641 \h </w:instrText>
         </w:r>
         <w:r>
           <w:rPr>
@@ -872,7 +872,7 @@
           <w:lang w:eastAsia="fr-FR"/>
         </w:rPr>
       </w:pPr>
-      <w:hyperlink w:anchor="_Toc46901631" w:history="1">
+      <w:hyperlink w:anchor="_Toc46950642" w:history="1">
         <w:r>
           <w:rPr>
             <w:rStyle w:val="Lienhypertexte"/>
@@ -899,7 +899,7 @@
             <w:noProof/>
             <w:webHidden/>
           </w:rPr>
-          <w:instrText xml:space="preserve"> PAGEREF _Toc46901631 \h </w:instrText>
+          <w:instrText xml:space="preserve"> PAGEREF _Toc46950642 \h </w:instrText>
         </w:r>
         <w:r>
           <w:rPr>
@@ -946,7 +946,7 @@
           <w:lang w:eastAsia="fr-FR"/>
         </w:rPr>
       </w:pPr>
-      <w:hyperlink w:anchor="_Toc46901632" w:history="1">
+      <w:hyperlink w:anchor="_Toc46950643" w:history="1">
         <w:r>
           <w:rPr>
             <w:rStyle w:val="Lienhypertexte"/>
@@ -973,7 +973,7 @@
             <w:noProof/>
             <w:webHidden/>
           </w:rPr>
-          <w:instrText xml:space="preserve"> PAGEREF _Toc46901632 \h </w:instrText>
+          <w:instrText xml:space="preserve"> PAGEREF _Toc46950643 \h </w:instrText>
         </w:r>
         <w:r>
           <w:rPr>
@@ -1019,7 +1019,7 @@
           <w:lang w:eastAsia="fr-FR"/>
         </w:rPr>
       </w:pPr>
-      <w:hyperlink w:anchor="_Toc46901633" w:history="1">
+      <w:hyperlink w:anchor="_Toc46950644" w:history="1">
         <w:r>
           <w:rPr>
             <w:rStyle w:val="Lienhypertexte"/>
@@ -1046,7 +1046,7 @@
             <w:noProof/>
             <w:webHidden/>
           </w:rPr>
-          <w:instrText xml:space="preserve"> PAGEREF _Toc46901633 \h </w:instrText>
+          <w:instrText xml:space="preserve"> PAGEREF _Toc46950644 \h </w:instrText>
         </w:r>
         <w:r>
           <w:rPr>
@@ -1092,7 +1092,7 @@
           <w:lang w:eastAsia="fr-FR"/>
         </w:rPr>
       </w:pPr>
-      <w:hyperlink w:anchor="_Toc46901634" w:history="1">
+      <w:hyperlink w:anchor="_Toc46950645" w:history="1">
         <w:r>
           <w:rPr>
             <w:rStyle w:val="Lienhypertexte"/>
@@ -1119,7 +1119,7 @@
             <w:noProof/>
             <w:webHidden/>
           </w:rPr>
-          <w:instrText xml:space="preserve"> PAGEREF _Toc46901634 \h </w:instrText>
+          <w:instrText xml:space="preserve"> PAGEREF _Toc46950645 \h </w:instrText>
         </w:r>
         <w:r>
           <w:rPr>
@@ -1152,27 +1152,26 @@
     </w:p>
     <w:p>
       <w:pPr>
-        <w:pStyle w:val="TM1"/>
+        <w:pStyle w:val="TM2"/>
+        <w:tabs>
+          <w:tab w:val="right" w:leader="underscore" w:pos="10024"/>
+        </w:tabs>
         <w:rPr>
           <w:rFonts w:cstheme="minorBidi"/>
           <w:b w:val="0"/>
           <w:bCs w:val="0"/>
-          <w:i w:val="0"/>
-          <w:iCs w:val="0"/>
           <w:noProof/>
           <w:color w:val="auto"/>
-          <w:sz w:val="22"/>
-          <w:szCs w:val="22"/>
           <w:lang w:eastAsia="fr-FR"/>
         </w:rPr>
       </w:pPr>
-      <w:hyperlink w:anchor="_Toc46901635" w:history="1">
+      <w:hyperlink w:anchor="_Toc46950646" w:history="1">
         <w:r>
           <w:rPr>
             <w:rStyle w:val="Lienhypertexte"/>
             <w:noProof/>
           </w:rPr>
-          <w:t>Crédits :</w:t>
+          <w:t>Le retour</w:t>
         </w:r>
         <w:r>
           <w:rPr>
@@ -1193,7 +1192,7 @@
             <w:noProof/>
             <w:webHidden/>
           </w:rPr>
-          <w:instrText xml:space="preserve"> PAGEREF _Toc46901635 \h </w:instrText>
+          <w:instrText xml:space="preserve"> PAGEREF _Toc46950646 \h </w:instrText>
         </w:r>
         <w:r>
           <w:rPr>
@@ -1226,6 +1225,80 @@
     </w:p>
     <w:p>
       <w:pPr>
+        <w:pStyle w:val="TM1"/>
+        <w:rPr>
+          <w:rFonts w:cstheme="minorBidi"/>
+          <w:b w:val="0"/>
+          <w:bCs w:val="0"/>
+          <w:i w:val="0"/>
+          <w:iCs w:val="0"/>
+          <w:noProof/>
+          <w:color w:val="auto"/>
+          <w:sz w:val="22"/>
+          <w:szCs w:val="22"/>
+          <w:lang w:eastAsia="fr-FR"/>
+        </w:rPr>
+      </w:pPr>
+      <w:hyperlink w:anchor="_Toc46950647" w:history="1">
+        <w:r>
+          <w:rPr>
+            <w:rStyle w:val="Lienhypertexte"/>
+            <w:noProof/>
+          </w:rPr>
+          <w:t>Crédits :</w:t>
+        </w:r>
+        <w:r>
+          <w:rPr>
+            <w:noProof/>
+            <w:webHidden/>
+          </w:rPr>
+          <w:tab/>
+        </w:r>
+        <w:r>
+          <w:rPr>
+            <w:noProof/>
+            <w:webHidden/>
+          </w:rPr>
+          <w:fldChar w:fldCharType="begin"/>
+        </w:r>
+        <w:r>
+          <w:rPr>
+            <w:noProof/>
+            <w:webHidden/>
+          </w:rPr>
+          <w:instrText xml:space="preserve"> PAGEREF _Toc46950647 \h </w:instrText>
+        </w:r>
+        <w:r>
+          <w:rPr>
+            <w:noProof/>
+            <w:webHidden/>
+          </w:rPr>
+        </w:r>
+        <w:r>
+          <w:rPr>
+            <w:noProof/>
+            <w:webHidden/>
+          </w:rPr>
+          <w:fldChar w:fldCharType="separate"/>
+        </w:r>
+        <w:r>
+          <w:rPr>
+            <w:noProof/>
+            <w:webHidden/>
+          </w:rPr>
+          <w:t>11</w:t>
+        </w:r>
+        <w:r>
+          <w:rPr>
+            <w:noProof/>
+            <w:webHidden/>
+          </w:rPr>
+          <w:fldChar w:fldCharType="end"/>
+        </w:r>
+      </w:hyperlink>
+    </w:p>
+    <w:p>
+      <w:pPr>
         <w:spacing w:after="200"/>
       </w:pPr>
       <w:r>
@@ -1247,7 +1320,7 @@
           <w:bottom w:val="single" w:sz="24" w:space="1" w:color="34ABA2" w:themeColor="accent3"/>
         </w:pBdr>
       </w:pPr>
-      <w:bookmarkStart w:id="0" w:name="_Toc46901629"/>
+      <w:bookmarkStart w:id="0" w:name="_Toc46950640"/>
       <w:r>
         <w:lastRenderedPageBreak/>
         <w:t>Fork</w:t>
@@ -1258,7 +1331,7 @@
       <w:pPr>
         <w:pStyle w:val="Titre2"/>
       </w:pPr>
-      <w:bookmarkStart w:id="1" w:name="_Toc46901630"/>
+      <w:bookmarkStart w:id="1" w:name="_Toc46950641"/>
       <w:r>
         <w:t>Forker un dépôt</w:t>
       </w:r>
@@ -2091,7 +2164,7 @@
           <w:sz w:val="22"/>
         </w:rPr>
       </w:pPr>
-      <w:bookmarkStart w:id="2" w:name="_Toc46901631"/>
+      <w:bookmarkStart w:id="2" w:name="_Toc46950642"/>
       <w:r>
         <w:rPr>
           <w:color w:val="00B050"/>
@@ -2195,7 +2268,7 @@
           <w:sz w:val="22"/>
         </w:rPr>
       </w:pPr>
-      <w:bookmarkStart w:id="3" w:name="_Toc46901632"/>
+      <w:bookmarkStart w:id="3" w:name="_Toc46950643"/>
       <w:r>
         <w:t>Synchroniser le</w:t>
       </w:r>
@@ -2222,7 +2295,7 @@
       <w:pPr>
         <w:pStyle w:val="Titre2"/>
       </w:pPr>
-      <w:bookmarkStart w:id="4" w:name="_Toc46901633"/>
+      <w:bookmarkStart w:id="4" w:name="_Toc46950644"/>
       <w:r>
         <w:t>Découvert</w:t>
       </w:r>
@@ -2398,6 +2471,7 @@
       </w:r>
       <w:r>
         <w:rPr>
+          <w:noProof/>
           <w:sz w:val="22"/>
         </w:rPr>
         <w:drawing>
@@ -2618,7 +2692,6 @@
         </w:rPr>
         <w:t xml:space="preserve">Build, test, and deploy your code. </w:t>
       </w:r>
-      <w:proofErr w:type="spellStart"/>
       <w:r>
         <w:rPr>
           <w:rFonts w:asciiTheme="majorHAnsi" w:eastAsiaTheme="majorEastAsia" w:hAnsiTheme="majorHAnsi" w:cstheme="majorBidi"/>
@@ -2627,11 +2700,10 @@
           <w:kern w:val="28"/>
           <w:sz w:val="22"/>
           <w:szCs w:val="32"/>
-          <w:lang w:eastAsia="en-US"/>
-        </w:rPr>
-        <w:t>Make</w:t>
-      </w:r>
-      <w:proofErr w:type="spellEnd"/>
+          <w:lang w:val="en-GB" w:eastAsia="en-US"/>
+        </w:rPr>
+        <w:t xml:space="preserve">Make code reviews, branch management, and issue triaging work the way you want. </w:t>
+      </w:r>
       <w:r>
         <w:rPr>
           <w:rFonts w:asciiTheme="majorHAnsi" w:eastAsiaTheme="majorEastAsia" w:hAnsiTheme="majorHAnsi" w:cstheme="majorBidi"/>
@@ -2642,189 +2714,7 @@
           <w:szCs w:val="32"/>
           <w:lang w:eastAsia="en-US"/>
         </w:rPr>
-        <w:t xml:space="preserve"> code </w:t>
-      </w:r>
-      <w:proofErr w:type="spellStart"/>
-      <w:r>
-        <w:rPr>
-          <w:rFonts w:asciiTheme="majorHAnsi" w:eastAsiaTheme="majorEastAsia" w:hAnsiTheme="majorHAnsi" w:cstheme="majorBidi"/>
-          <w:b/>
-          <w:color w:val="061F57" w:themeColor="text2" w:themeShade="BF"/>
-          <w:kern w:val="28"/>
-          <w:sz w:val="22"/>
-          <w:szCs w:val="32"/>
-          <w:lang w:eastAsia="en-US"/>
-        </w:rPr>
-        <w:t>reviews</w:t>
-      </w:r>
-      <w:proofErr w:type="spellEnd"/>
-      <w:r>
-        <w:rPr>
-          <w:rFonts w:asciiTheme="majorHAnsi" w:eastAsiaTheme="majorEastAsia" w:hAnsiTheme="majorHAnsi" w:cstheme="majorBidi"/>
-          <w:b/>
-          <w:color w:val="061F57" w:themeColor="text2" w:themeShade="BF"/>
-          <w:kern w:val="28"/>
-          <w:sz w:val="22"/>
-          <w:szCs w:val="32"/>
-          <w:lang w:eastAsia="en-US"/>
-        </w:rPr>
-        <w:t xml:space="preserve">, </w:t>
-      </w:r>
-      <w:proofErr w:type="spellStart"/>
-      <w:r>
-        <w:rPr>
-          <w:rFonts w:asciiTheme="majorHAnsi" w:eastAsiaTheme="majorEastAsia" w:hAnsiTheme="majorHAnsi" w:cstheme="majorBidi"/>
-          <w:b/>
-          <w:color w:val="061F57" w:themeColor="text2" w:themeShade="BF"/>
-          <w:kern w:val="28"/>
-          <w:sz w:val="22"/>
-          <w:szCs w:val="32"/>
-          <w:lang w:eastAsia="en-US"/>
-        </w:rPr>
-        <w:t>branch</w:t>
-      </w:r>
-      <w:proofErr w:type="spellEnd"/>
-      <w:r>
-        <w:rPr>
-          <w:rFonts w:asciiTheme="majorHAnsi" w:eastAsiaTheme="majorEastAsia" w:hAnsiTheme="majorHAnsi" w:cstheme="majorBidi"/>
-          <w:b/>
-          <w:color w:val="061F57" w:themeColor="text2" w:themeShade="BF"/>
-          <w:kern w:val="28"/>
-          <w:sz w:val="22"/>
-          <w:szCs w:val="32"/>
-          <w:lang w:eastAsia="en-US"/>
-        </w:rPr>
-        <w:t xml:space="preserve"> management, and issue </w:t>
-      </w:r>
-      <w:proofErr w:type="spellStart"/>
-      <w:r>
-        <w:rPr>
-          <w:rFonts w:asciiTheme="majorHAnsi" w:eastAsiaTheme="majorEastAsia" w:hAnsiTheme="majorHAnsi" w:cstheme="majorBidi"/>
-          <w:b/>
-          <w:color w:val="061F57" w:themeColor="text2" w:themeShade="BF"/>
-          <w:kern w:val="28"/>
-          <w:sz w:val="22"/>
-          <w:szCs w:val="32"/>
-          <w:lang w:eastAsia="en-US"/>
-        </w:rPr>
-        <w:t>triaging</w:t>
-      </w:r>
-      <w:proofErr w:type="spellEnd"/>
-      <w:r>
-        <w:rPr>
-          <w:rFonts w:asciiTheme="majorHAnsi" w:eastAsiaTheme="majorEastAsia" w:hAnsiTheme="majorHAnsi" w:cstheme="majorBidi"/>
-          <w:b/>
-          <w:color w:val="061F57" w:themeColor="text2" w:themeShade="BF"/>
-          <w:kern w:val="28"/>
-          <w:sz w:val="22"/>
-          <w:szCs w:val="32"/>
-          <w:lang w:eastAsia="en-US"/>
-        </w:rPr>
-        <w:t xml:space="preserve"> </w:t>
-      </w:r>
-      <w:proofErr w:type="spellStart"/>
-      <w:r>
-        <w:rPr>
-          <w:rFonts w:asciiTheme="majorHAnsi" w:eastAsiaTheme="majorEastAsia" w:hAnsiTheme="majorHAnsi" w:cstheme="majorBidi"/>
-          <w:b/>
-          <w:color w:val="061F57" w:themeColor="text2" w:themeShade="BF"/>
-          <w:kern w:val="28"/>
-          <w:sz w:val="22"/>
-          <w:szCs w:val="32"/>
-          <w:lang w:eastAsia="en-US"/>
-        </w:rPr>
-        <w:t>work</w:t>
-      </w:r>
-      <w:proofErr w:type="spellEnd"/>
-      <w:r>
-        <w:rPr>
-          <w:rFonts w:asciiTheme="majorHAnsi" w:eastAsiaTheme="majorEastAsia" w:hAnsiTheme="majorHAnsi" w:cstheme="majorBidi"/>
-          <w:b/>
-          <w:color w:val="061F57" w:themeColor="text2" w:themeShade="BF"/>
-          <w:kern w:val="28"/>
-          <w:sz w:val="22"/>
-          <w:szCs w:val="32"/>
-          <w:lang w:eastAsia="en-US"/>
-        </w:rPr>
-        <w:t xml:space="preserve"> the </w:t>
-      </w:r>
-      <w:proofErr w:type="spellStart"/>
-      <w:r>
-        <w:rPr>
-          <w:rFonts w:asciiTheme="majorHAnsi" w:eastAsiaTheme="majorEastAsia" w:hAnsiTheme="majorHAnsi" w:cstheme="majorBidi"/>
-          <w:b/>
-          <w:color w:val="061F57" w:themeColor="text2" w:themeShade="BF"/>
-          <w:kern w:val="28"/>
-          <w:sz w:val="22"/>
-          <w:szCs w:val="32"/>
-          <w:lang w:eastAsia="en-US"/>
-        </w:rPr>
-        <w:t>way</w:t>
-      </w:r>
-      <w:proofErr w:type="spellEnd"/>
-      <w:r>
-        <w:rPr>
-          <w:rFonts w:asciiTheme="majorHAnsi" w:eastAsiaTheme="majorEastAsia" w:hAnsiTheme="majorHAnsi" w:cstheme="majorBidi"/>
-          <w:b/>
-          <w:color w:val="061F57" w:themeColor="text2" w:themeShade="BF"/>
-          <w:kern w:val="28"/>
-          <w:sz w:val="22"/>
-          <w:szCs w:val="32"/>
-          <w:lang w:eastAsia="en-US"/>
-        </w:rPr>
-        <w:t xml:space="preserve"> </w:t>
-      </w:r>
-      <w:proofErr w:type="spellStart"/>
-      <w:r>
-        <w:rPr>
-          <w:rFonts w:asciiTheme="majorHAnsi" w:eastAsiaTheme="majorEastAsia" w:hAnsiTheme="majorHAnsi" w:cstheme="majorBidi"/>
-          <w:b/>
-          <w:color w:val="061F57" w:themeColor="text2" w:themeShade="BF"/>
-          <w:kern w:val="28"/>
-          <w:sz w:val="22"/>
-          <w:szCs w:val="32"/>
-          <w:lang w:eastAsia="en-US"/>
-        </w:rPr>
-        <w:t>you</w:t>
-      </w:r>
-      <w:proofErr w:type="spellEnd"/>
-      <w:r>
-        <w:rPr>
-          <w:rFonts w:asciiTheme="majorHAnsi" w:eastAsiaTheme="majorEastAsia" w:hAnsiTheme="majorHAnsi" w:cstheme="majorBidi"/>
-          <w:b/>
-          <w:color w:val="061F57" w:themeColor="text2" w:themeShade="BF"/>
-          <w:kern w:val="28"/>
-          <w:sz w:val="22"/>
-          <w:szCs w:val="32"/>
-          <w:lang w:eastAsia="en-US"/>
-        </w:rPr>
-        <w:t xml:space="preserve"> </w:t>
-      </w:r>
-      <w:proofErr w:type="spellStart"/>
-      <w:r>
-        <w:rPr>
-          <w:rFonts w:asciiTheme="majorHAnsi" w:eastAsiaTheme="majorEastAsia" w:hAnsiTheme="majorHAnsi" w:cstheme="majorBidi"/>
-          <w:b/>
-          <w:color w:val="061F57" w:themeColor="text2" w:themeShade="BF"/>
-          <w:kern w:val="28"/>
-          <w:sz w:val="22"/>
-          <w:szCs w:val="32"/>
-          <w:lang w:eastAsia="en-US"/>
-        </w:rPr>
-        <w:t>want</w:t>
-      </w:r>
-      <w:proofErr w:type="spellEnd"/>
-      <w:r>
-        <w:rPr>
-          <w:rFonts w:asciiTheme="majorHAnsi" w:eastAsiaTheme="majorEastAsia" w:hAnsiTheme="majorHAnsi" w:cstheme="majorBidi"/>
-          <w:b/>
-          <w:color w:val="061F57" w:themeColor="text2" w:themeShade="BF"/>
-          <w:kern w:val="28"/>
-          <w:sz w:val="22"/>
-          <w:szCs w:val="32"/>
-          <w:lang w:eastAsia="en-US"/>
-        </w:rPr>
-        <w:t xml:space="preserve">. Select a workflow </w:t>
+        <w:t xml:space="preserve">Select a workflow </w:t>
       </w:r>
       <w:proofErr w:type="spellStart"/>
       <w:r>
@@ -2924,6 +2814,7 @@
         <w:rPr>
           <w:rFonts w:asciiTheme="majorHAnsi" w:eastAsiaTheme="majorEastAsia" w:hAnsiTheme="majorHAnsi" w:cstheme="majorBidi"/>
           <w:bCs/>
+          <w:noProof/>
           <w:color w:val="061F57" w:themeColor="text2" w:themeShade="BF"/>
           <w:kern w:val="28"/>
           <w:sz w:val="22"/>
@@ -3319,7 +3210,7 @@
       <w:pPr>
         <w:pStyle w:val="Titre2"/>
       </w:pPr>
-      <w:bookmarkStart w:id="5" w:name="_Toc46901634"/>
+      <w:bookmarkStart w:id="5" w:name="_Toc46950645"/>
       <w:r>
         <w:t>Le scripte</w:t>
       </w:r>
@@ -3444,6 +3335,7 @@
         <w:rPr>
           <w:rFonts w:asciiTheme="majorHAnsi" w:eastAsiaTheme="majorEastAsia" w:hAnsiTheme="majorHAnsi" w:cstheme="majorBidi"/>
           <w:bCs/>
+          <w:noProof/>
           <w:color w:val="061F57" w:themeColor="text2" w:themeShade="BF"/>
           <w:kern w:val="28"/>
           <w:sz w:val="22"/>
@@ -3708,6 +3600,9 @@
       <w:pPr>
         <w:pStyle w:val="text-gray-light"/>
         <w:shd w:val="clear" w:color="auto" w:fill="FFFFFF"/>
+        <w:tabs>
+          <w:tab w:val="left" w:pos="5148"/>
+        </w:tabs>
         <w:spacing w:before="0" w:beforeAutospacing="0" w:after="150" w:afterAutospacing="0"/>
         <w:rPr>
           <w:sz w:val="22"/>
@@ -3720,18 +3615,18 @@
         <mc:AlternateContent>
           <mc:Choice Requires="wps">
             <w:drawing>
-              <wp:anchor distT="0" distB="0" distL="114300" distR="114300" simplePos="0" relativeHeight="251675648" behindDoc="0" locked="0" layoutInCell="1" allowOverlap="1" wp14:anchorId="6F953A09" wp14:editId="4AE06387">
+              <wp:anchor distT="0" distB="0" distL="114300" distR="114300" simplePos="0" relativeHeight="251678720" behindDoc="0" locked="0" layoutInCell="1" allowOverlap="1" wp14:anchorId="64B7989B" wp14:editId="72666F83">
                 <wp:simplePos x="0" y="0"/>
                 <wp:positionH relativeFrom="column">
-                  <wp:posOffset>2665307</wp:posOffset>
+                  <wp:posOffset>4686300</wp:posOffset>
                 </wp:positionH>
                 <wp:positionV relativeFrom="paragraph">
-                  <wp:posOffset>2369185</wp:posOffset>
+                  <wp:posOffset>76200</wp:posOffset>
                 </wp:positionV>
-                <wp:extent cx="2379133" cy="367453"/>
-                <wp:effectExtent l="0" t="0" r="21590" b="13970"/>
+                <wp:extent cx="1432560" cy="367030"/>
+                <wp:effectExtent l="0" t="0" r="15240" b="13970"/>
                 <wp:wrapNone/>
-                <wp:docPr id="30" name="Rectangle : coins arrondis 30"/>
+                <wp:docPr id="20" name="Rectangle : coins arrondis 20"/>
                 <wp:cNvGraphicFramePr/>
                 <a:graphic xmlns:a="http://schemas.openxmlformats.org/drawingml/2006/main">
                   <a:graphicData uri="http://schemas.microsoft.com/office/word/2010/wordprocessingShape">
@@ -3740,7 +3635,7 @@
                       <wps:spPr>
                         <a:xfrm>
                           <a:off x="0" y="0"/>
-                          <a:ext cx="2379133" cy="367453"/>
+                          <a:ext cx="1432560" cy="367030"/>
                         </a:xfrm>
                         <a:prstGeom prst="roundRect">
                           <a:avLst/>
@@ -3786,7 +3681,7 @@
           </mc:Choice>
           <mc:Fallback>
             <w:pict>
-              <v:roundrect w14:anchorId="2CC21239" id="Rectangle : coins arrondis 30" o:spid="_x0000_s1026" style="position:absolute;margin-left:209.85pt;margin-top:186.55pt;width:187.35pt;height:28.95pt;z-index:251675648;visibility:visible;mso-wrap-style:square;mso-width-percent:0;mso-height-percent:0;mso-wrap-distance-left:9pt;mso-wrap-distance-top:0;mso-wrap-distance-right:9pt;mso-wrap-distance-bottom:0;mso-position-horizontal:absolute;mso-position-horizontal-relative:text;mso-position-vertical:absolute;mso-position-vertical-relative:text;mso-width-percent:0;mso-height-percent:0;mso-width-relative:margin;mso-height-relative:margin;v-text-anchor:middle" arcsize="10923f" o:gfxdata="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" filled="f" strokecolor="red" strokeweight="2pt"/>
+              <v:roundrect w14:anchorId="6348D8B0" id="Rectangle : coins arrondis 20" o:spid="_x0000_s1026" style="position:absolute;margin-left:369pt;margin-top:6pt;width:112.8pt;height:28.9pt;z-index:251678720;visibility:visible;mso-wrap-style:square;mso-width-percent:0;mso-height-percent:0;mso-wrap-distance-left:9pt;mso-wrap-distance-top:0;mso-wrap-distance-right:9pt;mso-wrap-distance-bottom:0;mso-position-horizontal:absolute;mso-position-horizontal-relative:text;mso-position-vertical:absolute;mso-position-vertical-relative:text;mso-width-percent:0;mso-height-percent:0;mso-width-relative:margin;mso-height-relative:margin;v-text-anchor:middle" arcsize="10923f" o:gfxdata="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" filled="f" strokecolor="red" strokeweight="2pt"/>
             </w:pict>
           </mc:Fallback>
         </mc:AlternateContent>
@@ -3798,18 +3693,18 @@
         <mc:AlternateContent>
           <mc:Choice Requires="wps">
             <w:drawing>
-              <wp:anchor distT="0" distB="0" distL="114300" distR="114300" simplePos="0" relativeHeight="251673600" behindDoc="0" locked="0" layoutInCell="1" allowOverlap="1" wp14:anchorId="31E7504B" wp14:editId="12002B82">
+              <wp:anchor distT="0" distB="0" distL="114300" distR="114300" simplePos="0" relativeHeight="251680768" behindDoc="0" locked="0" layoutInCell="1" allowOverlap="1" wp14:anchorId="090DCFFE" wp14:editId="71F0FE64">
                 <wp:simplePos x="0" y="0"/>
                 <wp:positionH relativeFrom="column">
-                  <wp:posOffset>336973</wp:posOffset>
+                  <wp:posOffset>4640580</wp:posOffset>
                 </wp:positionH>
                 <wp:positionV relativeFrom="paragraph">
-                  <wp:posOffset>1911985</wp:posOffset>
+                  <wp:posOffset>1744980</wp:posOffset>
                 </wp:positionV>
-                <wp:extent cx="2184400" cy="372533"/>
-                <wp:effectExtent l="0" t="0" r="25400" b="27940"/>
+                <wp:extent cx="1432560" cy="777240"/>
+                <wp:effectExtent l="0" t="0" r="15240" b="22860"/>
                 <wp:wrapNone/>
-                <wp:docPr id="29" name="Rectangle : coins arrondis 29"/>
+                <wp:docPr id="22" name="Rectangle : coins arrondis 22"/>
                 <wp:cNvGraphicFramePr/>
                 <a:graphic xmlns:a="http://schemas.openxmlformats.org/drawingml/2006/main">
                   <a:graphicData uri="http://schemas.microsoft.com/office/word/2010/wordprocessingShape">
@@ -3818,7 +3713,7 @@
                       <wps:spPr>
                         <a:xfrm>
                           <a:off x="0" y="0"/>
-                          <a:ext cx="2184400" cy="372533"/>
+                          <a:ext cx="1432560" cy="777240"/>
                         </a:xfrm>
                         <a:prstGeom prst="roundRect">
                           <a:avLst/>
@@ -3864,7 +3759,7 @@
           </mc:Choice>
           <mc:Fallback>
             <w:pict>
-              <v:roundrect w14:anchorId="39B412EA" id="Rectangle : coins arrondis 29" o:spid="_x0000_s1026" style="position:absolute;margin-left:26.55pt;margin-top:150.55pt;width:172pt;height:29.35pt;z-index:251673600;visibility:visible;mso-wrap-style:square;mso-width-percent:0;mso-height-percent:0;mso-wrap-distance-left:9pt;mso-wrap-distance-top:0;mso-wrap-distance-right:9pt;mso-wrap-distance-bottom:0;mso-position-horizontal:absolute;mso-position-horizontal-relative:text;mso-position-vertical:absolute;mso-position-vertical-relative:text;mso-width-percent:0;mso-height-percent:0;mso-width-relative:margin;mso-height-relative:margin;v-text-anchor:middle" arcsize="10923f" o:gfxdata="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" filled="f" strokecolor="red" strokeweight="2pt"/>
+              <v:roundrect w14:anchorId="7E78A47F" id="Rectangle : coins arrondis 22" o:spid="_x0000_s1026" style="position:absolute;margin-left:365.4pt;margin-top:137.4pt;width:112.8pt;height:61.2pt;z-index:251680768;visibility:visible;mso-wrap-style:square;mso-width-percent:0;mso-height-percent:0;mso-wrap-distance-left:9pt;mso-wrap-distance-top:0;mso-wrap-distance-right:9pt;mso-wrap-distance-bottom:0;mso-position-horizontal:absolute;mso-position-horizontal-relative:text;mso-position-vertical:absolute;mso-position-vertical-relative:text;mso-width-percent:0;mso-height-percent:0;mso-width-relative:margin;mso-height-relative:margin;v-text-anchor:middle" arcsize="10923f" o:gfxdata="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" filled="f" strokecolor="red" strokeweight="2pt"/>
             </w:pict>
           </mc:Fallback>
         </mc:AlternateContent>
@@ -3874,9 +3769,231 @@
           <w:sz w:val="22"/>
         </w:rPr>
         <w:drawing>
+          <wp:anchor distT="0" distB="0" distL="114300" distR="114300" simplePos="0" relativeHeight="251676672" behindDoc="0" locked="0" layoutInCell="1" allowOverlap="1" wp14:anchorId="40085CF3">
+            <wp:simplePos x="0" y="0"/>
+            <wp:positionH relativeFrom="column">
+              <wp:posOffset>3188970</wp:posOffset>
+            </wp:positionH>
+            <wp:positionV relativeFrom="paragraph">
+              <wp:posOffset>3810</wp:posOffset>
+            </wp:positionV>
+            <wp:extent cx="3230880" cy="2518410"/>
+            <wp:effectExtent l="19050" t="19050" r="26670" b="15240"/>
+            <wp:wrapSquare wrapText="bothSides"/>
+            <wp:docPr id="19" name="Image 19"/>
+            <wp:cNvGraphicFramePr>
+              <a:graphicFrameLocks xmlns:a="http://schemas.openxmlformats.org/drawingml/2006/main" noChangeAspect="1"/>
+            </wp:cNvGraphicFramePr>
+            <a:graphic xmlns:a="http://schemas.openxmlformats.org/drawingml/2006/main">
+              <a:graphicData uri="http://schemas.openxmlformats.org/drawingml/2006/picture">
+                <pic:pic xmlns:pic="http://schemas.openxmlformats.org/drawingml/2006/picture">
+                  <pic:nvPicPr>
+                    <pic:cNvPr id="1" name=""/>
+                    <pic:cNvPicPr/>
+                  </pic:nvPicPr>
+                  <pic:blipFill>
+                    <a:blip r:embed="rId18">
+                      <a:extLst>
+                        <a:ext uri="{28A0092B-C50C-407E-A947-70E740481C1C}">
+                          <a14:useLocalDpi xmlns:a14="http://schemas.microsoft.com/office/drawing/2010/main" val="0"/>
+                        </a:ext>
+                      </a:extLst>
+                    </a:blip>
+                    <a:stretch>
+                      <a:fillRect/>
+                    </a:stretch>
+                  </pic:blipFill>
+                  <pic:spPr>
+                    <a:xfrm>
+                      <a:off x="0" y="0"/>
+                      <a:ext cx="3230880" cy="2518410"/>
+                    </a:xfrm>
+                    <a:prstGeom prst="rect">
+                      <a:avLst/>
+                    </a:prstGeom>
+                    <a:ln>
+                      <a:solidFill>
+                        <a:schemeClr val="tx1"/>
+                      </a:solidFill>
+                    </a:ln>
+                  </pic:spPr>
+                </pic:pic>
+              </a:graphicData>
+            </a:graphic>
+            <wp14:sizeRelH relativeFrom="margin">
+              <wp14:pctWidth>0</wp14:pctWidth>
+            </wp14:sizeRelH>
+            <wp14:sizeRelV relativeFrom="margin">
+              <wp14:pctHeight>0</wp14:pctHeight>
+            </wp14:sizeRelV>
+          </wp:anchor>
+        </w:drawing>
+      </w:r>
+      <w:r>
+        <w:rPr>
+          <w:noProof/>
+        </w:rPr>
+        <mc:AlternateContent>
+          <mc:Choice Requires="wps">
+            <w:drawing>
+              <wp:anchor distT="0" distB="0" distL="114300" distR="114300" simplePos="0" relativeHeight="251675648" behindDoc="0" locked="0" layoutInCell="1" allowOverlap="1" wp14:anchorId="6F953A09" wp14:editId="4AE06387">
+                <wp:simplePos x="0" y="0"/>
+                <wp:positionH relativeFrom="column">
+                  <wp:posOffset>1562100</wp:posOffset>
+                </wp:positionH>
+                <wp:positionV relativeFrom="paragraph">
+                  <wp:posOffset>2080260</wp:posOffset>
+                </wp:positionV>
+                <wp:extent cx="1432560" cy="367030"/>
+                <wp:effectExtent l="0" t="0" r="15240" b="13970"/>
+                <wp:wrapNone/>
+                <wp:docPr id="30" name="Rectangle : coins arrondis 30"/>
+                <wp:cNvGraphicFramePr/>
+                <a:graphic xmlns:a="http://schemas.openxmlformats.org/drawingml/2006/main">
+                  <a:graphicData uri="http://schemas.microsoft.com/office/word/2010/wordprocessingShape">
+                    <wps:wsp>
+                      <wps:cNvSpPr/>
+                      <wps:spPr>
+                        <a:xfrm>
+                          <a:off x="0" y="0"/>
+                          <a:ext cx="1432560" cy="367030"/>
+                        </a:xfrm>
+                        <a:prstGeom prst="roundRect">
+                          <a:avLst/>
+                        </a:prstGeom>
+                        <a:noFill/>
+                        <a:ln>
+                          <a:solidFill>
+                            <a:srgbClr val="FF0000"/>
+                          </a:solidFill>
+                        </a:ln>
+                      </wps:spPr>
+                      <wps:style>
+                        <a:lnRef idx="2">
+                          <a:schemeClr val="accent6"/>
+                        </a:lnRef>
+                        <a:fillRef idx="1">
+                          <a:schemeClr val="lt1"/>
+                        </a:fillRef>
+                        <a:effectRef idx="0">
+                          <a:schemeClr val="accent6"/>
+                        </a:effectRef>
+                        <a:fontRef idx="minor">
+                          <a:schemeClr val="dk1"/>
+                        </a:fontRef>
+                      </wps:style>
+                      <wps:bodyPr rot="0" spcFirstLastPara="0" vertOverflow="overflow" horzOverflow="overflow" vert="horz" wrap="square" lIns="91440" tIns="45720" rIns="91440" bIns="45720" numCol="1" spcCol="0" rtlCol="0" fromWordArt="0" anchor="ctr" anchorCtr="0" forceAA="0" compatLnSpc="1">
+                        <a:prstTxWarp prst="textNoShape">
+                          <a:avLst/>
+                        </a:prstTxWarp>
+                        <a:noAutofit/>
+                      </wps:bodyPr>
+                    </wps:wsp>
+                  </a:graphicData>
+                </a:graphic>
+                <wp14:sizeRelH relativeFrom="margin">
+                  <wp14:pctWidth>0</wp14:pctWidth>
+                </wp14:sizeRelH>
+                <wp14:sizeRelV relativeFrom="margin">
+                  <wp14:pctHeight>0</wp14:pctHeight>
+                </wp14:sizeRelV>
+              </wp:anchor>
+            </w:drawing>
+          </mc:Choice>
+          <mc:Fallback>
+            <w:pict>
+              <v:roundrect w14:anchorId="6A161D46" id="Rectangle : coins arrondis 30" o:spid="_x0000_s1026" style="position:absolute;margin-left:123pt;margin-top:163.8pt;width:112.8pt;height:28.9pt;z-index:251675648;visibility:visible;mso-wrap-style:square;mso-width-percent:0;mso-height-percent:0;mso-wrap-distance-left:9pt;mso-wrap-distance-top:0;mso-wrap-distance-right:9pt;mso-wrap-distance-bottom:0;mso-position-horizontal:absolute;mso-position-horizontal-relative:text;mso-position-vertical:absolute;mso-position-vertical-relative:text;mso-width-percent:0;mso-height-percent:0;mso-width-relative:margin;mso-height-relative:margin;v-text-anchor:middle" arcsize="10923f" o:gfxdata="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" filled="f" strokecolor="red" strokeweight="2pt"/>
+            </w:pict>
+          </mc:Fallback>
+        </mc:AlternateContent>
+      </w:r>
+      <w:r>
+        <w:rPr>
+          <w:noProof/>
+        </w:rPr>
+        <mc:AlternateContent>
+          <mc:Choice Requires="wps">
+            <w:drawing>
+              <wp:anchor distT="0" distB="0" distL="114300" distR="114300" simplePos="0" relativeHeight="251673600" behindDoc="0" locked="0" layoutInCell="1" allowOverlap="1" wp14:anchorId="31E7504B" wp14:editId="12002B82">
+                <wp:simplePos x="0" y="0"/>
+                <wp:positionH relativeFrom="column">
+                  <wp:posOffset>160020</wp:posOffset>
+                </wp:positionH>
+                <wp:positionV relativeFrom="paragraph">
+                  <wp:posOffset>1684020</wp:posOffset>
+                </wp:positionV>
+                <wp:extent cx="1341120" cy="372110"/>
+                <wp:effectExtent l="0" t="0" r="11430" b="27940"/>
+                <wp:wrapNone/>
+                <wp:docPr id="29" name="Rectangle : coins arrondis 29"/>
+                <wp:cNvGraphicFramePr/>
+                <a:graphic xmlns:a="http://schemas.openxmlformats.org/drawingml/2006/main">
+                  <a:graphicData uri="http://schemas.microsoft.com/office/word/2010/wordprocessingShape">
+                    <wps:wsp>
+                      <wps:cNvSpPr/>
+                      <wps:spPr>
+                        <a:xfrm>
+                          <a:off x="0" y="0"/>
+                          <a:ext cx="1341120" cy="372110"/>
+                        </a:xfrm>
+                        <a:prstGeom prst="roundRect">
+                          <a:avLst/>
+                        </a:prstGeom>
+                        <a:noFill/>
+                        <a:ln>
+                          <a:solidFill>
+                            <a:srgbClr val="FF0000"/>
+                          </a:solidFill>
+                        </a:ln>
+                      </wps:spPr>
+                      <wps:style>
+                        <a:lnRef idx="2">
+                          <a:schemeClr val="accent6"/>
+                        </a:lnRef>
+                        <a:fillRef idx="1">
+                          <a:schemeClr val="lt1"/>
+                        </a:fillRef>
+                        <a:effectRef idx="0">
+                          <a:schemeClr val="accent6"/>
+                        </a:effectRef>
+                        <a:fontRef idx="minor">
+                          <a:schemeClr val="dk1"/>
+                        </a:fontRef>
+                      </wps:style>
+                      <wps:bodyPr rot="0" spcFirstLastPara="0" vertOverflow="overflow" horzOverflow="overflow" vert="horz" wrap="square" lIns="91440" tIns="45720" rIns="91440" bIns="45720" numCol="1" spcCol="0" rtlCol="0" fromWordArt="0" anchor="ctr" anchorCtr="0" forceAA="0" compatLnSpc="1">
+                        <a:prstTxWarp prst="textNoShape">
+                          <a:avLst/>
+                        </a:prstTxWarp>
+                        <a:noAutofit/>
+                      </wps:bodyPr>
+                    </wps:wsp>
+                  </a:graphicData>
+                </a:graphic>
+                <wp14:sizeRelH relativeFrom="margin">
+                  <wp14:pctWidth>0</wp14:pctWidth>
+                </wp14:sizeRelH>
+                <wp14:sizeRelV relativeFrom="margin">
+                  <wp14:pctHeight>0</wp14:pctHeight>
+                </wp14:sizeRelV>
+              </wp:anchor>
+            </w:drawing>
+          </mc:Choice>
+          <mc:Fallback>
+            <w:pict>
+              <v:roundrect w14:anchorId="0DEE6742" id="Rectangle : coins arrondis 29" o:spid="_x0000_s1026" style="position:absolute;margin-left:12.6pt;margin-top:132.6pt;width:105.6pt;height:29.3pt;z-index:251673600;visibility:visible;mso-wrap-style:square;mso-width-percent:0;mso-height-percent:0;mso-wrap-distance-left:9pt;mso-wrap-distance-top:0;mso-wrap-distance-right:9pt;mso-wrap-distance-bottom:0;mso-position-horizontal:absolute;mso-position-horizontal-relative:text;mso-position-vertical:absolute;mso-position-vertical-relative:text;mso-width-percent:0;mso-height-percent:0;mso-width-relative:margin;mso-height-relative:margin;v-text-anchor:middle" arcsize="10923f" o:gfxdata="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" filled="f" strokecolor="red" strokeweight="2pt"/>
+            </w:pict>
+          </mc:Fallback>
+        </mc:AlternateContent>
+      </w:r>
+      <w:r>
+        <w:rPr>
+          <w:noProof/>
+          <w:sz w:val="22"/>
+        </w:rPr>
+        <w:drawing>
           <wp:inline distT="0" distB="0" distL="0" distR="0" wp14:anchorId="6BA44647" wp14:editId="79EF1D74">
-            <wp:extent cx="5126355" cy="2819400"/>
-            <wp:effectExtent l="0" t="0" r="0" b="0"/>
+            <wp:extent cx="3002280" cy="2503170"/>
+            <wp:effectExtent l="19050" t="19050" r="26670" b="11430"/>
             <wp:docPr id="27" name="Image 27"/>
             <wp:cNvGraphicFramePr>
               <a:graphicFrameLocks xmlns:a="http://schemas.openxmlformats.org/drawingml/2006/main" noChangeAspect="1"/>
@@ -3889,7 +4006,7 @@
                     <pic:cNvPicPr/>
                   </pic:nvPicPr>
                   <pic:blipFill>
-                    <a:blip r:embed="rId18"/>
+                    <a:blip r:embed="rId19"/>
                     <a:stretch>
                       <a:fillRect/>
                     </a:stretch>
@@ -3897,11 +4014,16 @@
                   <pic:spPr>
                     <a:xfrm>
                       <a:off x="0" y="0"/>
-                      <a:ext cx="5147727" cy="2831154"/>
+                      <a:ext cx="3014800" cy="2513609"/>
                     </a:xfrm>
                     <a:prstGeom prst="rect">
                       <a:avLst/>
                     </a:prstGeom>
+                    <a:ln>
+                      <a:solidFill>
+                        <a:schemeClr val="tx1"/>
+                      </a:solidFill>
+                    </a:ln>
                   </pic:spPr>
                 </pic:pic>
               </a:graphicData>
@@ -3909,6 +4031,117 @@
           </wp:inline>
         </w:drawing>
       </w:r>
+      <w:r>
+        <w:rPr>
+          <w:sz w:val="22"/>
+        </w:rPr>
+        <w:tab/>
+      </w:r>
+    </w:p>
+    <w:p>
+      <w:pPr>
+        <w:pStyle w:val="Paragraphedeliste"/>
+        <w:numPr>
+          <w:ilvl w:val="0"/>
+          <w:numId w:val="3"/>
+        </w:numPr>
+      </w:pPr>
+      <w:r>
+        <w:t>Notre script</w:t>
+      </w:r>
+    </w:p>
+    <w:p>
+      <w:pPr>
+        <w:rPr>
+          <w:sz w:val="22"/>
+        </w:rPr>
+      </w:pPr>
+    </w:p>
+    <w:p>
+      <w:pPr>
+        <w:rPr>
+          <w:rFonts w:asciiTheme="majorHAnsi" w:eastAsiaTheme="majorEastAsia" w:hAnsiTheme="majorHAnsi" w:cstheme="majorBidi"/>
+          <w:b w:val="0"/>
+          <w:bCs/>
+          <w:color w:val="061F57" w:themeColor="text2" w:themeShade="BF"/>
+          <w:kern w:val="28"/>
+          <w:sz w:val="22"/>
+          <w:szCs w:val="32"/>
+        </w:rPr>
+      </w:pPr>
+      <w:r>
+        <w:rPr>
+          <w:rFonts w:asciiTheme="majorHAnsi" w:eastAsiaTheme="majorEastAsia" w:hAnsiTheme="majorHAnsi" w:cstheme="majorBidi"/>
+          <w:b w:val="0"/>
+          <w:bCs/>
+          <w:color w:val="061F57" w:themeColor="text2" w:themeShade="BF"/>
+          <w:kern w:val="28"/>
+          <w:sz w:val="22"/>
+          <w:szCs w:val="32"/>
+        </w:rPr>
+        <w:t>Pour plus de précision</w:t>
+      </w:r>
+      <w:r>
+        <w:rPr>
+          <w:rFonts w:asciiTheme="majorHAnsi" w:eastAsiaTheme="majorEastAsia" w:hAnsiTheme="majorHAnsi" w:cstheme="majorBidi"/>
+          <w:b w:val="0"/>
+          <w:bCs/>
+          <w:color w:val="061F57" w:themeColor="text2" w:themeShade="BF"/>
+          <w:kern w:val="28"/>
+          <w:sz w:val="22"/>
+          <w:szCs w:val="32"/>
+        </w:rPr>
+        <w:t>, je rajoute des mots clés et ce qui me réduit le résultat à 6. Puis par confiance, je me fie au nombre d'étoile(stars). Donc nous avons no</w:t>
+      </w:r>
+      <w:r>
+        <w:rPr>
+          <w:rFonts w:asciiTheme="majorHAnsi" w:eastAsiaTheme="majorEastAsia" w:hAnsiTheme="majorHAnsi" w:cstheme="majorBidi"/>
+          <w:b w:val="0"/>
+          <w:bCs/>
+          <w:color w:val="061F57" w:themeColor="text2" w:themeShade="BF"/>
+          <w:kern w:val="28"/>
+          <w:sz w:val="22"/>
+          <w:szCs w:val="32"/>
+        </w:rPr>
+        <w:t>tre</w:t>
+      </w:r>
+      <w:r>
+        <w:rPr>
+          <w:rFonts w:asciiTheme="majorHAnsi" w:eastAsiaTheme="majorEastAsia" w:hAnsiTheme="majorHAnsi" w:cstheme="majorBidi"/>
+          <w:b w:val="0"/>
+          <w:bCs/>
+          <w:color w:val="061F57" w:themeColor="text2" w:themeShade="BF"/>
+          <w:kern w:val="28"/>
+          <w:sz w:val="22"/>
+          <w:szCs w:val="32"/>
+        </w:rPr>
+        <w:t xml:space="preserve"> script</w:t>
+      </w:r>
+      <w:r>
+        <w:rPr>
+          <w:rFonts w:asciiTheme="majorHAnsi" w:eastAsiaTheme="majorEastAsia" w:hAnsiTheme="majorHAnsi" w:cstheme="majorBidi"/>
+          <w:b w:val="0"/>
+          <w:bCs/>
+          <w:color w:val="061F57" w:themeColor="text2" w:themeShade="BF"/>
+          <w:kern w:val="28"/>
+          <w:sz w:val="22"/>
+          <w:szCs w:val="32"/>
+        </w:rPr>
+        <w:t>e, avec un exemple que nous allons modifier.</w:t>
+      </w:r>
+    </w:p>
+    <w:p>
+      <w:pPr>
+        <w:rPr>
+          <w:rFonts w:asciiTheme="majorHAnsi" w:eastAsiaTheme="majorEastAsia" w:hAnsiTheme="majorHAnsi" w:cstheme="majorBidi"/>
+          <w:b w:val="0"/>
+          <w:bCs/>
+          <w:color w:val="061F57" w:themeColor="text2" w:themeShade="BF"/>
+          <w:kern w:val="28"/>
+          <w:sz w:val="22"/>
+          <w:szCs w:val="32"/>
+        </w:rPr>
+      </w:pPr>
     </w:p>
     <w:p>
       <w:pPr>
@@ -3919,6 +4152,57 @@
           <w:sz w:val="22"/>
         </w:rPr>
       </w:pPr>
+      <w:r>
+        <w:rPr>
+          <w:sz w:val="22"/>
+        </w:rPr>
+        <w:drawing>
+          <wp:inline distT="0" distB="0" distL="0" distR="0" wp14:anchorId="4D59A0BA" wp14:editId="05706F2C">
+            <wp:extent cx="6371590" cy="3608070"/>
+            <wp:effectExtent l="19050" t="19050" r="10160" b="11430"/>
+            <wp:docPr id="23" name="Image 23"/>
+            <wp:cNvGraphicFramePr>
+              <a:graphicFrameLocks xmlns:a="http://schemas.openxmlformats.org/drawingml/2006/main" noChangeAspect="1"/>
+            </wp:cNvGraphicFramePr>
+            <a:graphic xmlns:a="http://schemas.openxmlformats.org/drawingml/2006/main">
+              <a:graphicData uri="http://schemas.openxmlformats.org/drawingml/2006/picture">
+                <pic:pic xmlns:pic="http://schemas.openxmlformats.org/drawingml/2006/picture">
+                  <pic:nvPicPr>
+                    <pic:cNvPr id="1" name=""/>
+                    <pic:cNvPicPr/>
+                  </pic:nvPicPr>
+                  <pic:blipFill>
+                    <a:blip r:embed="rId20"/>
+                    <a:stretch>
+                      <a:fillRect/>
+                    </a:stretch>
+                  </pic:blipFill>
+                  <pic:spPr>
+                    <a:xfrm>
+                      <a:off x="0" y="0"/>
+                      <a:ext cx="6371590" cy="3608070"/>
+                    </a:xfrm>
+                    <a:prstGeom prst="rect">
+                      <a:avLst/>
+                    </a:prstGeom>
+                    <a:ln>
+                      <a:solidFill>
+                        <a:schemeClr val="tx1"/>
+                      </a:solidFill>
+                    </a:ln>
+                  </pic:spPr>
+                </pic:pic>
+              </a:graphicData>
+            </a:graphic>
+          </wp:inline>
+        </w:drawing>
+      </w:r>
+      <w:r>
+        <w:rPr>
+          <w:sz w:val="22"/>
+        </w:rPr>
+        <w:t xml:space="preserve"> </w:t>
+      </w:r>
     </w:p>
     <w:p>
       <w:pPr>
@@ -3935,46 +4219,1565 @@
           <w:lang w:eastAsia="en-US"/>
         </w:rPr>
       </w:pPr>
-      <w:bookmarkStart w:id="6" w:name="_GoBack"/>
+      <w:r>
+        <w:rPr>
+          <w:sz w:val="22"/>
+        </w:rPr>
+        <w:t xml:space="preserve">   </w:t>
+      </w:r>
+      <w:r>
+        <w:rPr>
+          <w:sz w:val="22"/>
+        </w:rPr>
+        <w:br w:type="page"/>
+      </w:r>
+    </w:p>
+    <w:p>
+      <w:pPr>
+        <w:pStyle w:val="Titre2"/>
+      </w:pPr>
+      <w:bookmarkStart w:id="6" w:name="_Toc46950646"/>
+      <w:r>
+        <w:lastRenderedPageBreak/>
+        <w:t>Le retour</w:t>
+      </w:r>
       <w:bookmarkEnd w:id="6"/>
-      <w:r>
-        <w:rPr>
-          <w:sz w:val="22"/>
-        </w:rPr>
-        <w:t xml:space="preserve">Pour plus de précision </w:t>
-      </w:r>
-      <w:r>
-        <w:rPr>
-          <w:sz w:val="22"/>
+    </w:p>
+    <w:p>
+      <w:pPr>
+        <w:pStyle w:val="Paragraphedeliste"/>
+        <w:numPr>
+          <w:ilvl w:val="0"/>
+          <w:numId w:val="3"/>
+        </w:numPr>
+      </w:pPr>
+      <w:r>
+        <w:t>Enfin</w:t>
+      </w:r>
+    </w:p>
+    <w:p/>
+    <w:p>
+      <w:pPr>
+        <w:pStyle w:val="text-gray-light"/>
+        <w:shd w:val="clear" w:color="auto" w:fill="FFFFFF"/>
+        <w:spacing w:before="0" w:beforeAutospacing="0" w:after="150" w:afterAutospacing="0"/>
+        <w:rPr>
+          <w:rFonts w:asciiTheme="majorHAnsi" w:eastAsiaTheme="majorEastAsia" w:hAnsiTheme="majorHAnsi" w:cstheme="majorBidi"/>
+          <w:bCs/>
+          <w:color w:val="061F57" w:themeColor="text2" w:themeShade="BF"/>
+          <w:kern w:val="28"/>
+          <w:sz w:val="22"/>
+          <w:szCs w:val="32"/>
+          <w:lang w:eastAsia="en-US"/>
+        </w:rPr>
+      </w:pPr>
+      <w:r>
+        <w:rPr>
+          <w:rFonts w:asciiTheme="majorHAnsi" w:eastAsiaTheme="majorEastAsia" w:hAnsiTheme="majorHAnsi" w:cstheme="majorBidi"/>
+          <w:bCs/>
+          <w:color w:val="061F57" w:themeColor="text2" w:themeShade="BF"/>
+          <w:kern w:val="28"/>
+          <w:sz w:val="22"/>
+          <w:szCs w:val="32"/>
+          <w:lang w:eastAsia="en-US"/>
+        </w:rPr>
+        <w:t>Retournons dans notre dépôt précédemment forké et dans l'onglet "Action".</w:t>
+      </w:r>
+      <w:r>
+        <w:rPr>
+          <w:rFonts w:asciiTheme="majorHAnsi" w:eastAsiaTheme="majorEastAsia" w:hAnsiTheme="majorHAnsi" w:cstheme="majorBidi"/>
+          <w:bCs/>
+          <w:color w:val="061F57" w:themeColor="text2" w:themeShade="BF"/>
+          <w:kern w:val="28"/>
+          <w:sz w:val="22"/>
+          <w:szCs w:val="32"/>
+          <w:lang w:eastAsia="en-US"/>
+        </w:rPr>
+        <w:t xml:space="preserve"> </w:t>
+      </w:r>
+    </w:p>
+    <w:p>
+      <w:pPr>
+        <w:pStyle w:val="text-gray-light"/>
+        <w:shd w:val="clear" w:color="auto" w:fill="FFFFFF"/>
+        <w:spacing w:before="0" w:beforeAutospacing="0" w:after="150" w:afterAutospacing="0"/>
+        <w:rPr>
+          <w:rFonts w:asciiTheme="majorHAnsi" w:eastAsiaTheme="majorEastAsia" w:hAnsiTheme="majorHAnsi" w:cstheme="majorBidi"/>
+          <w:bCs/>
+          <w:color w:val="061F57" w:themeColor="text2" w:themeShade="BF"/>
+          <w:kern w:val="28"/>
+          <w:sz w:val="22"/>
+          <w:szCs w:val="32"/>
+          <w:lang w:eastAsia="en-US"/>
+        </w:rPr>
+      </w:pPr>
+    </w:p>
+    <w:p>
+      <w:pPr>
+        <w:pStyle w:val="text-gray-light"/>
+        <w:shd w:val="clear" w:color="auto" w:fill="FFFFFF"/>
+        <w:spacing w:before="0" w:beforeAutospacing="0" w:after="150" w:afterAutospacing="0"/>
+        <w:rPr>
+          <w:rFonts w:asciiTheme="majorHAnsi" w:eastAsiaTheme="majorEastAsia" w:hAnsiTheme="majorHAnsi" w:cstheme="majorBidi"/>
+          <w:bCs/>
+          <w:color w:val="061F57" w:themeColor="text2" w:themeShade="BF"/>
+          <w:kern w:val="28"/>
+          <w:sz w:val="22"/>
+          <w:szCs w:val="32"/>
+          <w:lang w:eastAsia="en-US"/>
+        </w:rPr>
+      </w:pPr>
+      <w:r>
+        <w:rPr>
+          <w:noProof/>
+        </w:rPr>
+        <mc:AlternateContent>
+          <mc:Choice Requires="wps">
+            <w:drawing>
+              <wp:anchor distT="0" distB="0" distL="114300" distR="114300" simplePos="0" relativeHeight="251684864" behindDoc="0" locked="0" layoutInCell="1" allowOverlap="1" wp14:anchorId="64F9F6DD" wp14:editId="64806B8D">
+                <wp:simplePos x="0" y="0"/>
+                <wp:positionH relativeFrom="column">
+                  <wp:posOffset>1886373</wp:posOffset>
+                </wp:positionH>
+                <wp:positionV relativeFrom="paragraph">
+                  <wp:posOffset>679450</wp:posOffset>
+                </wp:positionV>
+                <wp:extent cx="821055" cy="240877"/>
+                <wp:effectExtent l="0" t="0" r="17145" b="26035"/>
+                <wp:wrapNone/>
+                <wp:docPr id="28" name="Rectangle : coins arrondis 28"/>
+                <wp:cNvGraphicFramePr/>
+                <a:graphic xmlns:a="http://schemas.openxmlformats.org/drawingml/2006/main">
+                  <a:graphicData uri="http://schemas.microsoft.com/office/word/2010/wordprocessingShape">
+                    <wps:wsp>
+                      <wps:cNvSpPr/>
+                      <wps:spPr>
+                        <a:xfrm>
+                          <a:off x="0" y="0"/>
+                          <a:ext cx="821055" cy="240877"/>
+                        </a:xfrm>
+                        <a:prstGeom prst="roundRect">
+                          <a:avLst/>
+                        </a:prstGeom>
+                        <a:noFill/>
+                        <a:ln>
+                          <a:solidFill>
+                            <a:srgbClr val="FF0000"/>
+                          </a:solidFill>
+                        </a:ln>
+                      </wps:spPr>
+                      <wps:style>
+                        <a:lnRef idx="2">
+                          <a:schemeClr val="accent6"/>
+                        </a:lnRef>
+                        <a:fillRef idx="1">
+                          <a:schemeClr val="lt1"/>
+                        </a:fillRef>
+                        <a:effectRef idx="0">
+                          <a:schemeClr val="accent6"/>
+                        </a:effectRef>
+                        <a:fontRef idx="minor">
+                          <a:schemeClr val="dk1"/>
+                        </a:fontRef>
+                      </wps:style>
+                      <wps:bodyPr rot="0" spcFirstLastPara="0" vertOverflow="overflow" horzOverflow="overflow" vert="horz" wrap="square" lIns="91440" tIns="45720" rIns="91440" bIns="45720" numCol="1" spcCol="0" rtlCol="0" fromWordArt="0" anchor="ctr" anchorCtr="0" forceAA="0" compatLnSpc="1">
+                        <a:prstTxWarp prst="textNoShape">
+                          <a:avLst/>
+                        </a:prstTxWarp>
+                        <a:noAutofit/>
+                      </wps:bodyPr>
+                    </wps:wsp>
+                  </a:graphicData>
+                </a:graphic>
+                <wp14:sizeRelH relativeFrom="margin">
+                  <wp14:pctWidth>0</wp14:pctWidth>
+                </wp14:sizeRelH>
+                <wp14:sizeRelV relativeFrom="margin">
+                  <wp14:pctHeight>0</wp14:pctHeight>
+                </wp14:sizeRelV>
+              </wp:anchor>
+            </w:drawing>
+          </mc:Choice>
+          <mc:Fallback>
+            <w:pict>
+              <v:roundrect w14:anchorId="15B37BFC" id="Rectangle : coins arrondis 28" o:spid="_x0000_s1026" style="position:absolute;margin-left:148.55pt;margin-top:53.5pt;width:64.65pt;height:18.95pt;z-index:251684864;visibility:visible;mso-wrap-style:square;mso-width-percent:0;mso-height-percent:0;mso-wrap-distance-left:9pt;mso-wrap-distance-top:0;mso-wrap-distance-right:9pt;mso-wrap-distance-bottom:0;mso-position-horizontal:absolute;mso-position-horizontal-relative:text;mso-position-vertical:absolute;mso-position-vertical-relative:text;mso-width-percent:0;mso-height-percent:0;mso-width-relative:margin;mso-height-relative:margin;v-text-anchor:middle" arcsize="10923f" o:gfxdata="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" filled="f" strokecolor="red" strokeweight="2pt"/>
+            </w:pict>
+          </mc:Fallback>
+        </mc:AlternateContent>
+      </w:r>
+      <w:r>
+        <w:rPr>
+          <w:noProof/>
+        </w:rPr>
+        <mc:AlternateContent>
+          <mc:Choice Requires="wps">
+            <w:drawing>
+              <wp:anchor distT="0" distB="0" distL="114300" distR="114300" simplePos="0" relativeHeight="251682816" behindDoc="0" locked="0" layoutInCell="1" allowOverlap="1" wp14:anchorId="64F9F6DD" wp14:editId="64806B8D">
+                <wp:simplePos x="0" y="0"/>
+                <wp:positionH relativeFrom="column">
+                  <wp:posOffset>142240</wp:posOffset>
+                </wp:positionH>
+                <wp:positionV relativeFrom="paragraph">
+                  <wp:posOffset>95462</wp:posOffset>
+                </wp:positionV>
+                <wp:extent cx="2108200" cy="448733"/>
+                <wp:effectExtent l="0" t="0" r="25400" b="27940"/>
+                <wp:wrapNone/>
+                <wp:docPr id="26" name="Rectangle : coins arrondis 26"/>
+                <wp:cNvGraphicFramePr/>
+                <a:graphic xmlns:a="http://schemas.openxmlformats.org/drawingml/2006/main">
+                  <a:graphicData uri="http://schemas.microsoft.com/office/word/2010/wordprocessingShape">
+                    <wps:wsp>
+                      <wps:cNvSpPr/>
+                      <wps:spPr>
+                        <a:xfrm>
+                          <a:off x="0" y="0"/>
+                          <a:ext cx="2108200" cy="448733"/>
+                        </a:xfrm>
+                        <a:prstGeom prst="roundRect">
+                          <a:avLst/>
+                        </a:prstGeom>
+                        <a:noFill/>
+                        <a:ln>
+                          <a:solidFill>
+                            <a:srgbClr val="FF0000"/>
+                          </a:solidFill>
+                        </a:ln>
+                      </wps:spPr>
+                      <wps:style>
+                        <a:lnRef idx="2">
+                          <a:schemeClr val="accent6"/>
+                        </a:lnRef>
+                        <a:fillRef idx="1">
+                          <a:schemeClr val="lt1"/>
+                        </a:fillRef>
+                        <a:effectRef idx="0">
+                          <a:schemeClr val="accent6"/>
+                        </a:effectRef>
+                        <a:fontRef idx="minor">
+                          <a:schemeClr val="dk1"/>
+                        </a:fontRef>
+                      </wps:style>
+                      <wps:bodyPr rot="0" spcFirstLastPara="0" vertOverflow="overflow" horzOverflow="overflow" vert="horz" wrap="square" lIns="91440" tIns="45720" rIns="91440" bIns="45720" numCol="1" spcCol="0" rtlCol="0" fromWordArt="0" anchor="ctr" anchorCtr="0" forceAA="0" compatLnSpc="1">
+                        <a:prstTxWarp prst="textNoShape">
+                          <a:avLst/>
+                        </a:prstTxWarp>
+                        <a:noAutofit/>
+                      </wps:bodyPr>
+                    </wps:wsp>
+                  </a:graphicData>
+                </a:graphic>
+                <wp14:sizeRelH relativeFrom="margin">
+                  <wp14:pctWidth>0</wp14:pctWidth>
+                </wp14:sizeRelH>
+                <wp14:sizeRelV relativeFrom="margin">
+                  <wp14:pctHeight>0</wp14:pctHeight>
+                </wp14:sizeRelV>
+              </wp:anchor>
+            </w:drawing>
+          </mc:Choice>
+          <mc:Fallback>
+            <w:pict>
+              <v:roundrect w14:anchorId="6ADFB918" id="Rectangle : coins arrondis 26" o:spid="_x0000_s1026" style="position:absolute;margin-left:11.2pt;margin-top:7.5pt;width:166pt;height:35.35pt;z-index:251682816;visibility:visible;mso-wrap-style:square;mso-width-percent:0;mso-height-percent:0;mso-wrap-distance-left:9pt;mso-wrap-distance-top:0;mso-wrap-distance-right:9pt;mso-wrap-distance-bottom:0;mso-position-horizontal:absolute;mso-position-horizontal-relative:text;mso-position-vertical:absolute;mso-position-vertical-relative:text;mso-width-percent:0;mso-height-percent:0;mso-width-relative:margin;mso-height-relative:margin;v-text-anchor:middle" arcsize="10923f" o:gfxdata="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" filled="f" strokecolor="red" strokeweight="2pt"/>
+            </w:pict>
+          </mc:Fallback>
+        </mc:AlternateContent>
+      </w:r>
+      <w:r>
+        <w:rPr>
+          <w:rFonts w:asciiTheme="majorHAnsi" w:eastAsiaTheme="majorEastAsia" w:hAnsiTheme="majorHAnsi" w:cstheme="majorBidi"/>
+          <w:bCs/>
+          <w:color w:val="061F57" w:themeColor="text2" w:themeShade="BF"/>
+          <w:kern w:val="28"/>
+          <w:sz w:val="22"/>
+          <w:szCs w:val="32"/>
+          <w:lang w:eastAsia="en-US"/>
+        </w:rPr>
+        <w:drawing>
+          <wp:inline distT="0" distB="0" distL="0" distR="0" wp14:anchorId="4CB63B08" wp14:editId="643D23D8">
+            <wp:extent cx="6371590" cy="973455"/>
+            <wp:effectExtent l="19050" t="19050" r="10160" b="17145"/>
+            <wp:docPr id="25" name="Image 25"/>
+            <wp:cNvGraphicFramePr>
+              <a:graphicFrameLocks xmlns:a="http://schemas.openxmlformats.org/drawingml/2006/main" noChangeAspect="1"/>
+            </wp:cNvGraphicFramePr>
+            <a:graphic xmlns:a="http://schemas.openxmlformats.org/drawingml/2006/main">
+              <a:graphicData uri="http://schemas.openxmlformats.org/drawingml/2006/picture">
+                <pic:pic xmlns:pic="http://schemas.openxmlformats.org/drawingml/2006/picture">
+                  <pic:nvPicPr>
+                    <pic:cNvPr id="1" name=""/>
+                    <pic:cNvPicPr/>
+                  </pic:nvPicPr>
+                  <pic:blipFill>
+                    <a:blip r:embed="rId21"/>
+                    <a:stretch>
+                      <a:fillRect/>
+                    </a:stretch>
+                  </pic:blipFill>
+                  <pic:spPr>
+                    <a:xfrm>
+                      <a:off x="0" y="0"/>
+                      <a:ext cx="6371590" cy="973455"/>
+                    </a:xfrm>
+                    <a:prstGeom prst="rect">
+                      <a:avLst/>
+                    </a:prstGeom>
+                    <a:ln>
+                      <a:solidFill>
+                        <a:schemeClr val="tx1"/>
+                      </a:solidFill>
+                    </a:ln>
+                  </pic:spPr>
+                </pic:pic>
+              </a:graphicData>
+            </a:graphic>
+          </wp:inline>
+        </w:drawing>
+      </w:r>
+    </w:p>
+    <w:p>
+      <w:pPr>
+        <w:rPr>
+          <w:sz w:val="22"/>
+        </w:rPr>
+      </w:pPr>
+    </w:p>
+    <w:p>
+      <w:pPr>
+        <w:pStyle w:val="text-gray-light"/>
+        <w:shd w:val="clear" w:color="auto" w:fill="FFFFFF"/>
+        <w:spacing w:before="0" w:beforeAutospacing="0" w:after="150" w:afterAutospacing="0"/>
+        <w:rPr>
+          <w:rFonts w:asciiTheme="majorHAnsi" w:eastAsiaTheme="majorEastAsia" w:hAnsiTheme="majorHAnsi" w:cstheme="majorBidi"/>
+          <w:bCs/>
+          <w:color w:val="061F57" w:themeColor="text2" w:themeShade="BF"/>
+          <w:kern w:val="28"/>
+          <w:sz w:val="22"/>
+          <w:szCs w:val="32"/>
+          <w:lang w:eastAsia="en-US"/>
+        </w:rPr>
+      </w:pPr>
+      <w:r>
+        <w:rPr>
+          <w:rFonts w:asciiTheme="majorHAnsi" w:eastAsiaTheme="majorEastAsia" w:hAnsiTheme="majorHAnsi" w:cstheme="majorBidi"/>
+          <w:bCs/>
+          <w:color w:val="061F57" w:themeColor="text2" w:themeShade="BF"/>
+          <w:kern w:val="28"/>
+          <w:sz w:val="22"/>
+          <w:szCs w:val="32"/>
+          <w:lang w:eastAsia="en-US"/>
+        </w:rPr>
+        <w:t xml:space="preserve">Descendons jusqu’à notre moteur Ruby et cliquons enfin sur "Set up </w:t>
+      </w:r>
+      <w:proofErr w:type="spellStart"/>
+      <w:r>
+        <w:rPr>
+          <w:rFonts w:asciiTheme="majorHAnsi" w:eastAsiaTheme="majorEastAsia" w:hAnsiTheme="majorHAnsi" w:cstheme="majorBidi"/>
+          <w:bCs/>
+          <w:color w:val="061F57" w:themeColor="text2" w:themeShade="BF"/>
+          <w:kern w:val="28"/>
+          <w:sz w:val="22"/>
+          <w:szCs w:val="32"/>
+          <w:lang w:eastAsia="en-US"/>
+        </w:rPr>
+        <w:t>this</w:t>
+      </w:r>
+      <w:proofErr w:type="spellEnd"/>
+      <w:r>
+        <w:rPr>
+          <w:rFonts w:asciiTheme="majorHAnsi" w:eastAsiaTheme="majorEastAsia" w:hAnsiTheme="majorHAnsi" w:cstheme="majorBidi"/>
+          <w:bCs/>
+          <w:color w:val="061F57" w:themeColor="text2" w:themeShade="BF"/>
+          <w:kern w:val="28"/>
+          <w:sz w:val="22"/>
+          <w:szCs w:val="32"/>
+          <w:lang w:eastAsia="en-US"/>
+        </w:rPr>
+        <w:t xml:space="preserve"> workflow".</w:t>
+      </w:r>
+    </w:p>
+    <w:p>
+      <w:pPr>
+        <w:rPr>
+          <w:sz w:val="22"/>
+        </w:rPr>
+      </w:pPr>
+    </w:p>
+    <w:p>
+      <w:pPr>
+        <w:rPr>
+          <w:sz w:val="22"/>
+        </w:rPr>
+      </w:pPr>
+      <w:r>
+        <w:rPr>
+          <w:sz w:val="22"/>
+        </w:rPr>
+        <w:drawing>
+          <wp:inline distT="0" distB="0" distL="0" distR="0" wp14:anchorId="687F6B6A" wp14:editId="4E3BBBDD">
+            <wp:extent cx="6371590" cy="1875790"/>
+            <wp:effectExtent l="19050" t="19050" r="10160" b="10160"/>
+            <wp:docPr id="31" name="Image 31"/>
+            <wp:cNvGraphicFramePr>
+              <a:graphicFrameLocks xmlns:a="http://schemas.openxmlformats.org/drawingml/2006/main" noChangeAspect="1"/>
+            </wp:cNvGraphicFramePr>
+            <a:graphic xmlns:a="http://schemas.openxmlformats.org/drawingml/2006/main">
+              <a:graphicData uri="http://schemas.openxmlformats.org/drawingml/2006/picture">
+                <pic:pic xmlns:pic="http://schemas.openxmlformats.org/drawingml/2006/picture">
+                  <pic:nvPicPr>
+                    <pic:cNvPr id="1" name=""/>
+                    <pic:cNvPicPr/>
+                  </pic:nvPicPr>
+                  <pic:blipFill>
+                    <a:blip r:embed="rId22"/>
+                    <a:stretch>
+                      <a:fillRect/>
+                    </a:stretch>
+                  </pic:blipFill>
+                  <pic:spPr>
+                    <a:xfrm>
+                      <a:off x="0" y="0"/>
+                      <a:ext cx="6371590" cy="1875790"/>
+                    </a:xfrm>
+                    <a:prstGeom prst="rect">
+                      <a:avLst/>
+                    </a:prstGeom>
+                    <a:ln>
+                      <a:solidFill>
+                        <a:schemeClr val="tx1"/>
+                      </a:solidFill>
+                    </a:ln>
+                  </pic:spPr>
+                </pic:pic>
+              </a:graphicData>
+            </a:graphic>
+          </wp:inline>
+        </w:drawing>
+      </w:r>
+    </w:p>
+    <w:p>
+      <w:pPr>
+        <w:spacing w:after="200"/>
+        <w:rPr>
+          <w:rFonts w:asciiTheme="majorHAnsi" w:eastAsiaTheme="majorEastAsia" w:hAnsiTheme="majorHAnsi" w:cstheme="majorBidi"/>
+          <w:bCs/>
+          <w:color w:val="061F57" w:themeColor="text2" w:themeShade="BF"/>
+          <w:kern w:val="28"/>
+          <w:sz w:val="22"/>
+          <w:szCs w:val="32"/>
+        </w:rPr>
+      </w:pPr>
+    </w:p>
+    <w:p>
+      <w:pPr>
+        <w:spacing w:after="200"/>
+        <w:rPr>
+          <w:rFonts w:asciiTheme="majorHAnsi" w:eastAsiaTheme="majorEastAsia" w:hAnsiTheme="majorHAnsi" w:cstheme="majorBidi"/>
+          <w:b w:val="0"/>
+          <w:bCs/>
+          <w:color w:val="061F57" w:themeColor="text2" w:themeShade="BF"/>
+          <w:kern w:val="28"/>
+          <w:sz w:val="22"/>
+          <w:szCs w:val="32"/>
+        </w:rPr>
+      </w:pPr>
+      <w:r>
+        <w:rPr>
+          <w:rFonts w:asciiTheme="majorHAnsi" w:eastAsiaTheme="majorEastAsia" w:hAnsiTheme="majorHAnsi" w:cstheme="majorBidi"/>
+          <w:bCs/>
+          <w:color w:val="061F57" w:themeColor="text2" w:themeShade="BF"/>
+          <w:kern w:val="28"/>
+          <w:sz w:val="22"/>
+          <w:szCs w:val="32"/>
         </w:rPr>
         <w:br w:type="page"/>
       </w:r>
     </w:p>
     <w:p>
       <w:pPr>
-        <w:rPr>
-          <w:sz w:val="22"/>
-        </w:rPr>
-      </w:pPr>
-    </w:p>
-    <w:p>
-      <w:pPr>
-        <w:rPr>
-          <w:sz w:val="22"/>
-        </w:rPr>
-      </w:pPr>
-      <w:r>
-        <w:rPr>
-          <w:sz w:val="22"/>
+        <w:pStyle w:val="text-gray-light"/>
+        <w:shd w:val="clear" w:color="auto" w:fill="FFFFFF"/>
+        <w:spacing w:before="0" w:beforeAutospacing="0" w:after="150" w:afterAutospacing="0"/>
+        <w:rPr>
+          <w:rFonts w:asciiTheme="majorHAnsi" w:eastAsiaTheme="majorEastAsia" w:hAnsiTheme="majorHAnsi" w:cstheme="majorBidi"/>
+          <w:bCs/>
+          <w:color w:val="061F57" w:themeColor="text2" w:themeShade="BF"/>
+          <w:kern w:val="28"/>
+          <w:sz w:val="22"/>
+          <w:szCs w:val="32"/>
+          <w:lang w:eastAsia="en-US"/>
+        </w:rPr>
+      </w:pPr>
+      <w:r>
+        <w:rPr>
+          <w:rFonts w:asciiTheme="majorHAnsi" w:eastAsiaTheme="majorEastAsia" w:hAnsiTheme="majorHAnsi" w:cstheme="majorBidi"/>
+          <w:bCs/>
+          <w:color w:val="061F57" w:themeColor="text2" w:themeShade="BF"/>
+          <w:kern w:val="28"/>
+          <w:sz w:val="22"/>
+          <w:szCs w:val="32"/>
+          <w:lang w:eastAsia="en-US"/>
+        </w:rPr>
+        <w:lastRenderedPageBreak/>
+        <w:t xml:space="preserve">Ceci créer un nouveau fichier dans un dossier </w:t>
+      </w:r>
+      <w:proofErr w:type="gramStart"/>
+      <w:r>
+        <w:rPr>
+          <w:rFonts w:asciiTheme="majorHAnsi" w:eastAsiaTheme="majorEastAsia" w:hAnsiTheme="majorHAnsi" w:cstheme="majorBidi"/>
+          <w:bCs/>
+          <w:color w:val="061F57" w:themeColor="text2" w:themeShade="BF"/>
+          <w:kern w:val="28"/>
+          <w:sz w:val="22"/>
+          <w:szCs w:val="32"/>
+          <w:lang w:eastAsia="en-US"/>
+        </w:rPr>
+        <w:t>".</w:t>
+      </w:r>
+      <w:proofErr w:type="spellStart"/>
+      <w:r>
+        <w:rPr>
+          <w:rFonts w:asciiTheme="majorHAnsi" w:eastAsiaTheme="majorEastAsia" w:hAnsiTheme="majorHAnsi" w:cstheme="majorBidi"/>
+          <w:bCs/>
+          <w:color w:val="061F57" w:themeColor="text2" w:themeShade="BF"/>
+          <w:kern w:val="28"/>
+          <w:sz w:val="22"/>
+          <w:szCs w:val="32"/>
+          <w:lang w:eastAsia="en-US"/>
+        </w:rPr>
+        <w:t>github</w:t>
+      </w:r>
+      <w:proofErr w:type="spellEnd"/>
+      <w:proofErr w:type="gramEnd"/>
+      <w:r>
+        <w:rPr>
+          <w:rFonts w:asciiTheme="majorHAnsi" w:eastAsiaTheme="majorEastAsia" w:hAnsiTheme="majorHAnsi" w:cstheme="majorBidi"/>
+          <w:bCs/>
+          <w:color w:val="061F57" w:themeColor="text2" w:themeShade="BF"/>
+          <w:kern w:val="28"/>
+          <w:sz w:val="22"/>
+          <w:szCs w:val="32"/>
+          <w:lang w:eastAsia="en-US"/>
+        </w:rPr>
+        <w:t>/workflows"</w:t>
+      </w:r>
+      <w:r>
+        <w:rPr>
+          <w:rFonts w:asciiTheme="majorHAnsi" w:eastAsiaTheme="majorEastAsia" w:hAnsiTheme="majorHAnsi" w:cstheme="majorBidi"/>
+          <w:bCs/>
+          <w:color w:val="061F57" w:themeColor="text2" w:themeShade="BF"/>
+          <w:kern w:val="28"/>
+          <w:sz w:val="22"/>
+          <w:szCs w:val="32"/>
+          <w:lang w:eastAsia="en-US"/>
+        </w:rPr>
+        <w:t xml:space="preserve"> de votre projet</w:t>
+      </w:r>
+      <w:r>
+        <w:rPr>
+          <w:rFonts w:asciiTheme="majorHAnsi" w:eastAsiaTheme="majorEastAsia" w:hAnsiTheme="majorHAnsi" w:cstheme="majorBidi"/>
+          <w:bCs/>
+          <w:color w:val="061F57" w:themeColor="text2" w:themeShade="BF"/>
+          <w:kern w:val="28"/>
+          <w:sz w:val="22"/>
+          <w:szCs w:val="32"/>
+          <w:lang w:eastAsia="en-US"/>
+        </w:rPr>
+        <w:t>, renommons le fichier avec le nom que vous voulez</w:t>
+      </w:r>
+      <w:r>
+        <w:rPr>
+          <w:rFonts w:asciiTheme="majorHAnsi" w:eastAsiaTheme="majorEastAsia" w:hAnsiTheme="majorHAnsi" w:cstheme="majorBidi"/>
+          <w:bCs/>
+          <w:color w:val="061F57" w:themeColor="text2" w:themeShade="BF"/>
+          <w:kern w:val="28"/>
+          <w:sz w:val="22"/>
+          <w:szCs w:val="32"/>
+          <w:lang w:eastAsia="en-US"/>
+        </w:rPr>
+        <w:t xml:space="preserve"> sans supprimer l'extension </w:t>
+      </w:r>
+      <w:r>
+        <w:rPr>
+          <w:rFonts w:asciiTheme="majorHAnsi" w:eastAsiaTheme="majorEastAsia" w:hAnsiTheme="majorHAnsi" w:cstheme="majorBidi"/>
+          <w:bCs/>
+          <w:color w:val="061F57" w:themeColor="text2" w:themeShade="BF"/>
+          <w:kern w:val="28"/>
+          <w:sz w:val="22"/>
+          <w:szCs w:val="32"/>
+          <w:lang w:eastAsia="en-US"/>
+        </w:rPr>
+        <w:t xml:space="preserve">(pour moi </w:t>
+      </w:r>
+      <w:r>
+        <w:rPr>
+          <w:rFonts w:asciiTheme="majorHAnsi" w:eastAsiaTheme="majorEastAsia" w:hAnsiTheme="majorHAnsi" w:cstheme="majorBidi"/>
+          <w:bCs/>
+          <w:color w:val="061F57" w:themeColor="text2" w:themeShade="BF"/>
+          <w:kern w:val="28"/>
+          <w:sz w:val="22"/>
+          <w:szCs w:val="32"/>
+          <w:lang w:eastAsia="en-US"/>
+        </w:rPr>
+        <w:t>ça</w:t>
+      </w:r>
+      <w:r>
+        <w:rPr>
+          <w:rFonts w:asciiTheme="majorHAnsi" w:eastAsiaTheme="majorEastAsia" w:hAnsiTheme="majorHAnsi" w:cstheme="majorBidi"/>
+          <w:bCs/>
+          <w:color w:val="061F57" w:themeColor="text2" w:themeShade="BF"/>
+          <w:kern w:val="28"/>
+          <w:sz w:val="22"/>
+          <w:szCs w:val="32"/>
+          <w:lang w:eastAsia="en-US"/>
+        </w:rPr>
+        <w:t xml:space="preserve"> sera "</w:t>
+      </w:r>
+      <w:proofErr w:type="spellStart"/>
+      <w:r>
+        <w:rPr>
+          <w:rFonts w:asciiTheme="majorHAnsi" w:eastAsiaTheme="majorEastAsia" w:hAnsiTheme="majorHAnsi" w:cstheme="majorBidi"/>
+          <w:bCs/>
+          <w:color w:val="061F57" w:themeColor="text2" w:themeShade="BF"/>
+          <w:kern w:val="28"/>
+          <w:sz w:val="22"/>
+          <w:szCs w:val="32"/>
+          <w:lang w:eastAsia="en-US"/>
+        </w:rPr>
+        <w:t>sync_fork.yml</w:t>
+      </w:r>
+      <w:proofErr w:type="spellEnd"/>
+      <w:r>
+        <w:rPr>
+          <w:rFonts w:asciiTheme="majorHAnsi" w:eastAsiaTheme="majorEastAsia" w:hAnsiTheme="majorHAnsi" w:cstheme="majorBidi"/>
+          <w:bCs/>
+          <w:color w:val="061F57" w:themeColor="text2" w:themeShade="BF"/>
+          <w:kern w:val="28"/>
+          <w:sz w:val="22"/>
+          <w:szCs w:val="32"/>
+          <w:lang w:eastAsia="en-US"/>
+        </w:rPr>
+        <w:t>").</w:t>
+      </w:r>
+    </w:p>
+    <w:p>
+      <w:pPr>
+        <w:pStyle w:val="text-gray-light"/>
+        <w:shd w:val="clear" w:color="auto" w:fill="FFFFFF"/>
+        <w:spacing w:before="0" w:beforeAutospacing="0" w:after="150" w:afterAutospacing="0"/>
+        <w:rPr>
+          <w:rFonts w:asciiTheme="majorHAnsi" w:eastAsiaTheme="majorEastAsia" w:hAnsiTheme="majorHAnsi" w:cstheme="majorBidi"/>
+          <w:bCs/>
+          <w:color w:val="061F57" w:themeColor="text2" w:themeShade="BF"/>
+          <w:kern w:val="28"/>
+          <w:sz w:val="22"/>
+          <w:szCs w:val="32"/>
+          <w:lang w:eastAsia="en-US"/>
+        </w:rPr>
+      </w:pPr>
+    </w:p>
+    <w:p>
+      <w:pPr>
+        <w:pStyle w:val="text-gray-light"/>
+        <w:shd w:val="clear" w:color="auto" w:fill="FFFFFF"/>
+        <w:spacing w:before="0" w:beforeAutospacing="0" w:after="150" w:afterAutospacing="0"/>
+        <w:rPr>
+          <w:rFonts w:asciiTheme="majorHAnsi" w:eastAsiaTheme="majorEastAsia" w:hAnsiTheme="majorHAnsi" w:cstheme="majorBidi"/>
+          <w:bCs/>
+          <w:color w:val="061F57" w:themeColor="text2" w:themeShade="BF"/>
+          <w:kern w:val="28"/>
+          <w:sz w:val="22"/>
+          <w:szCs w:val="32"/>
+          <w:lang w:eastAsia="en-US"/>
+        </w:rPr>
+      </w:pPr>
+      <w:r>
+        <w:rPr>
+          <w:noProof/>
+        </w:rPr>
+        <mc:AlternateContent>
+          <mc:Choice Requires="wps">
+            <w:drawing>
+              <wp:anchor distT="0" distB="0" distL="114300" distR="114300" simplePos="0" relativeHeight="251688960" behindDoc="0" locked="0" layoutInCell="1" allowOverlap="1" wp14:anchorId="218E215B" wp14:editId="64A26C7C">
+                <wp:simplePos x="0" y="0"/>
+                <wp:positionH relativeFrom="column">
+                  <wp:posOffset>45720</wp:posOffset>
+                </wp:positionH>
+                <wp:positionV relativeFrom="paragraph">
+                  <wp:posOffset>1083945</wp:posOffset>
+                </wp:positionV>
+                <wp:extent cx="2590800" cy="426720"/>
+                <wp:effectExtent l="0" t="0" r="19050" b="11430"/>
+                <wp:wrapNone/>
+                <wp:docPr id="34" name="Rectangle : coins arrondis 34"/>
+                <wp:cNvGraphicFramePr/>
+                <a:graphic xmlns:a="http://schemas.openxmlformats.org/drawingml/2006/main">
+                  <a:graphicData uri="http://schemas.microsoft.com/office/word/2010/wordprocessingShape">
+                    <wps:wsp>
+                      <wps:cNvSpPr/>
+                      <wps:spPr>
+                        <a:xfrm>
+                          <a:off x="0" y="0"/>
+                          <a:ext cx="2590800" cy="426720"/>
+                        </a:xfrm>
+                        <a:prstGeom prst="roundRect">
+                          <a:avLst/>
+                        </a:prstGeom>
+                        <a:noFill/>
+                        <a:ln>
+                          <a:solidFill>
+                            <a:srgbClr val="FF0000"/>
+                          </a:solidFill>
+                        </a:ln>
+                      </wps:spPr>
+                      <wps:style>
+                        <a:lnRef idx="2">
+                          <a:schemeClr val="accent6"/>
+                        </a:lnRef>
+                        <a:fillRef idx="1">
+                          <a:schemeClr val="lt1"/>
+                        </a:fillRef>
+                        <a:effectRef idx="0">
+                          <a:schemeClr val="accent6"/>
+                        </a:effectRef>
+                        <a:fontRef idx="minor">
+                          <a:schemeClr val="dk1"/>
+                        </a:fontRef>
+                      </wps:style>
+                      <wps:bodyPr rot="0" spcFirstLastPara="0" vertOverflow="overflow" horzOverflow="overflow" vert="horz" wrap="square" lIns="91440" tIns="45720" rIns="91440" bIns="45720" numCol="1" spcCol="0" rtlCol="0" fromWordArt="0" anchor="ctr" anchorCtr="0" forceAA="0" compatLnSpc="1">
+                        <a:prstTxWarp prst="textNoShape">
+                          <a:avLst/>
+                        </a:prstTxWarp>
+                        <a:noAutofit/>
+                      </wps:bodyPr>
+                    </wps:wsp>
+                  </a:graphicData>
+                </a:graphic>
+                <wp14:sizeRelH relativeFrom="margin">
+                  <wp14:pctWidth>0</wp14:pctWidth>
+                </wp14:sizeRelH>
+                <wp14:sizeRelV relativeFrom="margin">
+                  <wp14:pctHeight>0</wp14:pctHeight>
+                </wp14:sizeRelV>
+              </wp:anchor>
+            </w:drawing>
+          </mc:Choice>
+          <mc:Fallback>
+            <w:pict>
+              <v:roundrect w14:anchorId="6DD45619" id="Rectangle : coins arrondis 34" o:spid="_x0000_s1026" style="position:absolute;margin-left:3.6pt;margin-top:85.35pt;width:204pt;height:33.6pt;z-index:251688960;visibility:visible;mso-wrap-style:square;mso-width-percent:0;mso-height-percent:0;mso-wrap-distance-left:9pt;mso-wrap-distance-top:0;mso-wrap-distance-right:9pt;mso-wrap-distance-bottom:0;mso-position-horizontal:absolute;mso-position-horizontal-relative:text;mso-position-vertical:absolute;mso-position-vertical-relative:text;mso-width-percent:0;mso-height-percent:0;mso-width-relative:margin;mso-height-relative:margin;v-text-anchor:middle" arcsize="10923f" o:gfxdata="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" filled="f" strokecolor="red" strokeweight="2pt"/>
+            </w:pict>
+          </mc:Fallback>
+        </mc:AlternateContent>
+      </w:r>
+      <w:r>
+        <w:rPr>
+          <w:noProof/>
+        </w:rPr>
+        <mc:AlternateContent>
+          <mc:Choice Requires="wps">
+            <w:drawing>
+              <wp:anchor distT="0" distB="0" distL="114300" distR="114300" simplePos="0" relativeHeight="251686912" behindDoc="0" locked="0" layoutInCell="1" allowOverlap="1" wp14:anchorId="6A83362B" wp14:editId="46C1EDA8">
+                <wp:simplePos x="0" y="0"/>
+                <wp:positionH relativeFrom="column">
+                  <wp:posOffset>2691765</wp:posOffset>
+                </wp:positionH>
+                <wp:positionV relativeFrom="paragraph">
+                  <wp:posOffset>1082040</wp:posOffset>
+                </wp:positionV>
+                <wp:extent cx="685800" cy="426720"/>
+                <wp:effectExtent l="0" t="0" r="19050" b="11430"/>
+                <wp:wrapNone/>
+                <wp:docPr id="33" name="Rectangle : coins arrondis 33"/>
+                <wp:cNvGraphicFramePr/>
+                <a:graphic xmlns:a="http://schemas.openxmlformats.org/drawingml/2006/main">
+                  <a:graphicData uri="http://schemas.microsoft.com/office/word/2010/wordprocessingShape">
+                    <wps:wsp>
+                      <wps:cNvSpPr/>
+                      <wps:spPr>
+                        <a:xfrm>
+                          <a:off x="0" y="0"/>
+                          <a:ext cx="685800" cy="426720"/>
+                        </a:xfrm>
+                        <a:prstGeom prst="roundRect">
+                          <a:avLst/>
+                        </a:prstGeom>
+                        <a:noFill/>
+                        <a:ln>
+                          <a:solidFill>
+                            <a:srgbClr val="FF0000"/>
+                          </a:solidFill>
+                        </a:ln>
+                      </wps:spPr>
+                      <wps:style>
+                        <a:lnRef idx="2">
+                          <a:schemeClr val="accent6"/>
+                        </a:lnRef>
+                        <a:fillRef idx="1">
+                          <a:schemeClr val="lt1"/>
+                        </a:fillRef>
+                        <a:effectRef idx="0">
+                          <a:schemeClr val="accent6"/>
+                        </a:effectRef>
+                        <a:fontRef idx="minor">
+                          <a:schemeClr val="dk1"/>
+                        </a:fontRef>
+                      </wps:style>
+                      <wps:bodyPr rot="0" spcFirstLastPara="0" vertOverflow="overflow" horzOverflow="overflow" vert="horz" wrap="square" lIns="91440" tIns="45720" rIns="91440" bIns="45720" numCol="1" spcCol="0" rtlCol="0" fromWordArt="0" anchor="ctr" anchorCtr="0" forceAA="0" compatLnSpc="1">
+                        <a:prstTxWarp prst="textNoShape">
+                          <a:avLst/>
+                        </a:prstTxWarp>
+                        <a:noAutofit/>
+                      </wps:bodyPr>
+                    </wps:wsp>
+                  </a:graphicData>
+                </a:graphic>
+                <wp14:sizeRelH relativeFrom="margin">
+                  <wp14:pctWidth>0</wp14:pctWidth>
+                </wp14:sizeRelH>
+                <wp14:sizeRelV relativeFrom="margin">
+                  <wp14:pctHeight>0</wp14:pctHeight>
+                </wp14:sizeRelV>
+              </wp:anchor>
+            </w:drawing>
+          </mc:Choice>
+          <mc:Fallback>
+            <w:pict>
+              <v:roundrect w14:anchorId="5EF06185" id="Rectangle : coins arrondis 33" o:spid="_x0000_s1026" style="position:absolute;margin-left:211.95pt;margin-top:85.2pt;width:54pt;height:33.6pt;z-index:251686912;visibility:visible;mso-wrap-style:square;mso-width-percent:0;mso-height-percent:0;mso-wrap-distance-left:9pt;mso-wrap-distance-top:0;mso-wrap-distance-right:9pt;mso-wrap-distance-bottom:0;mso-position-horizontal:absolute;mso-position-horizontal-relative:text;mso-position-vertical:absolute;mso-position-vertical-relative:text;mso-width-percent:0;mso-height-percent:0;mso-width-relative:margin;mso-height-relative:margin;v-text-anchor:middle" arcsize="10923f" o:gfxdata="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" filled="f" strokecolor="red" strokeweight="2pt"/>
+            </w:pict>
+          </mc:Fallback>
+        </mc:AlternateContent>
+      </w:r>
+      <w:r>
+        <w:rPr>
+          <w:sz w:val="22"/>
+        </w:rPr>
+        <w:drawing>
+          <wp:inline distT="0" distB="0" distL="0" distR="0" wp14:anchorId="6E70D529" wp14:editId="79AE8233">
+            <wp:extent cx="6004560" cy="5400675"/>
+            <wp:effectExtent l="19050" t="19050" r="15240" b="28575"/>
+            <wp:docPr id="32" name="Image 32"/>
+            <wp:cNvGraphicFramePr>
+              <a:graphicFrameLocks xmlns:a="http://schemas.openxmlformats.org/drawingml/2006/main" noChangeAspect="1"/>
+            </wp:cNvGraphicFramePr>
+            <a:graphic xmlns:a="http://schemas.openxmlformats.org/drawingml/2006/main">
+              <a:graphicData uri="http://schemas.openxmlformats.org/drawingml/2006/picture">
+                <pic:pic xmlns:pic="http://schemas.openxmlformats.org/drawingml/2006/picture">
+                  <pic:nvPicPr>
+                    <pic:cNvPr id="1" name=""/>
+                    <pic:cNvPicPr/>
+                  </pic:nvPicPr>
+                  <pic:blipFill>
+                    <a:blip r:embed="rId23"/>
+                    <a:stretch>
+                      <a:fillRect/>
+                    </a:stretch>
+                  </pic:blipFill>
+                  <pic:spPr>
+                    <a:xfrm>
+                      <a:off x="0" y="0"/>
+                      <a:ext cx="6005105" cy="5401165"/>
+                    </a:xfrm>
+                    <a:prstGeom prst="rect">
+                      <a:avLst/>
+                    </a:prstGeom>
+                    <a:ln>
+                      <a:solidFill>
+                        <a:schemeClr val="tx1"/>
+                      </a:solidFill>
+                    </a:ln>
+                  </pic:spPr>
+                </pic:pic>
+              </a:graphicData>
+            </a:graphic>
+          </wp:inline>
+        </w:drawing>
+      </w:r>
+    </w:p>
+    <w:p>
+      <w:pPr>
+        <w:spacing w:after="200"/>
+        <w:rPr>
+          <w:rFonts w:asciiTheme="majorHAnsi" w:eastAsiaTheme="majorEastAsia" w:hAnsiTheme="majorHAnsi" w:cstheme="majorBidi"/>
+          <w:b w:val="0"/>
+          <w:bCs/>
+          <w:color w:val="061F57" w:themeColor="text2" w:themeShade="BF"/>
+          <w:kern w:val="28"/>
+          <w:sz w:val="22"/>
+          <w:szCs w:val="32"/>
+        </w:rPr>
+      </w:pPr>
+      <w:r>
+        <w:rPr>
+          <w:rFonts w:asciiTheme="majorHAnsi" w:eastAsiaTheme="majorEastAsia" w:hAnsiTheme="majorHAnsi" w:cstheme="majorBidi"/>
+          <w:bCs/>
+          <w:color w:val="061F57" w:themeColor="text2" w:themeShade="BF"/>
+          <w:kern w:val="28"/>
+          <w:sz w:val="22"/>
+          <w:szCs w:val="32"/>
         </w:rPr>
         <w:br w:type="page"/>
       </w:r>
     </w:p>
     <w:p>
       <w:pPr>
+        <w:pStyle w:val="Paragraphedeliste"/>
+        <w:numPr>
+          <w:ilvl w:val="0"/>
+          <w:numId w:val="3"/>
+        </w:numPr>
+      </w:pPr>
+      <w:r>
+        <w:lastRenderedPageBreak/>
+        <w:t>La photocopieuse</w:t>
+      </w:r>
+    </w:p>
+    <w:p>
+      <w:pPr>
+        <w:pStyle w:val="Paragraphedeliste"/>
+        <w:ind w:left="360"/>
+      </w:pPr>
+    </w:p>
+    <w:p>
+      <w:pPr>
+        <w:pStyle w:val="text-gray-light"/>
+        <w:shd w:val="clear" w:color="auto" w:fill="FFFFFF"/>
+        <w:spacing w:before="0" w:beforeAutospacing="0" w:after="150" w:afterAutospacing="0"/>
+        <w:rPr>
+          <w:rFonts w:asciiTheme="majorHAnsi" w:eastAsiaTheme="majorEastAsia" w:hAnsiTheme="majorHAnsi" w:cstheme="majorBidi"/>
+          <w:bCs/>
+          <w:color w:val="061F57" w:themeColor="text2" w:themeShade="BF"/>
+          <w:kern w:val="28"/>
+          <w:sz w:val="22"/>
+          <w:szCs w:val="32"/>
+          <w:lang w:eastAsia="en-US"/>
+        </w:rPr>
+      </w:pPr>
+      <w:r>
+        <w:rPr>
+          <w:rFonts w:asciiTheme="majorHAnsi" w:eastAsiaTheme="majorEastAsia" w:hAnsiTheme="majorHAnsi" w:cstheme="majorBidi"/>
+          <w:bCs/>
+          <w:color w:val="061F57" w:themeColor="text2" w:themeShade="BF"/>
+          <w:kern w:val="28"/>
+          <w:sz w:val="22"/>
+          <w:szCs w:val="32"/>
+          <w:lang w:eastAsia="en-US"/>
+        </w:rPr>
+        <w:t>Nous copions l'exemple dans la vue de "Edit new file</w:t>
+      </w:r>
+      <w:proofErr w:type="gramStart"/>
+      <w:r>
+        <w:rPr>
+          <w:rFonts w:asciiTheme="majorHAnsi" w:eastAsiaTheme="majorEastAsia" w:hAnsiTheme="majorHAnsi" w:cstheme="majorBidi"/>
+          <w:bCs/>
+          <w:color w:val="061F57" w:themeColor="text2" w:themeShade="BF"/>
+          <w:kern w:val="28"/>
+          <w:sz w:val="22"/>
+          <w:szCs w:val="32"/>
+          <w:lang w:eastAsia="en-US"/>
+        </w:rPr>
+        <w:t>"</w:t>
+      </w:r>
+      <w:r>
+        <w:rPr>
+          <w:rFonts w:asciiTheme="majorHAnsi" w:eastAsiaTheme="majorEastAsia" w:hAnsiTheme="majorHAnsi" w:cstheme="majorBidi"/>
+          <w:bCs/>
+          <w:color w:val="061F57" w:themeColor="text2" w:themeShade="BF"/>
+          <w:kern w:val="28"/>
+          <w:sz w:val="22"/>
+          <w:szCs w:val="32"/>
+          <w:lang w:eastAsia="en-US"/>
+        </w:rPr>
+        <w:t>(</w:t>
+      </w:r>
+      <w:proofErr w:type="gramEnd"/>
+      <w:r>
+        <w:rPr>
+          <w:rFonts w:asciiTheme="majorHAnsi" w:eastAsiaTheme="majorEastAsia" w:hAnsiTheme="majorHAnsi" w:cstheme="majorBidi"/>
+          <w:bCs/>
+          <w:color w:val="061F57" w:themeColor="text2" w:themeShade="BF"/>
+          <w:kern w:val="28"/>
+          <w:sz w:val="22"/>
+          <w:szCs w:val="32"/>
+          <w:lang w:eastAsia="en-US"/>
+        </w:rPr>
+        <w:t>Oups, j'ai oublié de vous dire de copier l'exemple</w:t>
+      </w:r>
+      <w:r>
+        <w:rPr>
+          <mc:AlternateContent>
+            <mc:Choice Requires="w16se">
+              <w:rFonts w:asciiTheme="majorHAnsi" w:eastAsiaTheme="majorEastAsia" w:hAnsiTheme="majorHAnsi" w:cstheme="majorBidi"/>
+            </mc:Choice>
+            <mc:Fallback>
+              <w:rFonts w:ascii="Segoe UI Emoji" w:eastAsia="Segoe UI Emoji" w:hAnsi="Segoe UI Emoji" w:cs="Segoe UI Emoji"/>
+            </mc:Fallback>
+          </mc:AlternateContent>
+          <w:bCs/>
+          <w:color w:val="061F57" w:themeColor="text2" w:themeShade="BF"/>
+          <w:kern w:val="28"/>
+          <w:sz w:val="22"/>
+          <w:szCs w:val="32"/>
+          <w:lang w:eastAsia="en-US"/>
+        </w:rPr>
+        <mc:AlternateContent>
+          <mc:Choice Requires="w16se">
+            <w16se:symEx w16se:font="Segoe UI Emoji" w16se:char="1F60A"/>
+          </mc:Choice>
+          <mc:Fallback>
+            <w:t>😊</w:t>
+          </mc:Fallback>
+        </mc:AlternateContent>
+      </w:r>
+      <w:r>
+        <w:rPr>
+          <w:rFonts w:asciiTheme="majorHAnsi" w:eastAsiaTheme="majorEastAsia" w:hAnsiTheme="majorHAnsi" w:cstheme="majorBidi"/>
+          <w:bCs/>
+          <w:color w:val="061F57" w:themeColor="text2" w:themeShade="BF"/>
+          <w:kern w:val="28"/>
+          <w:sz w:val="22"/>
+          <w:szCs w:val="32"/>
+          <w:lang w:eastAsia="en-US"/>
+        </w:rPr>
+        <w:t>).</w:t>
+      </w:r>
+    </w:p>
+    <w:p>
+      <w:pPr>
+        <w:pStyle w:val="text-gray-light"/>
+        <w:shd w:val="clear" w:color="auto" w:fill="FFFFFF"/>
+        <w:spacing w:before="0" w:beforeAutospacing="0" w:after="150" w:afterAutospacing="0"/>
+        <w:rPr>
+          <w:rFonts w:asciiTheme="majorHAnsi" w:eastAsiaTheme="majorEastAsia" w:hAnsiTheme="majorHAnsi" w:cstheme="majorBidi"/>
+          <w:bCs/>
+          <w:color w:val="061F57" w:themeColor="text2" w:themeShade="BF"/>
+          <w:kern w:val="28"/>
+          <w:sz w:val="22"/>
+          <w:szCs w:val="32"/>
+          <w:lang w:eastAsia="en-US"/>
+        </w:rPr>
+      </w:pPr>
+    </w:p>
+    <w:p>
+      <w:pPr>
+        <w:pStyle w:val="text-gray-light"/>
+        <w:shd w:val="clear" w:color="auto" w:fill="FFFFFF"/>
+        <w:spacing w:before="0" w:beforeAutospacing="0" w:after="150" w:afterAutospacing="0"/>
+        <w:rPr>
+          <w:rFonts w:asciiTheme="majorHAnsi" w:eastAsiaTheme="majorEastAsia" w:hAnsiTheme="majorHAnsi" w:cstheme="majorBidi"/>
+          <w:bCs/>
+          <w:color w:val="061F57" w:themeColor="text2" w:themeShade="BF"/>
+          <w:kern w:val="28"/>
+          <w:sz w:val="22"/>
+          <w:szCs w:val="32"/>
+          <w:lang w:eastAsia="en-US"/>
+        </w:rPr>
+      </w:pPr>
+      <w:r>
+        <w:rPr>
+          <w:rFonts w:asciiTheme="majorHAnsi" w:eastAsiaTheme="majorEastAsia" w:hAnsiTheme="majorHAnsi" w:cstheme="majorBidi"/>
+          <w:bCs/>
+          <w:color w:val="061F57" w:themeColor="text2" w:themeShade="BF"/>
+          <w:kern w:val="28"/>
+          <w:sz w:val="22"/>
+          <w:szCs w:val="32"/>
+          <w:lang w:eastAsia="en-US"/>
+        </w:rPr>
+        <w:drawing>
+          <wp:inline distT="0" distB="0" distL="0" distR="0" wp14:anchorId="03426603" wp14:editId="794D53CA">
+            <wp:extent cx="6334125" cy="5114925"/>
+            <wp:effectExtent l="19050" t="19050" r="28575" b="28575"/>
+            <wp:docPr id="35" name="Image 35"/>
+            <wp:cNvGraphicFramePr>
+              <a:graphicFrameLocks xmlns:a="http://schemas.openxmlformats.org/drawingml/2006/main" noChangeAspect="1"/>
+            </wp:cNvGraphicFramePr>
+            <a:graphic xmlns:a="http://schemas.openxmlformats.org/drawingml/2006/main">
+              <a:graphicData uri="http://schemas.openxmlformats.org/drawingml/2006/picture">
+                <pic:pic xmlns:pic="http://schemas.openxmlformats.org/drawingml/2006/picture">
+                  <pic:nvPicPr>
+                    <pic:cNvPr id="1" name=""/>
+                    <pic:cNvPicPr/>
+                  </pic:nvPicPr>
+                  <pic:blipFill>
+                    <a:blip r:embed="rId24"/>
+                    <a:stretch>
+                      <a:fillRect/>
+                    </a:stretch>
+                  </pic:blipFill>
+                  <pic:spPr>
+                    <a:xfrm>
+                      <a:off x="0" y="0"/>
+                      <a:ext cx="6373201" cy="5146480"/>
+                    </a:xfrm>
+                    <a:prstGeom prst="rect">
+                      <a:avLst/>
+                    </a:prstGeom>
+                    <a:ln>
+                      <a:solidFill>
+                        <a:schemeClr val="tx1"/>
+                      </a:solidFill>
+                    </a:ln>
+                  </pic:spPr>
+                </pic:pic>
+              </a:graphicData>
+            </a:graphic>
+          </wp:inline>
+        </w:drawing>
+      </w:r>
+      <w:r>
+        <w:rPr>
+          <w:rFonts w:asciiTheme="majorHAnsi" w:eastAsiaTheme="majorEastAsia" w:hAnsiTheme="majorHAnsi" w:cstheme="majorBidi"/>
+          <w:bCs/>
+          <w:color w:val="061F57" w:themeColor="text2" w:themeShade="BF"/>
+          <w:kern w:val="28"/>
+          <w:sz w:val="22"/>
+          <w:szCs w:val="32"/>
+          <w:lang w:eastAsia="en-US"/>
+        </w:rPr>
+        <w:t xml:space="preserve"> </w:t>
+      </w:r>
+    </w:p>
+    <w:p>
+      <w:pPr>
+        <w:spacing w:after="200"/>
+        <w:rPr>
+          <w:rFonts w:asciiTheme="majorHAnsi" w:eastAsiaTheme="majorEastAsia" w:hAnsiTheme="majorHAnsi" w:cstheme="majorBidi"/>
+          <w:bCs/>
+          <w:color w:val="061F57" w:themeColor="text2" w:themeShade="BF"/>
+          <w:kern w:val="28"/>
+          <w:sz w:val="22"/>
+          <w:szCs w:val="32"/>
+        </w:rPr>
+      </w:pPr>
+    </w:p>
+    <w:p>
+      <w:pPr>
+        <w:pStyle w:val="text-gray-light"/>
+        <w:shd w:val="clear" w:color="auto" w:fill="FFFFFF"/>
+        <w:spacing w:before="0" w:beforeAutospacing="0" w:after="150" w:afterAutospacing="0"/>
+        <w:rPr>
+          <w:rFonts w:asciiTheme="majorHAnsi" w:eastAsiaTheme="majorEastAsia" w:hAnsiTheme="majorHAnsi" w:cstheme="majorBidi"/>
+          <w:bCs/>
+          <w:color w:val="061F57" w:themeColor="text2" w:themeShade="BF"/>
+          <w:kern w:val="28"/>
+          <w:sz w:val="22"/>
+          <w:szCs w:val="32"/>
+          <w:lang w:eastAsia="en-US"/>
+        </w:rPr>
+      </w:pPr>
+      <w:r>
+        <w:rPr>
+          <w:rFonts w:asciiTheme="majorHAnsi" w:eastAsiaTheme="majorEastAsia" w:hAnsiTheme="majorHAnsi" w:cstheme="majorBidi"/>
+          <w:bCs/>
+          <w:color w:val="061F57" w:themeColor="text2" w:themeShade="BF"/>
+          <w:kern w:val="28"/>
+          <w:sz w:val="22"/>
+          <w:szCs w:val="32"/>
+          <w:lang w:eastAsia="en-US"/>
+        </w:rPr>
+        <w:t xml:space="preserve">Ce scripte vérifiera toutes les 30 minutes, dans le dépôt qui </w:t>
+      </w:r>
+      <w:proofErr w:type="gramStart"/>
+      <w:r>
+        <w:rPr>
+          <w:rFonts w:asciiTheme="majorHAnsi" w:eastAsiaTheme="majorEastAsia" w:hAnsiTheme="majorHAnsi" w:cstheme="majorBidi"/>
+          <w:bCs/>
+          <w:color w:val="061F57" w:themeColor="text2" w:themeShade="BF"/>
+          <w:kern w:val="28"/>
+          <w:sz w:val="22"/>
+          <w:szCs w:val="32"/>
+          <w:lang w:eastAsia="en-US"/>
+        </w:rPr>
+        <w:t>à</w:t>
+      </w:r>
+      <w:proofErr w:type="gramEnd"/>
+      <w:r>
+        <w:rPr>
+          <w:rFonts w:asciiTheme="majorHAnsi" w:eastAsiaTheme="majorEastAsia" w:hAnsiTheme="majorHAnsi" w:cstheme="majorBidi"/>
+          <w:bCs/>
+          <w:color w:val="061F57" w:themeColor="text2" w:themeShade="BF"/>
+          <w:kern w:val="28"/>
+          <w:sz w:val="22"/>
+          <w:szCs w:val="32"/>
+          <w:lang w:eastAsia="en-US"/>
+        </w:rPr>
+        <w:t xml:space="preserve"> été forké, s'il y a une différence entre le </w:t>
+      </w:r>
+      <w:r>
+        <w:rPr>
+          <w:rFonts w:asciiTheme="majorHAnsi" w:eastAsiaTheme="majorEastAsia" w:hAnsiTheme="majorHAnsi" w:cstheme="majorBidi"/>
+          <w:bCs/>
+          <w:color w:val="061F57" w:themeColor="text2" w:themeShade="BF"/>
+          <w:kern w:val="28"/>
+          <w:sz w:val="22"/>
+          <w:szCs w:val="32"/>
+          <w:lang w:eastAsia="en-US"/>
+        </w:rPr>
+        <w:t>vôtre</w:t>
+      </w:r>
+      <w:r>
+        <w:rPr>
+          <w:rFonts w:asciiTheme="majorHAnsi" w:eastAsiaTheme="majorEastAsia" w:hAnsiTheme="majorHAnsi" w:cstheme="majorBidi"/>
+          <w:bCs/>
+          <w:color w:val="061F57" w:themeColor="text2" w:themeShade="BF"/>
+          <w:kern w:val="28"/>
+          <w:sz w:val="22"/>
+          <w:szCs w:val="32"/>
+          <w:lang w:eastAsia="en-US"/>
+        </w:rPr>
+        <w:t xml:space="preserve"> et le dépôt distant et réalisera un "pull </w:t>
+      </w:r>
+      <w:proofErr w:type="spellStart"/>
+      <w:r>
+        <w:rPr>
+          <w:rFonts w:asciiTheme="majorHAnsi" w:eastAsiaTheme="majorEastAsia" w:hAnsiTheme="majorHAnsi" w:cstheme="majorBidi"/>
+          <w:bCs/>
+          <w:color w:val="061F57" w:themeColor="text2" w:themeShade="BF"/>
+          <w:kern w:val="28"/>
+          <w:sz w:val="22"/>
+          <w:szCs w:val="32"/>
+          <w:lang w:eastAsia="en-US"/>
+        </w:rPr>
+        <w:t>request</w:t>
+      </w:r>
+      <w:proofErr w:type="spellEnd"/>
+      <w:r>
+        <w:rPr>
+          <w:rFonts w:asciiTheme="majorHAnsi" w:eastAsiaTheme="majorEastAsia" w:hAnsiTheme="majorHAnsi" w:cstheme="majorBidi"/>
+          <w:bCs/>
+          <w:color w:val="061F57" w:themeColor="text2" w:themeShade="BF"/>
+          <w:kern w:val="28"/>
+          <w:sz w:val="22"/>
+          <w:szCs w:val="32"/>
+          <w:lang w:eastAsia="en-US"/>
+        </w:rPr>
+        <w:t>" avec un merge. Ceci mettra à jour votre dépôt automatiquement.</w:t>
+      </w:r>
+      <w:r>
+        <w:rPr>
+          <w:rFonts w:asciiTheme="majorHAnsi" w:eastAsiaTheme="majorEastAsia" w:hAnsiTheme="majorHAnsi" w:cstheme="majorBidi"/>
+          <w:bCs/>
+          <w:color w:val="061F57" w:themeColor="text2" w:themeShade="BF"/>
+          <w:kern w:val="28"/>
+          <w:sz w:val="22"/>
+          <w:szCs w:val="32"/>
+          <w:lang w:eastAsia="en-US"/>
+        </w:rPr>
+        <w:br w:type="page"/>
+      </w:r>
+    </w:p>
+    <w:p>
+      <w:pPr>
+        <w:pStyle w:val="Paragraphedeliste"/>
+        <w:numPr>
+          <w:ilvl w:val="0"/>
+          <w:numId w:val="3"/>
+        </w:numPr>
+      </w:pPr>
+      <w:r>
+        <w:lastRenderedPageBreak/>
+        <w:t>Et on enregistre</w:t>
+      </w:r>
+    </w:p>
+    <w:p/>
+    <w:p>
+      <w:pPr>
+        <w:pStyle w:val="text-gray-light"/>
+        <w:shd w:val="clear" w:color="auto" w:fill="FFFFFF"/>
+        <w:spacing w:before="0" w:beforeAutospacing="0" w:after="150" w:afterAutospacing="0"/>
+        <w:rPr>
+          <w:rFonts w:asciiTheme="majorHAnsi" w:eastAsiaTheme="majorEastAsia" w:hAnsiTheme="majorHAnsi" w:cstheme="majorBidi"/>
+          <w:bCs/>
+          <w:color w:val="061F57" w:themeColor="text2" w:themeShade="BF"/>
+          <w:kern w:val="28"/>
+          <w:sz w:val="22"/>
+          <w:szCs w:val="32"/>
+          <w:lang w:eastAsia="en-US"/>
+        </w:rPr>
+      </w:pPr>
+      <w:r>
+        <w:rPr>
+          <w:rFonts w:asciiTheme="majorHAnsi" w:eastAsiaTheme="majorEastAsia" w:hAnsiTheme="majorHAnsi" w:cstheme="majorBidi"/>
+          <w:bCs/>
+          <w:color w:val="061F57" w:themeColor="text2" w:themeShade="BF"/>
+          <w:kern w:val="28"/>
+          <w:sz w:val="22"/>
+          <w:szCs w:val="32"/>
+          <w:lang w:eastAsia="en-US"/>
+        </w:rPr>
+        <w:t xml:space="preserve">Et sur </w:t>
+      </w:r>
+      <w:r>
+        <w:rPr>
+          <w:rFonts w:asciiTheme="majorHAnsi" w:eastAsiaTheme="majorEastAsia" w:hAnsiTheme="majorHAnsi" w:cstheme="majorBidi"/>
+          <w:bCs/>
+          <w:color w:val="061F57" w:themeColor="text2" w:themeShade="BF"/>
+          <w:kern w:val="28"/>
+          <w:sz w:val="22"/>
+          <w:szCs w:val="32"/>
+          <w:lang w:eastAsia="en-US"/>
+        </w:rPr>
+        <w:t>la</w:t>
+      </w:r>
+      <w:r>
+        <w:rPr>
+          <w:rFonts w:asciiTheme="majorHAnsi" w:eastAsiaTheme="majorEastAsia" w:hAnsiTheme="majorHAnsi" w:cstheme="majorBidi"/>
+          <w:bCs/>
+          <w:color w:val="061F57" w:themeColor="text2" w:themeShade="BF"/>
+          <w:kern w:val="28"/>
+          <w:sz w:val="22"/>
+          <w:szCs w:val="32"/>
+          <w:lang w:eastAsia="en-US"/>
+        </w:rPr>
+        <w:t xml:space="preserve"> droite</w:t>
+      </w:r>
+      <w:r>
+        <w:rPr>
+          <w:rFonts w:asciiTheme="majorHAnsi" w:eastAsiaTheme="majorEastAsia" w:hAnsiTheme="majorHAnsi" w:cstheme="majorBidi"/>
+          <w:bCs/>
+          <w:color w:val="061F57" w:themeColor="text2" w:themeShade="BF"/>
+          <w:kern w:val="28"/>
+          <w:sz w:val="22"/>
+          <w:szCs w:val="32"/>
+          <w:lang w:eastAsia="en-US"/>
+        </w:rPr>
+        <w:t xml:space="preserve"> de votre dépôt</w:t>
+      </w:r>
+      <w:r>
+        <w:rPr>
+          <w:rFonts w:asciiTheme="majorHAnsi" w:eastAsiaTheme="majorEastAsia" w:hAnsiTheme="majorHAnsi" w:cstheme="majorBidi"/>
+          <w:bCs/>
+          <w:color w:val="061F57" w:themeColor="text2" w:themeShade="BF"/>
+          <w:kern w:val="28"/>
+          <w:sz w:val="22"/>
+          <w:szCs w:val="32"/>
+          <w:lang w:eastAsia="en-US"/>
+        </w:rPr>
+        <w:t xml:space="preserve"> </w:t>
+      </w:r>
+      <w:r>
+        <w:rPr>
+          <w:rFonts w:asciiTheme="majorHAnsi" w:eastAsiaTheme="majorEastAsia" w:hAnsiTheme="majorHAnsi" w:cstheme="majorBidi"/>
+          <w:bCs/>
+          <w:color w:val="061F57" w:themeColor="text2" w:themeShade="BF"/>
+          <w:kern w:val="28"/>
+          <w:sz w:val="22"/>
+          <w:szCs w:val="32"/>
+          <w:lang w:eastAsia="en-US"/>
+        </w:rPr>
+        <w:t>se</w:t>
+      </w:r>
+      <w:r>
+        <w:rPr>
+          <w:rFonts w:asciiTheme="majorHAnsi" w:eastAsiaTheme="majorEastAsia" w:hAnsiTheme="majorHAnsi" w:cstheme="majorBidi"/>
+          <w:bCs/>
+          <w:color w:val="061F57" w:themeColor="text2" w:themeShade="BF"/>
+          <w:kern w:val="28"/>
+          <w:sz w:val="22"/>
+          <w:szCs w:val="32"/>
+          <w:lang w:eastAsia="en-US"/>
+        </w:rPr>
+        <w:t xml:space="preserve"> </w:t>
+      </w:r>
+      <w:r>
+        <w:rPr>
+          <w:rFonts w:asciiTheme="majorHAnsi" w:eastAsiaTheme="majorEastAsia" w:hAnsiTheme="majorHAnsi" w:cstheme="majorBidi"/>
+          <w:bCs/>
+          <w:color w:val="061F57" w:themeColor="text2" w:themeShade="BF"/>
+          <w:kern w:val="28"/>
+          <w:sz w:val="22"/>
+          <w:szCs w:val="32"/>
+          <w:lang w:eastAsia="en-US"/>
+        </w:rPr>
+        <w:t xml:space="preserve">trouve le </w:t>
+      </w:r>
+      <w:r>
+        <w:rPr>
+          <w:rFonts w:asciiTheme="majorHAnsi" w:eastAsiaTheme="majorEastAsia" w:hAnsiTheme="majorHAnsi" w:cstheme="majorBidi"/>
+          <w:bCs/>
+          <w:color w:val="061F57" w:themeColor="text2" w:themeShade="BF"/>
+          <w:kern w:val="28"/>
+          <w:sz w:val="22"/>
+          <w:szCs w:val="32"/>
+          <w:lang w:eastAsia="en-US"/>
+        </w:rPr>
+        <w:t>bouton</w:t>
+      </w:r>
+      <w:r>
+        <w:rPr>
+          <w:rFonts w:asciiTheme="majorHAnsi" w:eastAsiaTheme="majorEastAsia" w:hAnsiTheme="majorHAnsi" w:cstheme="majorBidi"/>
+          <w:bCs/>
+          <w:color w:val="061F57" w:themeColor="text2" w:themeShade="BF"/>
+          <w:kern w:val="28"/>
+          <w:sz w:val="22"/>
+          <w:szCs w:val="32"/>
+          <w:lang w:eastAsia="en-US"/>
+        </w:rPr>
+        <w:t xml:space="preserve"> pour sauvegarder le script</w:t>
+      </w:r>
+      <w:r>
+        <w:rPr>
+          <w:rFonts w:asciiTheme="majorHAnsi" w:eastAsiaTheme="majorEastAsia" w:hAnsiTheme="majorHAnsi" w:cstheme="majorBidi"/>
+          <w:bCs/>
+          <w:color w:val="061F57" w:themeColor="text2" w:themeShade="BF"/>
+          <w:kern w:val="28"/>
+          <w:sz w:val="22"/>
+          <w:szCs w:val="32"/>
+          <w:lang w:eastAsia="en-US"/>
+        </w:rPr>
+        <w:t xml:space="preserve">, </w:t>
+      </w:r>
+      <w:r>
+        <w:rPr>
+          <w:rFonts w:asciiTheme="majorHAnsi" w:eastAsiaTheme="majorEastAsia" w:hAnsiTheme="majorHAnsi" w:cstheme="majorBidi"/>
+          <w:bCs/>
+          <w:color w:val="061F57" w:themeColor="text2" w:themeShade="BF"/>
+          <w:kern w:val="28"/>
+          <w:sz w:val="22"/>
+          <w:szCs w:val="32"/>
+          <w:lang w:eastAsia="en-US"/>
+        </w:rPr>
+        <w:t>en</w:t>
+      </w:r>
+      <w:r>
+        <w:rPr>
+          <w:rFonts w:asciiTheme="majorHAnsi" w:eastAsiaTheme="majorEastAsia" w:hAnsiTheme="majorHAnsi" w:cstheme="majorBidi"/>
+          <w:bCs/>
+          <w:color w:val="061F57" w:themeColor="text2" w:themeShade="BF"/>
+          <w:kern w:val="28"/>
+          <w:sz w:val="22"/>
+          <w:szCs w:val="32"/>
+          <w:lang w:eastAsia="en-US"/>
+        </w:rPr>
+        <w:t xml:space="preserve"> </w:t>
+      </w:r>
+      <w:r>
+        <w:rPr>
+          <w:rFonts w:asciiTheme="majorHAnsi" w:eastAsiaTheme="majorEastAsia" w:hAnsiTheme="majorHAnsi" w:cstheme="majorBidi"/>
+          <w:bCs/>
+          <w:color w:val="061F57" w:themeColor="text2" w:themeShade="BF"/>
+          <w:kern w:val="28"/>
+          <w:sz w:val="22"/>
+          <w:szCs w:val="32"/>
+          <w:lang w:eastAsia="en-US"/>
+        </w:rPr>
+        <w:t>réalisent un commit.</w:t>
+      </w:r>
+    </w:p>
+    <w:p>
+      <w:pPr>
+        <w:pStyle w:val="text-gray-light"/>
+        <w:shd w:val="clear" w:color="auto" w:fill="FFFFFF"/>
+        <w:spacing w:before="0" w:beforeAutospacing="0" w:after="150" w:afterAutospacing="0"/>
+        <w:rPr>
+          <w:rFonts w:asciiTheme="majorHAnsi" w:eastAsiaTheme="majorEastAsia" w:hAnsiTheme="majorHAnsi" w:cstheme="majorBidi"/>
+          <w:bCs/>
+          <w:color w:val="061F57" w:themeColor="text2" w:themeShade="BF"/>
+          <w:kern w:val="28"/>
+          <w:sz w:val="22"/>
+          <w:szCs w:val="32"/>
+          <w:lang w:eastAsia="en-US"/>
+        </w:rPr>
+      </w:pPr>
+    </w:p>
+    <w:p>
+      <w:r>
+        <w:drawing>
+          <wp:inline distT="0" distB="0" distL="0" distR="0" wp14:anchorId="3A6E5F71" wp14:editId="34A9F23C">
+            <wp:extent cx="4397121" cy="4397121"/>
+            <wp:effectExtent l="19050" t="19050" r="22860" b="22860"/>
+            <wp:docPr id="37" name="Image 37"/>
+            <wp:cNvGraphicFramePr>
+              <a:graphicFrameLocks xmlns:a="http://schemas.openxmlformats.org/drawingml/2006/main" noChangeAspect="1"/>
+            </wp:cNvGraphicFramePr>
+            <a:graphic xmlns:a="http://schemas.openxmlformats.org/drawingml/2006/main">
+              <a:graphicData uri="http://schemas.openxmlformats.org/drawingml/2006/picture">
+                <pic:pic xmlns:pic="http://schemas.openxmlformats.org/drawingml/2006/picture">
+                  <pic:nvPicPr>
+                    <pic:cNvPr id="1" name=""/>
+                    <pic:cNvPicPr/>
+                  </pic:nvPicPr>
+                  <pic:blipFill>
+                    <a:blip r:embed="rId25"/>
+                    <a:stretch>
+                      <a:fillRect/>
+                    </a:stretch>
+                  </pic:blipFill>
+                  <pic:spPr>
+                    <a:xfrm>
+                      <a:off x="0" y="0"/>
+                      <a:ext cx="4397121" cy="4397121"/>
+                    </a:xfrm>
+                    <a:prstGeom prst="rect">
+                      <a:avLst/>
+                    </a:prstGeom>
+                    <a:ln>
+                      <a:solidFill>
+                        <a:schemeClr val="tx1"/>
+                      </a:solidFill>
+                    </a:ln>
+                  </pic:spPr>
+                </pic:pic>
+              </a:graphicData>
+            </a:graphic>
+          </wp:inline>
+        </w:drawing>
+      </w:r>
+    </w:p>
+    <w:p/>
+    <w:p>
+      <w:pPr>
+        <w:pStyle w:val="text-gray-light"/>
+        <w:shd w:val="clear" w:color="auto" w:fill="FFFFFF"/>
+        <w:spacing w:before="0" w:beforeAutospacing="0" w:after="150" w:afterAutospacing="0"/>
+        <w:rPr>
+          <w:rFonts w:asciiTheme="majorHAnsi" w:eastAsiaTheme="majorEastAsia" w:hAnsiTheme="majorHAnsi" w:cstheme="majorBidi"/>
+          <w:bCs/>
+          <w:color w:val="061F57" w:themeColor="text2" w:themeShade="BF"/>
+          <w:kern w:val="28"/>
+          <w:sz w:val="22"/>
+          <w:szCs w:val="32"/>
+          <w:lang w:eastAsia="en-US"/>
+        </w:rPr>
+      </w:pPr>
+      <w:r>
+        <w:rPr>
+          <w:rFonts w:asciiTheme="majorHAnsi" w:eastAsiaTheme="majorEastAsia" w:hAnsiTheme="majorHAnsi" w:cstheme="majorBidi"/>
+          <w:bCs/>
+          <w:color w:val="061F57" w:themeColor="text2" w:themeShade="BF"/>
+          <w:kern w:val="28"/>
+          <w:sz w:val="22"/>
+          <w:szCs w:val="32"/>
+          <w:lang w:eastAsia="en-US"/>
+        </w:rPr>
+        <w:t xml:space="preserve">Et la belle vie de ne rien faire </w:t>
+      </w:r>
+      <w:r>
+        <w:rPr>
+          <w:rFonts w:asciiTheme="majorHAnsi" w:eastAsiaTheme="majorEastAsia" w:hAnsiTheme="majorHAnsi" w:cstheme="majorBidi"/>
+          <w:bCs/>
+          <w:color w:val="061F57" w:themeColor="text2" w:themeShade="BF"/>
+          <w:kern w:val="28"/>
+          <w:sz w:val="22"/>
+          <w:szCs w:val="32"/>
+          <w:lang w:eastAsia="en-US"/>
+        </w:rPr>
+        <w:t>est à vous.</w:t>
+      </w:r>
+    </w:p>
+    <w:p/>
+    <w:p>
+      <w:r>
+        <w:t>A suivre …</w:t>
+      </w:r>
+      <w:r>
+        <w:br w:type="page"/>
+      </w:r>
+    </w:p>
+    <w:p>
+      <w:pPr>
         <w:pStyle w:val="Titre1"/>
       </w:pPr>
-      <w:bookmarkStart w:id="7" w:name="_Toc46901635"/>
+      <w:bookmarkStart w:id="7" w:name="_Toc46950647"/>
       <w:r>
         <w:lastRenderedPageBreak/>
         <w:t>Crédits :</w:t>
@@ -4075,12 +5878,11 @@
             <w:tag w:val=""/>
             <w:id w:val="2098290093"/>
             <w:placeholder>
-              <w:docPart w:val="A732006B2D1F4DA2B6A5EE523255B4CA"/>
+              <w:docPart w:val="1E75F88B372E4AFF9DE22E00DAD572EA"/>
             </w:placeholder>
             <w:dataBinding w:prefixMappings="xmlns:ns0='http://purl.org/dc/elements/1.1/' xmlns:ns1='http://schemas.openxmlformats.org/package/2006/metadata/core-properties' " w:xpath="/ns1:coreProperties[1]/ns0:creator[1]" w:storeItemID="{6C3C8BC8-F283-45AE-878A-BAB7291924A1}"/>
             <w:text/>
           </w:sdtPr>
-          <w:sdtEndPr/>
           <w:sdtContent>
             <w:tc>
               <w:tcPr>
@@ -4148,7 +5950,7 @@
             <w:tag w:val=""/>
             <w:id w:val="-734237128"/>
             <w:placeholder>
-              <w:docPart w:val="EDEE6404851B46BCAB30C8F7B0392924"/>
+              <w:docPart w:val="06E8EEE5C3344FA08AABD78044778AA8"/>
             </w:placeholder>
             <w:dataBinding w:prefixMappings="xmlns:ns0='http://schemas.microsoft.com/office/2006/coverPageProps' " w:xpath="/ns0:CoverPageProperties[1]/ns0:PublishDate[1]" w:storeItemID="{55AF091B-3C7A-41E3-B477-F2FDAA23CFDA}"/>
             <w:date w:fullDate="2020-07-28T00:00:00Z">
@@ -4158,7 +5960,6 @@
               <w:calendar w:val="gregorian"/>
             </w:date>
           </w:sdtPr>
-          <w:sdtEndPr/>
           <w:sdtContent>
             <w:tc>
               <w:tcPr>
@@ -4190,11 +5991,40 @@
           </w:sdtContent>
         </w:sdt>
       </w:tr>
+      <w:tr>
+        <w:tc>
+          <w:tcPr>
+            <w:tcW w:w="2506" w:type="dxa"/>
+          </w:tcPr>
+          <w:p/>
+        </w:tc>
+        <w:tc>
+          <w:tcPr>
+            <w:tcW w:w="2506" w:type="dxa"/>
+          </w:tcPr>
+          <w:p/>
+        </w:tc>
+        <w:tc>
+          <w:tcPr>
+            <w:tcW w:w="2506" w:type="dxa"/>
+          </w:tcPr>
+          <w:p/>
+        </w:tc>
+        <w:tc>
+          <w:tcPr>
+            <w:tcW w:w="2506" w:type="dxa"/>
+          </w:tcPr>
+          <w:p/>
+        </w:tc>
+      </w:tr>
     </w:tbl>
-    <w:p/>
+    <w:p>
+      <w:bookmarkStart w:id="8" w:name="_GoBack"/>
+      <w:bookmarkEnd w:id="8"/>
+    </w:p>
     <w:sectPr>
-      <w:headerReference w:type="default" r:id="rId19"/>
-      <w:footerReference w:type="default" r:id="rId20"/>
+      <w:headerReference w:type="default" r:id="rId26"/>
+      <w:footerReference w:type="default" r:id="rId27"/>
       <w:pgSz w:w="11906" w:h="16838" w:code="9"/>
       <w:pgMar w:top="720" w:right="936" w:bottom="720" w:left="936" w:header="0" w:footer="289" w:gutter="0"/>
       <w:pgNumType w:start="1"/>
@@ -4359,6 +6189,7 @@
             <w:dataBinding w:prefixMappings="xmlns:ns0='http://purl.org/dc/elements/1.1/' xmlns:ns1='http://schemas.openxmlformats.org/package/2006/metadata/core-properties' " w:xpath="/ns1:coreProperties[1]/ns0:title[1]" w:storeItemID="{6C3C8BC8-F283-45AE-878A-BAB7291924A1}"/>
             <w:text/>
           </w:sdtPr>
+          <w:sdtEndPr/>
           <w:sdtContent>
             <w:p>
               <w:r>
@@ -5696,64 +7527,6 @@
     </w:docPart>
     <w:docPart>
       <w:docPartPr>
-        <w:name w:val="A732006B2D1F4DA2B6A5EE523255B4CA"/>
-        <w:category>
-          <w:name w:val="Général"/>
-          <w:gallery w:val="placeholder"/>
-        </w:category>
-        <w:types>
-          <w:type w:val="bbPlcHdr"/>
-        </w:types>
-        <w:behaviors>
-          <w:behavior w:val="content"/>
-        </w:behaviors>
-        <w:guid w:val="{F8B1E3D8-2630-48A3-B641-F41141A1C637}"/>
-      </w:docPartPr>
-      <w:docPartBody>
-        <w:p>
-          <w:pPr>
-            <w:pStyle w:val="A732006B2D1F4DA2B6A5EE523255B4CA"/>
-          </w:pPr>
-          <w:r>
-            <w:rPr>
-              <w:rStyle w:val="Textedelespacerserv"/>
-            </w:rPr>
-            <w:t>[Auteur ]</w:t>
-          </w:r>
-        </w:p>
-      </w:docPartBody>
-    </w:docPart>
-    <w:docPart>
-      <w:docPartPr>
-        <w:name w:val="EDEE6404851B46BCAB30C8F7B0392924"/>
-        <w:category>
-          <w:name w:val="Général"/>
-          <w:gallery w:val="placeholder"/>
-        </w:category>
-        <w:types>
-          <w:type w:val="bbPlcHdr"/>
-        </w:types>
-        <w:behaviors>
-          <w:behavior w:val="content"/>
-        </w:behaviors>
-        <w:guid w:val="{CEA31F7B-87B1-45C4-9989-2C9513388F11}"/>
-      </w:docPartPr>
-      <w:docPartBody>
-        <w:p>
-          <w:pPr>
-            <w:pStyle w:val="EDEE6404851B46BCAB30C8F7B0392924"/>
-          </w:pPr>
-          <w:r>
-            <w:rPr>
-              <w:rStyle w:val="Textedelespacerserv"/>
-            </w:rPr>
-            <w:t>[Date de publication]</w:t>
-          </w:r>
-        </w:p>
-      </w:docPartBody>
-    </w:docPart>
-    <w:docPart>
-      <w:docPartPr>
         <w:name w:val="21AC2F2F565F42E59D9750DBC78EC1E6"/>
         <w:category>
           <w:name w:val="Général"/>
@@ -5774,6 +7547,64 @@
               <w:rStyle w:val="Textedelespacerserv"/>
             </w:rPr>
             <w:t>[Titre ]</w:t>
+          </w:r>
+        </w:p>
+      </w:docPartBody>
+    </w:docPart>
+    <w:docPart>
+      <w:docPartPr>
+        <w:name w:val="1E75F88B372E4AFF9DE22E00DAD572EA"/>
+        <w:category>
+          <w:name w:val="Général"/>
+          <w:gallery w:val="placeholder"/>
+        </w:category>
+        <w:types>
+          <w:type w:val="bbPlcHdr"/>
+        </w:types>
+        <w:behaviors>
+          <w:behavior w:val="content"/>
+        </w:behaviors>
+        <w:guid w:val="{725FF0FC-9071-41D7-9A3D-389002AC6B48}"/>
+      </w:docPartPr>
+      <w:docPartBody>
+        <w:p>
+          <w:pPr>
+            <w:pStyle w:val="1E75F88B372E4AFF9DE22E00DAD572EA"/>
+          </w:pPr>
+          <w:r>
+            <w:rPr>
+              <w:rStyle w:val="Textedelespacerserv"/>
+            </w:rPr>
+            <w:t>[Auteur ]</w:t>
+          </w:r>
+        </w:p>
+      </w:docPartBody>
+    </w:docPart>
+    <w:docPart>
+      <w:docPartPr>
+        <w:name w:val="06E8EEE5C3344FA08AABD78044778AA8"/>
+        <w:category>
+          <w:name w:val="Général"/>
+          <w:gallery w:val="placeholder"/>
+        </w:category>
+        <w:types>
+          <w:type w:val="bbPlcHdr"/>
+        </w:types>
+        <w:behaviors>
+          <w:behavior w:val="content"/>
+        </w:behaviors>
+        <w:guid w:val="{2A6F7EDC-CFA1-4DB2-B7CB-F928EBC9D401}"/>
+      </w:docPartPr>
+      <w:docPartBody>
+        <w:p>
+          <w:pPr>
+            <w:pStyle w:val="06E8EEE5C3344FA08AABD78044778AA8"/>
+          </w:pPr>
+          <w:r>
+            <w:rPr>
+              <w:rStyle w:val="Textedelespacerserv"/>
+            </w:rPr>
+            <w:t>[Date de publication]</w:t>
           </w:r>
         </w:p>
       </w:docPartBody>
@@ -5864,6 +7695,8 @@
     <w:rsidRoot w:val="00430627"/>
     <w:rsid w:val="003C7832"/>
     <w:rsid w:val="00430627"/>
+    <w:rsid w:val="0081268B"/>
+    <w:rsid w:val="00AB074B"/>
     <w:rsid w:val="00DE4F12"/>
   </w:rsids>
   <m:mathPr>
@@ -6355,7 +8188,7 @@
     <w:basedOn w:val="Policepardfaut"/>
     <w:uiPriority w:val="99"/>
     <w:unhideWhenUsed/>
-    <w:rsid w:val="003C7832"/>
+    <w:rsid w:val="00AB074B"/>
     <w:rPr>
       <w:color w:val="808080"/>
     </w:rPr>
@@ -6368,6 +8201,14 @@
   </w:style>
   <w:style w:type="paragraph" w:customStyle="1" w:styleId="EDEE6404851B46BCAB30C8F7B0392924">
     <w:name w:val="EDEE6404851B46BCAB30C8F7B0392924"/>
+  </w:style>
+  <w:style w:type="paragraph" w:customStyle="1" w:styleId="1E75F88B372E4AFF9DE22E00DAD572EA">
+    <w:name w:val="1E75F88B372E4AFF9DE22E00DAD572EA"/>
+    <w:rsid w:val="00AB074B"/>
+  </w:style>
+  <w:style w:type="paragraph" w:customStyle="1" w:styleId="06E8EEE5C3344FA08AABD78044778AA8">
+    <w:name w:val="06E8EEE5C3344FA08AABD78044778AA8"/>
+    <w:rsid w:val="00AB074B"/>
   </w:style>
 </w:styles>
 </file>
@@ -6667,7 +8508,7 @@
 </file>
 
 <file path=customXml/itemProps2.xml><?xml version="1.0" encoding="utf-8"?>
-<ds:datastoreItem xmlns:ds="http://schemas.openxmlformats.org/officeDocument/2006/customXml" ds:itemID="{04F09A00-B825-4588-9CC5-608981E8FB70}">
+<ds:datastoreItem xmlns:ds="http://schemas.openxmlformats.org/officeDocument/2006/customXml" ds:itemID="{0FA69241-D442-4FEB-8B4A-805C40D8B468}">
   <ds:schemaRefs>
     <ds:schemaRef ds:uri="http://schemas.openxmlformats.org/officeDocument/2006/bibliography"/>
   </ds:schemaRefs>

</xml_diff>

<commit_message>
Corrections des images inversees
</commit_message>
<xml_diff>
--- a/RESSOURCES-PERSO/GITHUB/VERSION-DOC/pseudo_integration_continue.docx
+++ b/RESSOURCES-PERSO/GITHUB/VERSION-DOC/pseudo_integration_continue.docx
@@ -11,7 +11,7 @@
         <mc:AlternateContent>
           <mc:Choice Requires="wps">
             <w:drawing>
-              <wp:anchor distT="0" distB="0" distL="114300" distR="114300" simplePos="0" relativeHeight="251660288" behindDoc="1" locked="0" layoutInCell="1" allowOverlap="1" wp14:anchorId="3D14037D" wp14:editId="43D6A522">
+              <wp:anchor distT="0" distB="0" distL="114300" distR="114300" simplePos="0" relativeHeight="251658240" behindDoc="1" locked="0" layoutInCell="1" allowOverlap="1" wp14:anchorId="3D14037D" wp14:editId="7144FD96">
                 <wp:simplePos x="0" y="0"/>
                 <wp:positionH relativeFrom="column">
                   <wp:posOffset>-202474</wp:posOffset>
@@ -79,7 +79,7 @@
           </mc:Choice>
           <mc:Fallback>
             <w:pict>
-              <v:rect w14:anchorId="5CEB8055" id="Rectangle 3" o:spid="_x0000_s1026" alt="rectangle blanc pour le texte sur la couverture" style="position:absolute;margin-left:-15.95pt;margin-top:73.85pt;width:310.15pt;height:681.65pt;z-index:-251656192;visibility:visible;mso-wrap-style:square;mso-width-percent:0;mso-height-percent:0;mso-wrap-distance-left:9pt;mso-wrap-distance-top:0;mso-wrap-distance-right:9pt;mso-wrap-distance-bottom:0;mso-position-horizontal:absolute;mso-position-horizontal-relative:text;mso-position-vertical:absolute;mso-position-vertical-relative:page;mso-width-percent:0;mso-height-percent:0;mso-width-relative:margin;mso-height-relative:margin;v-text-anchor:middle" o:gfxdata="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" fillcolor="white [3212]" stroked="f" strokeweight="2pt">
+              <v:rect w14:anchorId="4710FE59" id="Rectangle 3" o:spid="_x0000_s1026" alt="rectangle blanc pour le texte sur la couverture" style="position:absolute;margin-left:-15.95pt;margin-top:73.85pt;width:310.15pt;height:681.65pt;z-index:-251658240;visibility:visible;mso-wrap-style:square;mso-width-percent:0;mso-height-percent:0;mso-wrap-distance-left:9pt;mso-wrap-distance-top:0;mso-wrap-distance-right:9pt;mso-wrap-distance-bottom:0;mso-position-horizontal:absolute;mso-position-horizontal-relative:text;mso-position-vertical:absolute;mso-position-vertical-relative:page;mso-width-percent:0;mso-height-percent:0;mso-width-relative:margin;mso-height-relative:margin;v-text-anchor:middle" o:gfxdata="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" fillcolor="white [3212]" stroked="f" strokeweight="2pt">
                 <w10:wrap anchory="page"/>
               </v:rect>
             </w:pict>
@@ -92,7 +92,7 @@
           <w:lang w:val="en-US" w:eastAsia="zh-CN"/>
         </w:rPr>
         <w:drawing>
-          <wp:anchor distT="0" distB="0" distL="114300" distR="114300" simplePos="0" relativeHeight="251658240" behindDoc="1" locked="0" layoutInCell="1" allowOverlap="1" wp14:anchorId="1C89D136" wp14:editId="6E2BBF82">
+          <wp:anchor distT="0" distB="0" distL="114300" distR="114300" simplePos="0" relativeHeight="251656192" behindDoc="1" locked="0" layoutInCell="1" allowOverlap="1" wp14:anchorId="1C89D136" wp14:editId="7EC158C0">
             <wp:simplePos x="0" y="0"/>
             <wp:positionH relativeFrom="column">
               <wp:posOffset>-746975</wp:posOffset>
@@ -192,7 +192,7 @@
               <mc:AlternateContent>
                 <mc:Choice Requires="wps">
                   <w:drawing>
-                    <wp:inline distT="0" distB="0" distL="0" distR="0" wp14:anchorId="1F5ED597" wp14:editId="1434C2F9">
+                    <wp:inline distT="0" distB="0" distL="0" distR="0" wp14:anchorId="1F5ED597" wp14:editId="5A76C84B">
                       <wp:extent cx="3528695" cy="2260600"/>
                       <wp:effectExtent l="0" t="0" r="0" b="6350"/>
                       <wp:docPr id="8" name="Zone de texte 8"/>
@@ -293,7 +293,7 @@
               <mc:AlternateContent>
                 <mc:Choice Requires="wps">
                   <w:drawing>
-                    <wp:inline distT="0" distB="0" distL="0" distR="0" wp14:anchorId="47287803" wp14:editId="7690F5B6">
+                    <wp:inline distT="0" distB="0" distL="0" distR="0" wp14:anchorId="47287803" wp14:editId="19EEB98B">
                       <wp:extent cx="1390918" cy="0"/>
                       <wp:effectExtent l="0" t="19050" r="19050" b="19050"/>
                       <wp:docPr id="5" name="Connecteur droit 5" descr="séparateur de texte"/>
@@ -339,7 +339,7 @@
                 </mc:Choice>
                 <mc:Fallback>
                   <w:pict>
-                    <v:line w14:anchorId="19908C2A" id="Connecteur droit 5" o:spid="_x0000_s1026" alt="séparateur de texte" style="visibility:visible;mso-wrap-style:square;mso-left-percent:-10001;mso-top-percent:-10001;mso-position-horizontal:absolute;mso-position-horizontal-relative:char;mso-position-vertical:absolute;mso-position-vertical-relative:line;mso-left-percent:-10001;mso-top-percent:-10001" from="0,0" to="109.5pt,0" o:gfxdata="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" strokecolor="#082a75 [3215]" strokeweight="3pt">
+                    <v:line w14:anchorId="3347A893" id="Connecteur droit 5" o:spid="_x0000_s1026" alt="séparateur de texte" style="visibility:visible;mso-wrap-style:square;mso-left-percent:-10001;mso-top-percent:-10001;mso-position-horizontal:absolute;mso-position-horizontal-relative:char;mso-position-vertical:absolute;mso-position-vertical-relative:line;mso-left-percent:-10001;mso-top-percent:-10001" from="0,0" to="109.5pt,0" o:gfxdata="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" strokecolor="#082a75 [3215]" strokeweight="3pt">
                       <w10:anchorlock/>
                     </v:line>
                   </w:pict>
@@ -459,7 +459,7 @@
               <mc:AlternateContent>
                 <mc:Choice Requires="wps">
                   <w:drawing>
-                    <wp:inline distT="0" distB="0" distL="0" distR="0" wp14:anchorId="322F332A" wp14:editId="57CAA966">
+                    <wp:inline distT="0" distB="0" distL="0" distR="0" wp14:anchorId="322F332A" wp14:editId="7650CA3B">
                       <wp:extent cx="1493949" cy="0"/>
                       <wp:effectExtent l="0" t="19050" r="30480" b="19050"/>
                       <wp:docPr id="6" name="Connecteur droit 6" descr="séparateur de texte"/>
@@ -505,7 +505,7 @@
                 </mc:Choice>
                 <mc:Fallback>
                   <w:pict>
-                    <v:line w14:anchorId="6E7591B7" id="Connecteur droit 6" o:spid="_x0000_s1026" alt="séparateur de texte" style="visibility:visible;mso-wrap-style:square;mso-left-percent:-10001;mso-top-percent:-10001;mso-position-horizontal:absolute;mso-position-horizontal-relative:char;mso-position-vertical:absolute;mso-position-vertical-relative:line;mso-left-percent:-10001;mso-top-percent:-10001" from="0,0" to="117.65pt,0" o:gfxdata="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" strokecolor="#082a75 [3215]" strokeweight="3pt">
+                    <v:line w14:anchorId="689D3384" id="Connecteur droit 6" o:spid="_x0000_s1026" alt="séparateur de texte" style="visibility:visible;mso-wrap-style:square;mso-left-percent:-10001;mso-top-percent:-10001;mso-position-horizontal:absolute;mso-position-horizontal-relative:char;mso-position-vertical:absolute;mso-position-vertical-relative:line;mso-left-percent:-10001;mso-top-percent:-10001" from="0,0" to="117.65pt,0" o:gfxdata="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" strokecolor="#082a75 [3215]" strokeweight="3pt">
                       <w10:anchorlock/>
                     </v:line>
                   </w:pict>
@@ -599,7 +599,7 @@
         <mc:AlternateContent>
           <mc:Choice Requires="wps">
             <w:drawing>
-              <wp:anchor distT="0" distB="0" distL="114300" distR="114300" simplePos="0" relativeHeight="251659264" behindDoc="1" locked="0" layoutInCell="1" allowOverlap="1" wp14:anchorId="14D1916A" wp14:editId="46C43D70">
+              <wp:anchor distT="0" distB="0" distL="114300" distR="114300" simplePos="0" relativeHeight="251657216" behindDoc="1" locked="0" layoutInCell="1" allowOverlap="1" wp14:anchorId="14D1916A" wp14:editId="146B373E">
                 <wp:simplePos x="0" y="0"/>
                 <wp:positionH relativeFrom="column">
                   <wp:posOffset>-745490</wp:posOffset>
@@ -664,7 +664,7 @@
           </mc:Choice>
           <mc:Fallback>
             <w:pict>
-              <v:rect w14:anchorId="406C1325" id="Rectangle 2" o:spid="_x0000_s1026" alt="rectangle coloré" style="position:absolute;margin-left:-58.7pt;margin-top:525pt;width:611.1pt;height:316.5pt;z-index:-251657216;visibility:visible;mso-wrap-style:square;mso-height-percent:0;mso-wrap-distance-left:9pt;mso-wrap-distance-top:0;mso-wrap-distance-right:9pt;mso-wrap-distance-bottom:0;mso-position-horizontal:absolute;mso-position-horizontal-relative:text;mso-position-vertical:absolute;mso-position-vertical-relative:page;mso-height-percent:0;mso-height-relative:margin;v-text-anchor:middle" o:gfxdata="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" fillcolor="#34aba2 [3206]" stroked="f" strokeweight="2pt">
+              <v:rect w14:anchorId="6A542E6A" id="Rectangle 2" o:spid="_x0000_s1026" alt="rectangle coloré" style="position:absolute;margin-left:-58.7pt;margin-top:525pt;width:611.1pt;height:316.5pt;z-index:-251659264;visibility:visible;mso-wrap-style:square;mso-height-percent:0;mso-wrap-distance-left:9pt;mso-wrap-distance-top:0;mso-wrap-distance-right:9pt;mso-wrap-distance-bottom:0;mso-position-horizontal:absolute;mso-position-horizontal-relative:text;mso-position-vertical:absolute;mso-position-vertical-relative:page;mso-height-percent:0;mso-height-relative:margin;v-text-anchor:middle" o:gfxdata="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" fillcolor="#34aba2 [3206]" stroked="f" strokeweight="2pt">
                 <w10:wrap anchory="page"/>
               </v:rect>
             </w:pict>
@@ -1349,7 +1349,7 @@
         <mc:AlternateContent>
           <mc:Choice Requires="wps">
             <w:drawing>
-              <wp:anchor distT="0" distB="0" distL="114300" distR="114300" simplePos="0" relativeHeight="251662336" behindDoc="0" locked="0" layoutInCell="1" allowOverlap="1" wp14:anchorId="7175D8C9" wp14:editId="510A94D3">
+              <wp:anchor distT="0" distB="0" distL="114300" distR="114300" simplePos="0" relativeHeight="251660288" behindDoc="0" locked="0" layoutInCell="1" allowOverlap="1" wp14:anchorId="7175D8C9" wp14:editId="7032F819">
                 <wp:simplePos x="0" y="0"/>
                 <wp:positionH relativeFrom="column">
                   <wp:posOffset>5078095</wp:posOffset>
@@ -1409,7 +1409,7 @@
           </mc:Choice>
           <mc:Fallback>
             <w:pict>
-              <v:roundrect w14:anchorId="774FDD46" id="Rectangle : coins arrondis 7" o:spid="_x0000_s1026" style="position:absolute;margin-left:399.85pt;margin-top:31.7pt;width:86.65pt;height:35.3pt;z-index:251662336;visibility:visible;mso-wrap-style:square;mso-wrap-distance-left:9pt;mso-wrap-distance-top:0;mso-wrap-distance-right:9pt;mso-wrap-distance-bottom:0;mso-position-horizontal:absolute;mso-position-horizontal-relative:text;mso-position-vertical:absolute;mso-position-vertical-relative:text;v-text-anchor:middle" arcsize="10923f" o:gfxdata="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" filled="f" strokecolor="red" strokeweight="2pt"/>
+              <v:roundrect w14:anchorId="53C9311B" id="Rectangle : coins arrondis 7" o:spid="_x0000_s1026" style="position:absolute;margin-left:399.85pt;margin-top:31.7pt;width:86.65pt;height:35.3pt;z-index:251660288;visibility:visible;mso-wrap-style:square;mso-wrap-distance-left:9pt;mso-wrap-distance-top:0;mso-wrap-distance-right:9pt;mso-wrap-distance-bottom:0;mso-position-horizontal:absolute;mso-position-horizontal-relative:text;mso-position-vertical:absolute;mso-position-vertical-relative:text;v-text-anchor:middle" arcsize="10923f" o:gfxdata="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" filled="f" strokecolor="red" strokeweight="2pt"/>
             </w:pict>
           </mc:Fallback>
         </mc:AlternateContent>
@@ -1419,7 +1419,7 @@
           <w:noProof/>
         </w:rPr>
         <w:drawing>
-          <wp:anchor distT="0" distB="0" distL="114300" distR="114300" simplePos="0" relativeHeight="251661312" behindDoc="0" locked="0" layoutInCell="1" allowOverlap="1" wp14:anchorId="1DFC3B98" wp14:editId="708700FF">
+          <wp:anchor distT="0" distB="0" distL="114300" distR="114300" simplePos="0" relativeHeight="251659264" behindDoc="0" locked="0" layoutInCell="1" allowOverlap="1" wp14:anchorId="1DFC3B98" wp14:editId="6E64C839">
             <wp:simplePos x="0" y="0"/>
             <wp:positionH relativeFrom="column">
               <wp:posOffset>8890</wp:posOffset>
@@ -1595,7 +1595,7 @@
         <mc:AlternateContent>
           <mc:Choice Requires="wps">
             <w:drawing>
-              <wp:anchor distT="0" distB="0" distL="114300" distR="114300" simplePos="0" relativeHeight="251664384" behindDoc="0" locked="0" layoutInCell="1" allowOverlap="1" wp14:anchorId="063E1B1F" wp14:editId="7AAB34BA">
+              <wp:anchor distT="0" distB="0" distL="114300" distR="114300" simplePos="0" relativeHeight="251662336" behindDoc="0" locked="0" layoutInCell="1" allowOverlap="1" wp14:anchorId="063E1B1F" wp14:editId="2B621756">
                 <wp:simplePos x="0" y="0"/>
                 <wp:positionH relativeFrom="column">
                   <wp:posOffset>1207770</wp:posOffset>
@@ -1661,7 +1661,7 @@
           </mc:Choice>
           <mc:Fallback>
             <w:pict>
-              <v:roundrect w14:anchorId="68C1AD4E" id="Rectangle : coins arrondis 11" o:spid="_x0000_s1026" style="position:absolute;margin-left:95.1pt;margin-top:77.1pt;width:99.3pt;height:29.3pt;z-index:251664384;visibility:visible;mso-wrap-style:square;mso-width-percent:0;mso-height-percent:0;mso-wrap-distance-left:9pt;mso-wrap-distance-top:0;mso-wrap-distance-right:9pt;mso-wrap-distance-bottom:0;mso-position-horizontal:absolute;mso-position-horizontal-relative:text;mso-position-vertical:absolute;mso-position-vertical-relative:text;mso-width-percent:0;mso-height-percent:0;mso-width-relative:margin;mso-height-relative:margin;v-text-anchor:middle" arcsize="10923f" o:gfxdata="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" filled="f" strokecolor="red" strokeweight="2pt"/>
+              <v:roundrect w14:anchorId="6E10BE7F" id="Rectangle : coins arrondis 11" o:spid="_x0000_s1026" style="position:absolute;margin-left:95.1pt;margin-top:77.1pt;width:99.3pt;height:29.3pt;z-index:251662336;visibility:visible;mso-wrap-style:square;mso-width-percent:0;mso-height-percent:0;mso-wrap-distance-left:9pt;mso-wrap-distance-top:0;mso-wrap-distance-right:9pt;mso-wrap-distance-bottom:0;mso-position-horizontal:absolute;mso-position-horizontal-relative:text;mso-position-vertical:absolute;mso-position-vertical-relative:text;mso-width-percent:0;mso-height-percent:0;mso-width-relative:margin;mso-height-relative:margin;v-text-anchor:middle" arcsize="10923f" o:gfxdata="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" filled="f" strokecolor="red" strokeweight="2pt"/>
             </w:pict>
           </mc:Fallback>
         </mc:AlternateContent>
@@ -1673,7 +1673,7 @@
           <w:sz w:val="22"/>
         </w:rPr>
         <w:drawing>
-          <wp:inline distT="0" distB="0" distL="0" distR="0" wp14:anchorId="66D12B01" wp14:editId="3769523F">
+          <wp:inline distT="0" distB="0" distL="0" distR="0" wp14:anchorId="66D12B01" wp14:editId="6D2615FB">
             <wp:extent cx="4065905" cy="1800225"/>
             <wp:effectExtent l="19050" t="19050" r="10795" b="28575"/>
             <wp:docPr id="10" name="Image 10"/>
@@ -1877,7 +1877,7 @@
           <w:sz w:val="22"/>
         </w:rPr>
         <w:drawing>
-          <wp:inline distT="0" distB="0" distL="0" distR="0" wp14:anchorId="1E649EE7" wp14:editId="1530C20A">
+          <wp:inline distT="0" distB="0" distL="0" distR="0" wp14:anchorId="1E649EE7" wp14:editId="692632EB">
             <wp:extent cx="4144857" cy="1969158"/>
             <wp:effectExtent l="19050" t="19050" r="27305" b="12065"/>
             <wp:docPr id="12" name="Image 12"/>
@@ -1968,7 +1968,7 @@
         <mc:AlternateContent>
           <mc:Choice Requires="wps">
             <w:drawing>
-              <wp:anchor distT="0" distB="0" distL="114300" distR="114300" simplePos="0" relativeHeight="251666432" behindDoc="0" locked="0" layoutInCell="1" allowOverlap="1" wp14:anchorId="0A90A881" wp14:editId="6043BE50">
+              <wp:anchor distT="0" distB="0" distL="114300" distR="114300" simplePos="0" relativeHeight="251664384" behindDoc="0" locked="0" layoutInCell="1" allowOverlap="1" wp14:anchorId="0A90A881" wp14:editId="797C6192">
                 <wp:simplePos x="0" y="0"/>
                 <wp:positionH relativeFrom="column">
                   <wp:posOffset>34290</wp:posOffset>
@@ -2034,7 +2034,7 @@
           </mc:Choice>
           <mc:Fallback>
             <w:pict>
-              <v:roundrect w14:anchorId="5412DD46" id="Rectangle : coins arrondis 9" o:spid="_x0000_s1026" style="position:absolute;margin-left:2.7pt;margin-top:23.85pt;width:135.35pt;height:16.4pt;z-index:251666432;visibility:visible;mso-wrap-style:square;mso-width-percent:0;mso-height-percent:0;mso-wrap-distance-left:9pt;mso-wrap-distance-top:0;mso-wrap-distance-right:9pt;mso-wrap-distance-bottom:0;mso-position-horizontal:absolute;mso-position-horizontal-relative:text;mso-position-vertical:absolute;mso-position-vertical-relative:text;mso-width-percent:0;mso-height-percent:0;mso-width-relative:margin;mso-height-relative:margin;v-text-anchor:middle" arcsize="10923f" o:gfxdata="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" filled="f" strokecolor="red" strokeweight="2pt"/>
+              <v:roundrect w14:anchorId="3FE85F63" id="Rectangle : coins arrondis 9" o:spid="_x0000_s1026" style="position:absolute;margin-left:2.7pt;margin-top:23.85pt;width:135.35pt;height:16.4pt;z-index:251664384;visibility:visible;mso-wrap-style:square;mso-width-percent:0;mso-height-percent:0;mso-wrap-distance-left:9pt;mso-wrap-distance-top:0;mso-wrap-distance-right:9pt;mso-wrap-distance-bottom:0;mso-position-horizontal:absolute;mso-position-horizontal-relative:text;mso-position-vertical:absolute;mso-position-vertical-relative:text;mso-width-percent:0;mso-height-percent:0;mso-width-relative:margin;mso-height-relative:margin;v-text-anchor:middle" arcsize="10923f" o:gfxdata="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" filled="f" strokecolor="red" strokeweight="2pt"/>
             </w:pict>
           </mc:Fallback>
         </mc:AlternateContent>
@@ -2045,7 +2045,7 @@
           <w:sz w:val="22"/>
         </w:rPr>
         <w:drawing>
-          <wp:inline distT="0" distB="0" distL="0" distR="0" wp14:anchorId="2733B396" wp14:editId="057D38A5">
+          <wp:inline distT="0" distB="0" distL="0" distR="0" wp14:anchorId="2733B396" wp14:editId="33B81613">
             <wp:extent cx="6371590" cy="919480"/>
             <wp:effectExtent l="19050" t="19050" r="10160" b="13970"/>
             <wp:docPr id="13" name="Image 13"/>
@@ -2187,7 +2187,7 @@
           <w:sz w:val="22"/>
         </w:rPr>
         <w:drawing>
-          <wp:inline distT="0" distB="0" distL="0" distR="0" wp14:anchorId="2FF2B96E" wp14:editId="485846E1">
+          <wp:inline distT="0" distB="0" distL="0" distR="0" wp14:anchorId="2FF2B96E" wp14:editId="3833B071">
             <wp:extent cx="6010275" cy="476250"/>
             <wp:effectExtent l="19050" t="19050" r="28575" b="19050"/>
             <wp:docPr id="14" name="Image 14"/>
@@ -2381,7 +2381,7 @@
         <mc:AlternateContent>
           <mc:Choice Requires="wps">
             <w:drawing>
-              <wp:anchor distT="0" distB="0" distL="114300" distR="114300" simplePos="0" relativeHeight="251668480" behindDoc="0" locked="0" layoutInCell="1" allowOverlap="1" wp14:anchorId="2D045E62" wp14:editId="2BAFDE96">
+              <wp:anchor distT="0" distB="0" distL="114300" distR="114300" simplePos="0" relativeHeight="251666432" behindDoc="0" locked="0" layoutInCell="1" allowOverlap="1" wp14:anchorId="2D045E62" wp14:editId="3204BB37">
                 <wp:simplePos x="0" y="0"/>
                 <wp:positionH relativeFrom="column">
                   <wp:posOffset>1772768</wp:posOffset>
@@ -2447,7 +2447,7 @@
           </mc:Choice>
           <mc:Fallback>
             <w:pict>
-              <v:roundrect w14:anchorId="43C7D4CD" id="Rectangle : coins arrondis 16" o:spid="_x0000_s1026" style="position:absolute;margin-left:139.6pt;margin-top:45.25pt;width:64.65pt;height:18.95pt;z-index:251668480;visibility:visible;mso-wrap-style:square;mso-width-percent:0;mso-height-percent:0;mso-wrap-distance-left:9pt;mso-wrap-distance-top:0;mso-wrap-distance-right:9pt;mso-wrap-distance-bottom:0;mso-position-horizontal:absolute;mso-position-horizontal-relative:text;mso-position-vertical:absolute;mso-position-vertical-relative:text;mso-width-percent:0;mso-height-percent:0;mso-width-relative:margin;mso-height-relative:margin;v-text-anchor:middle" arcsize="10923f" o:gfxdata="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" filled="f" strokecolor="red" strokeweight="2pt"/>
+              <v:roundrect w14:anchorId="39654000" id="Rectangle : coins arrondis 16" o:spid="_x0000_s1026" style="position:absolute;margin-left:139.6pt;margin-top:45.25pt;width:64.65pt;height:18.95pt;z-index:251666432;visibility:visible;mso-wrap-style:square;mso-width-percent:0;mso-height-percent:0;mso-wrap-distance-left:9pt;mso-wrap-distance-top:0;mso-wrap-distance-right:9pt;mso-wrap-distance-bottom:0;mso-position-horizontal:absolute;mso-position-horizontal-relative:text;mso-position-vertical:absolute;mso-position-vertical-relative:text;mso-width-percent:0;mso-height-percent:0;mso-width-relative:margin;mso-height-relative:margin;v-text-anchor:middle" arcsize="10923f" o:gfxdata="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" filled="f" strokecolor="red" strokeweight="2pt"/>
             </w:pict>
           </mc:Fallback>
         </mc:AlternateContent>
@@ -2458,7 +2458,7 @@
           <w:sz w:val="22"/>
         </w:rPr>
         <w:drawing>
-          <wp:inline distT="0" distB="0" distL="0" distR="0" wp14:anchorId="394EED04" wp14:editId="03B543EB">
+          <wp:inline distT="0" distB="0" distL="0" distR="0" wp14:anchorId="394EED04" wp14:editId="7A8EF07D">
             <wp:extent cx="6163385" cy="819785"/>
             <wp:effectExtent l="19050" t="19050" r="27940" b="18415"/>
             <wp:docPr id="15" name="Image 15"/>
@@ -2626,7 +2626,7 @@
         <mc:AlternateContent>
           <mc:Choice Requires="wps">
             <w:drawing>
-              <wp:anchor distT="45720" distB="45720" distL="114300" distR="114300" simplePos="0" relativeHeight="251691008" behindDoc="0" locked="0" layoutInCell="1" allowOverlap="1" wp14:anchorId="79E729FD" wp14:editId="365C662D">
+              <wp:anchor distT="45720" distB="45720" distL="114300" distR="114300" simplePos="0" relativeHeight="251691008" behindDoc="0" locked="0" layoutInCell="1" allowOverlap="1" wp14:anchorId="79E729FD" wp14:editId="58ACDE80">
                 <wp:simplePos x="0" y="0"/>
                 <wp:positionH relativeFrom="margin">
                   <wp:align>right</wp:align>
@@ -2802,7 +2802,7 @@
           <w:noProof/>
         </w:rPr>
         <w:drawing>
-          <wp:anchor distT="0" distB="0" distL="114300" distR="114300" simplePos="0" relativeHeight="251669504" behindDoc="1" locked="0" layoutInCell="1" allowOverlap="1" wp14:anchorId="028E26FC" wp14:editId="227A507D">
+          <wp:anchor distT="0" distB="0" distL="114300" distR="114300" simplePos="0" relativeHeight="251667456" behindDoc="1" locked="0" layoutInCell="1" allowOverlap="1" wp14:anchorId="028E26FC" wp14:editId="7AE0AE56">
             <wp:simplePos x="0" y="0"/>
             <wp:positionH relativeFrom="column">
               <wp:posOffset>2616200</wp:posOffset>
@@ -3103,7 +3103,7 @@
         <mc:AlternateContent>
           <mc:Choice Requires="wps">
             <w:drawing>
-              <wp:anchor distT="0" distB="0" distL="114300" distR="114300" simplePos="0" relativeHeight="251671552" behindDoc="0" locked="0" layoutInCell="1" allowOverlap="1" wp14:anchorId="496E9511" wp14:editId="32598CDC">
+              <wp:anchor distT="0" distB="0" distL="114300" distR="114300" simplePos="0" relativeHeight="251669504" behindDoc="0" locked="0" layoutInCell="1" allowOverlap="1" wp14:anchorId="496E9511" wp14:editId="188D1148">
                 <wp:simplePos x="0" y="0"/>
                 <wp:positionH relativeFrom="column">
                   <wp:posOffset>4570307</wp:posOffset>
@@ -3169,7 +3169,7 @@
           </mc:Choice>
           <mc:Fallback>
             <w:pict>
-              <v:roundrect w14:anchorId="482E4895" id="Rectangle : coins arrondis 24" o:spid="_x0000_s1026" style="position:absolute;margin-left:359.85pt;margin-top:10pt;width:64.65pt;height:18.95pt;z-index:251671552;visibility:visible;mso-wrap-style:square;mso-width-percent:0;mso-height-percent:0;mso-wrap-distance-left:9pt;mso-wrap-distance-top:0;mso-wrap-distance-right:9pt;mso-wrap-distance-bottom:0;mso-position-horizontal:absolute;mso-position-horizontal-relative:text;mso-position-vertical:absolute;mso-position-vertical-relative:text;mso-width-percent:0;mso-height-percent:0;mso-width-relative:margin;mso-height-relative:margin;v-text-anchor:middle" arcsize="10923f" o:gfxdata="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" filled="f" strokecolor="red" strokeweight="2pt"/>
+              <v:roundrect w14:anchorId="49F62AFE" id="Rectangle : coins arrondis 24" o:spid="_x0000_s1026" style="position:absolute;margin-left:359.85pt;margin-top:10pt;width:64.65pt;height:18.95pt;z-index:251669504;visibility:visible;mso-wrap-style:square;mso-width-percent:0;mso-height-percent:0;mso-wrap-distance-left:9pt;mso-wrap-distance-top:0;mso-wrap-distance-right:9pt;mso-wrap-distance-bottom:0;mso-position-horizontal:absolute;mso-position-horizontal-relative:text;mso-position-vertical:absolute;mso-position-vertical-relative:text;mso-width-percent:0;mso-height-percent:0;mso-width-relative:margin;mso-height-relative:margin;v-text-anchor:middle" arcsize="10923f" o:gfxdata="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" filled="f" strokecolor="red" strokeweight="2pt"/>
             </w:pict>
           </mc:Fallback>
         </mc:AlternateContent>
@@ -3186,7 +3186,7 @@
           <w:lang w:eastAsia="en-US"/>
         </w:rPr>
         <w:drawing>
-          <wp:inline distT="0" distB="0" distL="0" distR="0" wp14:anchorId="307DAC0A" wp14:editId="603DC67C">
+          <wp:inline distT="0" distB="0" distL="0" distR="0" wp14:anchorId="307DAC0A" wp14:editId="76DCAA54">
             <wp:extent cx="6371590" cy="493395"/>
             <wp:effectExtent l="0" t="0" r="0" b="1905"/>
             <wp:docPr id="17" name="Image 17"/>
@@ -3331,228 +3331,6 @@
         </w:rPr>
       </w:pPr>
       <w:r>
-        <w:rPr>
-          <w:noProof/>
-        </w:rPr>
-        <mc:AlternateContent>
-          <mc:Choice Requires="wps">
-            <w:drawing>
-              <wp:anchor distT="0" distB="0" distL="114300" distR="114300" simplePos="0" relativeHeight="251673600" behindDoc="0" locked="0" layoutInCell="1" allowOverlap="1" wp14:anchorId="174AA9AE" wp14:editId="41ECBBA8">
-                <wp:simplePos x="0" y="0"/>
-                <wp:positionH relativeFrom="column">
-                  <wp:posOffset>2749341</wp:posOffset>
-                </wp:positionH>
-                <wp:positionV relativeFrom="paragraph">
-                  <wp:posOffset>1952122</wp:posOffset>
-                </wp:positionV>
-                <wp:extent cx="1330657" cy="607325"/>
-                <wp:effectExtent l="0" t="0" r="22225" b="21590"/>
-                <wp:wrapNone/>
-                <wp:docPr id="29" name="Rectangle : coins arrondis 29"/>
-                <wp:cNvGraphicFramePr/>
-                <a:graphic xmlns:a="http://schemas.openxmlformats.org/drawingml/2006/main">
-                  <a:graphicData uri="http://schemas.microsoft.com/office/word/2010/wordprocessingShape">
-                    <wps:wsp>
-                      <wps:cNvSpPr/>
-                      <wps:spPr>
-                        <a:xfrm>
-                          <a:off x="0" y="0"/>
-                          <a:ext cx="1330657" cy="607325"/>
-                        </a:xfrm>
-                        <a:prstGeom prst="roundRect">
-                          <a:avLst/>
-                        </a:prstGeom>
-                        <a:noFill/>
-                        <a:ln>
-                          <a:solidFill>
-                            <a:srgbClr val="FF0000"/>
-                          </a:solidFill>
-                        </a:ln>
-                      </wps:spPr>
-                      <wps:style>
-                        <a:lnRef idx="2">
-                          <a:schemeClr val="accent6"/>
-                        </a:lnRef>
-                        <a:fillRef idx="1">
-                          <a:schemeClr val="lt1"/>
-                        </a:fillRef>
-                        <a:effectRef idx="0">
-                          <a:schemeClr val="accent6"/>
-                        </a:effectRef>
-                        <a:fontRef idx="minor">
-                          <a:schemeClr val="dk1"/>
-                        </a:fontRef>
-                      </wps:style>
-                      <wps:bodyPr rot="0" spcFirstLastPara="0" vertOverflow="overflow" horzOverflow="overflow" vert="horz" wrap="square" lIns="91440" tIns="45720" rIns="91440" bIns="45720" numCol="1" spcCol="0" rtlCol="0" fromWordArt="0" anchor="ctr" anchorCtr="0" forceAA="0" compatLnSpc="1">
-                        <a:prstTxWarp prst="textNoShape">
-                          <a:avLst/>
-                        </a:prstTxWarp>
-                        <a:noAutofit/>
-                      </wps:bodyPr>
-                    </wps:wsp>
-                  </a:graphicData>
-                </a:graphic>
-                <wp14:sizeRelH relativeFrom="margin">
-                  <wp14:pctWidth>0</wp14:pctWidth>
-                </wp14:sizeRelH>
-                <wp14:sizeRelV relativeFrom="margin">
-                  <wp14:pctHeight>0</wp14:pctHeight>
-                </wp14:sizeRelV>
-              </wp:anchor>
-            </w:drawing>
-          </mc:Choice>
-          <mc:Fallback>
-            <w:pict>
-              <v:roundrect w14:anchorId="35E7F0F3" id="Rectangle : coins arrondis 29" o:spid="_x0000_s1026" style="position:absolute;margin-left:216.5pt;margin-top:153.7pt;width:104.8pt;height:47.8pt;z-index:251673600;visibility:visible;mso-wrap-style:square;mso-width-percent:0;mso-height-percent:0;mso-wrap-distance-left:9pt;mso-wrap-distance-top:0;mso-wrap-distance-right:9pt;mso-wrap-distance-bottom:0;mso-position-horizontal:absolute;mso-position-horizontal-relative:text;mso-position-vertical:absolute;mso-position-vertical-relative:text;mso-width-percent:0;mso-height-percent:0;mso-width-relative:margin;mso-height-relative:margin;v-text-anchor:middle" arcsize="10923f" o:gfxdata="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" filled="f" strokecolor="red" strokeweight="2pt"/>
-            </w:pict>
-          </mc:Fallback>
-        </mc:AlternateContent>
-      </w:r>
-      <w:r>
-        <w:rPr>
-          <w:noProof/>
-        </w:rPr>
-        <mc:AlternateContent>
-          <mc:Choice Requires="wps">
-            <w:drawing>
-              <wp:anchor distT="0" distB="0" distL="114300" distR="114300" simplePos="0" relativeHeight="251678720" behindDoc="0" locked="0" layoutInCell="1" allowOverlap="1" wp14:anchorId="3CF46E7F" wp14:editId="665B7AD8">
-                <wp:simplePos x="0" y="0"/>
-                <wp:positionH relativeFrom="column">
-                  <wp:posOffset>2831227</wp:posOffset>
-                </wp:positionH>
-                <wp:positionV relativeFrom="paragraph">
-                  <wp:posOffset>669233</wp:posOffset>
-                </wp:positionV>
-                <wp:extent cx="1282435" cy="320723"/>
-                <wp:effectExtent l="0" t="0" r="13335" b="22225"/>
-                <wp:wrapNone/>
-                <wp:docPr id="20" name="Rectangle : coins arrondis 20"/>
-                <wp:cNvGraphicFramePr/>
-                <a:graphic xmlns:a="http://schemas.openxmlformats.org/drawingml/2006/main">
-                  <a:graphicData uri="http://schemas.microsoft.com/office/word/2010/wordprocessingShape">
-                    <wps:wsp>
-                      <wps:cNvSpPr/>
-                      <wps:spPr>
-                        <a:xfrm>
-                          <a:off x="0" y="0"/>
-                          <a:ext cx="1282435" cy="320723"/>
-                        </a:xfrm>
-                        <a:prstGeom prst="roundRect">
-                          <a:avLst/>
-                        </a:prstGeom>
-                        <a:noFill/>
-                        <a:ln>
-                          <a:solidFill>
-                            <a:srgbClr val="FF0000"/>
-                          </a:solidFill>
-                        </a:ln>
-                      </wps:spPr>
-                      <wps:style>
-                        <a:lnRef idx="2">
-                          <a:schemeClr val="accent6"/>
-                        </a:lnRef>
-                        <a:fillRef idx="1">
-                          <a:schemeClr val="lt1"/>
-                        </a:fillRef>
-                        <a:effectRef idx="0">
-                          <a:schemeClr val="accent6"/>
-                        </a:effectRef>
-                        <a:fontRef idx="minor">
-                          <a:schemeClr val="dk1"/>
-                        </a:fontRef>
-                      </wps:style>
-                      <wps:bodyPr rot="0" spcFirstLastPara="0" vertOverflow="overflow" horzOverflow="overflow" vert="horz" wrap="square" lIns="91440" tIns="45720" rIns="91440" bIns="45720" numCol="1" spcCol="0" rtlCol="0" fromWordArt="0" anchor="ctr" anchorCtr="0" forceAA="0" compatLnSpc="1">
-                        <a:prstTxWarp prst="textNoShape">
-                          <a:avLst/>
-                        </a:prstTxWarp>
-                        <a:noAutofit/>
-                      </wps:bodyPr>
-                    </wps:wsp>
-                  </a:graphicData>
-                </a:graphic>
-                <wp14:sizeRelH relativeFrom="margin">
-                  <wp14:pctWidth>0</wp14:pctWidth>
-                </wp14:sizeRelH>
-                <wp14:sizeRelV relativeFrom="margin">
-                  <wp14:pctHeight>0</wp14:pctHeight>
-                </wp14:sizeRelV>
-              </wp:anchor>
-            </w:drawing>
-          </mc:Choice>
-          <mc:Fallback>
-            <w:pict>
-              <v:roundrect w14:anchorId="3A657788" id="Rectangle : coins arrondis 20" o:spid="_x0000_s1026" style="position:absolute;margin-left:222.95pt;margin-top:52.7pt;width:101pt;height:25.25pt;z-index:251678720;visibility:visible;mso-wrap-style:square;mso-width-percent:0;mso-height-percent:0;mso-wrap-distance-left:9pt;mso-wrap-distance-top:0;mso-wrap-distance-right:9pt;mso-wrap-distance-bottom:0;mso-position-horizontal:absolute;mso-position-horizontal-relative:text;mso-position-vertical:absolute;mso-position-vertical-relative:text;mso-width-percent:0;mso-height-percent:0;mso-width-relative:margin;mso-height-relative:margin;v-text-anchor:middle" arcsize="10923f" o:gfxdata="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" filled="f" strokecolor="red" strokeweight="2pt"/>
-            </w:pict>
-          </mc:Fallback>
-        </mc:AlternateContent>
-      </w:r>
-      <w:r>
-        <w:rPr>
-          <w:noProof/>
-          <w:sz w:val="22"/>
-        </w:rPr>
-        <w:drawing>
-          <wp:anchor distT="0" distB="0" distL="114300" distR="114300" simplePos="0" relativeHeight="251657215" behindDoc="0" locked="0" layoutInCell="1" allowOverlap="1" wp14:anchorId="20B92CBD" wp14:editId="5F7A4F4D">
-            <wp:simplePos x="0" y="0"/>
-            <wp:positionH relativeFrom="margin">
-              <wp:posOffset>1635125</wp:posOffset>
-            </wp:positionH>
-            <wp:positionV relativeFrom="paragraph">
-              <wp:posOffset>640080</wp:posOffset>
-            </wp:positionV>
-            <wp:extent cx="2501900" cy="1950085"/>
-            <wp:effectExtent l="19050" t="19050" r="12700" b="12065"/>
-            <wp:wrapTopAndBottom/>
-            <wp:docPr id="19" name="Image 19"/>
-            <wp:cNvGraphicFramePr>
-              <a:graphicFrameLocks xmlns:a="http://schemas.openxmlformats.org/drawingml/2006/main" noChangeAspect="1"/>
-            </wp:cNvGraphicFramePr>
-            <a:graphic xmlns:a="http://schemas.openxmlformats.org/drawingml/2006/main">
-              <a:graphicData uri="http://schemas.openxmlformats.org/drawingml/2006/picture">
-                <pic:pic xmlns:pic="http://schemas.openxmlformats.org/drawingml/2006/picture">
-                  <pic:nvPicPr>
-                    <pic:cNvPr id="1" name=""/>
-                    <pic:cNvPicPr/>
-                  </pic:nvPicPr>
-                  <pic:blipFill>
-                    <a:blip r:embed="rId18">
-                      <a:extLst>
-                        <a:ext uri="{28A0092B-C50C-407E-A947-70E740481C1C}">
-                          <a14:useLocalDpi xmlns:a14="http://schemas.microsoft.com/office/drawing/2010/main" val="0"/>
-                        </a:ext>
-                      </a:extLst>
-                    </a:blip>
-                    <a:stretch>
-                      <a:fillRect/>
-                    </a:stretch>
-                  </pic:blipFill>
-                  <pic:spPr>
-                    <a:xfrm>
-                      <a:off x="0" y="0"/>
-                      <a:ext cx="2501900" cy="1950085"/>
-                    </a:xfrm>
-                    <a:prstGeom prst="rect">
-                      <a:avLst/>
-                    </a:prstGeom>
-                    <a:ln>
-                      <a:solidFill>
-                        <a:schemeClr val="tx1"/>
-                      </a:solidFill>
-                    </a:ln>
-                  </pic:spPr>
-                </pic:pic>
-              </a:graphicData>
-            </a:graphic>
-            <wp14:sizeRelH relativeFrom="margin">
-              <wp14:pctWidth>0</wp14:pctWidth>
-            </wp14:sizeRelH>
-            <wp14:sizeRelV relativeFrom="margin">
-              <wp14:pctHeight>0</wp14:pctHeight>
-            </wp14:sizeRelV>
-          </wp:anchor>
-        </w:drawing>
-      </w:r>
-      <w:r>
         <w:t>Pour être plus précis sur la recherche</w:t>
       </w:r>
       <w:r>
@@ -3595,222 +3373,6 @@
           <w:szCs w:val="32"/>
         </w:rPr>
       </w:pPr>
-      <w:r>
-        <w:rPr>
-          <w:noProof/>
-        </w:rPr>
-        <mc:AlternateContent>
-          <mc:Choice Requires="wps">
-            <w:drawing>
-              <wp:anchor distT="0" distB="0" distL="114300" distR="114300" simplePos="0" relativeHeight="251680768" behindDoc="0" locked="0" layoutInCell="1" allowOverlap="1" wp14:anchorId="1145466A" wp14:editId="2C2FB185">
-                <wp:simplePos x="0" y="0"/>
-                <wp:positionH relativeFrom="column">
-                  <wp:posOffset>3029121</wp:posOffset>
-                </wp:positionH>
-                <wp:positionV relativeFrom="paragraph">
-                  <wp:posOffset>4407753</wp:posOffset>
-                </wp:positionV>
-                <wp:extent cx="1432560" cy="388904"/>
-                <wp:effectExtent l="0" t="0" r="15240" b="11430"/>
-                <wp:wrapNone/>
-                <wp:docPr id="22" name="Rectangle : coins arrondis 22"/>
-                <wp:cNvGraphicFramePr/>
-                <a:graphic xmlns:a="http://schemas.openxmlformats.org/drawingml/2006/main">
-                  <a:graphicData uri="http://schemas.microsoft.com/office/word/2010/wordprocessingShape">
-                    <wps:wsp>
-                      <wps:cNvSpPr/>
-                      <wps:spPr>
-                        <a:xfrm>
-                          <a:off x="0" y="0"/>
-                          <a:ext cx="1432560" cy="388904"/>
-                        </a:xfrm>
-                        <a:prstGeom prst="roundRect">
-                          <a:avLst/>
-                        </a:prstGeom>
-                        <a:noFill/>
-                        <a:ln>
-                          <a:solidFill>
-                            <a:srgbClr val="FF0000"/>
-                          </a:solidFill>
-                        </a:ln>
-                      </wps:spPr>
-                      <wps:style>
-                        <a:lnRef idx="2">
-                          <a:schemeClr val="accent6"/>
-                        </a:lnRef>
-                        <a:fillRef idx="1">
-                          <a:schemeClr val="lt1"/>
-                        </a:fillRef>
-                        <a:effectRef idx="0">
-                          <a:schemeClr val="accent6"/>
-                        </a:effectRef>
-                        <a:fontRef idx="minor">
-                          <a:schemeClr val="dk1"/>
-                        </a:fontRef>
-                      </wps:style>
-                      <wps:bodyPr rot="0" spcFirstLastPara="0" vertOverflow="overflow" horzOverflow="overflow" vert="horz" wrap="square" lIns="91440" tIns="45720" rIns="91440" bIns="45720" numCol="1" spcCol="0" rtlCol="0" fromWordArt="0" anchor="ctr" anchorCtr="0" forceAA="0" compatLnSpc="1">
-                        <a:prstTxWarp prst="textNoShape">
-                          <a:avLst/>
-                        </a:prstTxWarp>
-                        <a:noAutofit/>
-                      </wps:bodyPr>
-                    </wps:wsp>
-                  </a:graphicData>
-                </a:graphic>
-                <wp14:sizeRelH relativeFrom="margin">
-                  <wp14:pctWidth>0</wp14:pctWidth>
-                </wp14:sizeRelH>
-                <wp14:sizeRelV relativeFrom="margin">
-                  <wp14:pctHeight>0</wp14:pctHeight>
-                </wp14:sizeRelV>
-              </wp:anchor>
-            </w:drawing>
-          </mc:Choice>
-          <mc:Fallback>
-            <w:pict>
-              <v:roundrect w14:anchorId="363100B3" id="Rectangle : coins arrondis 22" o:spid="_x0000_s1026" style="position:absolute;margin-left:238.5pt;margin-top:347.05pt;width:112.8pt;height:30.6pt;z-index:251680768;visibility:visible;mso-wrap-style:square;mso-width-percent:0;mso-height-percent:0;mso-wrap-distance-left:9pt;mso-wrap-distance-top:0;mso-wrap-distance-right:9pt;mso-wrap-distance-bottom:0;mso-position-horizontal:absolute;mso-position-horizontal-relative:text;mso-position-vertical:absolute;mso-position-vertical-relative:text;mso-width-percent:0;mso-height-percent:0;mso-width-relative:margin;mso-height-relative:margin;v-text-anchor:middle" arcsize="10923f" o:gfxdata="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" filled="f" strokecolor="red" strokeweight="2pt"/>
-            </w:pict>
-          </mc:Fallback>
-        </mc:AlternateContent>
-      </w:r>
-      <w:r>
-        <w:rPr>
-          <w:noProof/>
-        </w:rPr>
-        <mc:AlternateContent>
-          <mc:Choice Requires="wps">
-            <w:drawing>
-              <wp:anchor distT="0" distB="0" distL="114300" distR="114300" simplePos="0" relativeHeight="251675648" behindDoc="0" locked="0" layoutInCell="1" allowOverlap="1" wp14:anchorId="4D23EEB6" wp14:editId="6504D667">
-                <wp:simplePos x="0" y="0"/>
-                <wp:positionH relativeFrom="column">
-                  <wp:posOffset>1657520</wp:posOffset>
-                </wp:positionH>
-                <wp:positionV relativeFrom="paragraph">
-                  <wp:posOffset>4052911</wp:posOffset>
-                </wp:positionV>
-                <wp:extent cx="1343849" cy="367030"/>
-                <wp:effectExtent l="0" t="0" r="27940" b="13970"/>
-                <wp:wrapNone/>
-                <wp:docPr id="30" name="Rectangle : coins arrondis 30"/>
-                <wp:cNvGraphicFramePr/>
-                <a:graphic xmlns:a="http://schemas.openxmlformats.org/drawingml/2006/main">
-                  <a:graphicData uri="http://schemas.microsoft.com/office/word/2010/wordprocessingShape">
-                    <wps:wsp>
-                      <wps:cNvSpPr/>
-                      <wps:spPr>
-                        <a:xfrm>
-                          <a:off x="0" y="0"/>
-                          <a:ext cx="1343849" cy="367030"/>
-                        </a:xfrm>
-                        <a:prstGeom prst="roundRect">
-                          <a:avLst/>
-                        </a:prstGeom>
-                        <a:noFill/>
-                        <a:ln>
-                          <a:solidFill>
-                            <a:srgbClr val="FF0000"/>
-                          </a:solidFill>
-                        </a:ln>
-                      </wps:spPr>
-                      <wps:style>
-                        <a:lnRef idx="2">
-                          <a:schemeClr val="accent6"/>
-                        </a:lnRef>
-                        <a:fillRef idx="1">
-                          <a:schemeClr val="lt1"/>
-                        </a:fillRef>
-                        <a:effectRef idx="0">
-                          <a:schemeClr val="accent6"/>
-                        </a:effectRef>
-                        <a:fontRef idx="minor">
-                          <a:schemeClr val="dk1"/>
-                        </a:fontRef>
-                      </wps:style>
-                      <wps:bodyPr rot="0" spcFirstLastPara="0" vertOverflow="overflow" horzOverflow="overflow" vert="horz" wrap="square" lIns="91440" tIns="45720" rIns="91440" bIns="45720" numCol="1" spcCol="0" rtlCol="0" fromWordArt="0" anchor="ctr" anchorCtr="0" forceAA="0" compatLnSpc="1">
-                        <a:prstTxWarp prst="textNoShape">
-                          <a:avLst/>
-                        </a:prstTxWarp>
-                        <a:noAutofit/>
-                      </wps:bodyPr>
-                    </wps:wsp>
-                  </a:graphicData>
-                </a:graphic>
-                <wp14:sizeRelH relativeFrom="margin">
-                  <wp14:pctWidth>0</wp14:pctWidth>
-                </wp14:sizeRelH>
-                <wp14:sizeRelV relativeFrom="margin">
-                  <wp14:pctHeight>0</wp14:pctHeight>
-                </wp14:sizeRelV>
-              </wp:anchor>
-            </w:drawing>
-          </mc:Choice>
-          <mc:Fallback>
-            <w:pict>
-              <v:roundrect w14:anchorId="49A4755F" id="Rectangle : coins arrondis 30" o:spid="_x0000_s1026" style="position:absolute;margin-left:130.5pt;margin-top:319.15pt;width:105.8pt;height:28.9pt;z-index:251675648;visibility:visible;mso-wrap-style:square;mso-width-percent:0;mso-height-percent:0;mso-wrap-distance-left:9pt;mso-wrap-distance-top:0;mso-wrap-distance-right:9pt;mso-wrap-distance-bottom:0;mso-position-horizontal:absolute;mso-position-horizontal-relative:text;mso-position-vertical:absolute;mso-position-vertical-relative:text;mso-width-percent:0;mso-height-percent:0;mso-width-relative:margin;mso-height-relative:margin;v-text-anchor:middle" arcsize="10923f" o:gfxdata="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" filled="f" strokecolor="red" strokeweight="2pt"/>
-            </w:pict>
-          </mc:Fallback>
-        </mc:AlternateContent>
-      </w:r>
-      <w:r>
-        <w:rPr>
-          <w:noProof/>
-          <w:sz w:val="22"/>
-        </w:rPr>
-        <w:drawing>
-          <wp:anchor distT="0" distB="0" distL="114300" distR="114300" simplePos="0" relativeHeight="251656190" behindDoc="0" locked="0" layoutInCell="1" allowOverlap="1" wp14:anchorId="46D69C54" wp14:editId="63992596">
-            <wp:simplePos x="0" y="0"/>
-            <wp:positionH relativeFrom="column">
-              <wp:posOffset>1484450</wp:posOffset>
-            </wp:positionH>
-            <wp:positionV relativeFrom="paragraph">
-              <wp:posOffset>2365849</wp:posOffset>
-            </wp:positionV>
-            <wp:extent cx="3002280" cy="2503170"/>
-            <wp:effectExtent l="19050" t="19050" r="26670" b="11430"/>
-            <wp:wrapTopAndBottom/>
-            <wp:docPr id="27" name="Image 27"/>
-            <wp:cNvGraphicFramePr>
-              <a:graphicFrameLocks xmlns:a="http://schemas.openxmlformats.org/drawingml/2006/main" noChangeAspect="1"/>
-            </wp:cNvGraphicFramePr>
-            <a:graphic xmlns:a="http://schemas.openxmlformats.org/drawingml/2006/main">
-              <a:graphicData uri="http://schemas.openxmlformats.org/drawingml/2006/picture">
-                <pic:pic xmlns:pic="http://schemas.openxmlformats.org/drawingml/2006/picture">
-                  <pic:nvPicPr>
-                    <pic:cNvPr id="1" name=""/>
-                    <pic:cNvPicPr/>
-                  </pic:nvPicPr>
-                  <pic:blipFill>
-                    <a:blip r:embed="rId19">
-                      <a:extLst>
-                        <a:ext uri="{28A0092B-C50C-407E-A947-70E740481C1C}">
-                          <a14:useLocalDpi xmlns:a14="http://schemas.microsoft.com/office/drawing/2010/main" val="0"/>
-                        </a:ext>
-                      </a:extLst>
-                    </a:blip>
-                    <a:stretch>
-                      <a:fillRect/>
-                    </a:stretch>
-                  </pic:blipFill>
-                  <pic:spPr>
-                    <a:xfrm>
-                      <a:off x="0" y="0"/>
-                      <a:ext cx="3002280" cy="2503170"/>
-                    </a:xfrm>
-                    <a:prstGeom prst="rect">
-                      <a:avLst/>
-                    </a:prstGeom>
-                    <a:ln>
-                      <a:solidFill>
-                        <a:schemeClr val="tx1"/>
-                      </a:solidFill>
-                    </a:ln>
-                  </pic:spPr>
-                </pic:pic>
-              </a:graphicData>
-            </a:graphic>
-          </wp:anchor>
-        </w:drawing>
-      </w:r>
     </w:p>
     <w:p>
       <w:pPr>
@@ -3826,6 +3388,190 @@
       </w:pPr>
       <w:r>
         <w:rPr>
+          <w:noProof/>
+        </w:rPr>
+        <mc:AlternateContent>
+          <mc:Choice Requires="wpg">
+            <w:drawing>
+              <wp:anchor distT="0" distB="0" distL="114300" distR="114300" simplePos="0" relativeHeight="251680768" behindDoc="0" locked="0" layoutInCell="1" allowOverlap="1" wp14:anchorId="0F34FB0B" wp14:editId="0528578F">
+                <wp:simplePos x="0" y="0"/>
+                <wp:positionH relativeFrom="margin">
+                  <wp:align>center</wp:align>
+                </wp:positionH>
+                <wp:positionV relativeFrom="paragraph">
+                  <wp:posOffset>25150</wp:posOffset>
+                </wp:positionV>
+                <wp:extent cx="3002280" cy="2503170"/>
+                <wp:effectExtent l="19050" t="19050" r="26670" b="11430"/>
+                <wp:wrapNone/>
+                <wp:docPr id="39" name="Groupe 39"/>
+                <wp:cNvGraphicFramePr/>
+                <a:graphic xmlns:a="http://schemas.openxmlformats.org/drawingml/2006/main">
+                  <a:graphicData uri="http://schemas.microsoft.com/office/word/2010/wordprocessingGroup">
+                    <wpg:wgp>
+                      <wpg:cNvGrpSpPr/>
+                      <wpg:grpSpPr>
+                        <a:xfrm>
+                          <a:off x="0" y="0"/>
+                          <a:ext cx="3002280" cy="2503170"/>
+                          <a:chOff x="0" y="0"/>
+                          <a:chExt cx="3002280" cy="2503170"/>
+                        </a:xfrm>
+                      </wpg:grpSpPr>
+                      <pic:pic xmlns:pic="http://schemas.openxmlformats.org/drawingml/2006/picture">
+                        <pic:nvPicPr>
+                          <pic:cNvPr id="27" name="Image 27"/>
+                          <pic:cNvPicPr>
+                            <a:picLocks noChangeAspect="1"/>
+                          </pic:cNvPicPr>
+                        </pic:nvPicPr>
+                        <pic:blipFill>
+                          <a:blip r:embed="rId18">
+                            <a:extLst>
+                              <a:ext uri="{28A0092B-C50C-407E-A947-70E740481C1C}">
+                                <a14:useLocalDpi xmlns:a14="http://schemas.microsoft.com/office/drawing/2010/main" val="0"/>
+                              </a:ext>
+                            </a:extLst>
+                          </a:blip>
+                          <a:stretch>
+                            <a:fillRect/>
+                          </a:stretch>
+                        </pic:blipFill>
+                        <pic:spPr>
+                          <a:xfrm>
+                            <a:off x="0" y="0"/>
+                            <a:ext cx="3002280" cy="2503170"/>
+                          </a:xfrm>
+                          <a:prstGeom prst="rect">
+                            <a:avLst/>
+                          </a:prstGeom>
+                          <a:ln>
+                            <a:solidFill>
+                              <a:schemeClr val="tx1"/>
+                            </a:solidFill>
+                          </a:ln>
+                        </pic:spPr>
+                      </pic:pic>
+                      <wps:wsp>
+                        <wps:cNvPr id="30" name="Rectangle : coins arrondis 30"/>
+                        <wps:cNvSpPr/>
+                        <wps:spPr>
+                          <a:xfrm>
+                            <a:off x="171684" y="1686334"/>
+                            <a:ext cx="1343849" cy="367030"/>
+                          </a:xfrm>
+                          <a:prstGeom prst="roundRect">
+                            <a:avLst/>
+                          </a:prstGeom>
+                          <a:noFill/>
+                          <a:ln>
+                            <a:solidFill>
+                              <a:srgbClr val="FF0000"/>
+                            </a:solidFill>
+                          </a:ln>
+                        </wps:spPr>
+                        <wps:style>
+                          <a:lnRef idx="2">
+                            <a:schemeClr val="accent6"/>
+                          </a:lnRef>
+                          <a:fillRef idx="1">
+                            <a:schemeClr val="lt1"/>
+                          </a:fillRef>
+                          <a:effectRef idx="0">
+                            <a:schemeClr val="accent6"/>
+                          </a:effectRef>
+                          <a:fontRef idx="minor">
+                            <a:schemeClr val="dk1"/>
+                          </a:fontRef>
+                        </wps:style>
+                        <wps:bodyPr rot="0" spcFirstLastPara="0" vertOverflow="overflow" horzOverflow="overflow" vert="horz" wrap="square" lIns="91440" tIns="45720" rIns="91440" bIns="45720" numCol="1" spcCol="0" rtlCol="0" fromWordArt="0" anchor="ctr" anchorCtr="0" forceAA="0" compatLnSpc="1">
+                          <a:prstTxWarp prst="textNoShape">
+                            <a:avLst/>
+                          </a:prstTxWarp>
+                          <a:noAutofit/>
+                        </wps:bodyPr>
+                      </wps:wsp>
+                      <wps:wsp>
+                        <wps:cNvPr id="22" name="Rectangle : coins arrondis 22"/>
+                        <wps:cNvSpPr/>
+                        <wps:spPr>
+                          <a:xfrm>
+                            <a:off x="1546089" y="2045363"/>
+                            <a:ext cx="1432560" cy="388904"/>
+                          </a:xfrm>
+                          <a:prstGeom prst="roundRect">
+                            <a:avLst/>
+                          </a:prstGeom>
+                          <a:noFill/>
+                          <a:ln>
+                            <a:solidFill>
+                              <a:srgbClr val="FF0000"/>
+                            </a:solidFill>
+                          </a:ln>
+                        </wps:spPr>
+                        <wps:style>
+                          <a:lnRef idx="2">
+                            <a:schemeClr val="accent6"/>
+                          </a:lnRef>
+                          <a:fillRef idx="1">
+                            <a:schemeClr val="lt1"/>
+                          </a:fillRef>
+                          <a:effectRef idx="0">
+                            <a:schemeClr val="accent6"/>
+                          </a:effectRef>
+                          <a:fontRef idx="minor">
+                            <a:schemeClr val="dk1"/>
+                          </a:fontRef>
+                        </wps:style>
+                        <wps:bodyPr rot="0" spcFirstLastPara="0" vertOverflow="overflow" horzOverflow="overflow" vert="horz" wrap="square" lIns="91440" tIns="45720" rIns="91440" bIns="45720" numCol="1" spcCol="0" rtlCol="0" fromWordArt="0" anchor="ctr" anchorCtr="0" forceAA="0" compatLnSpc="1">
+                          <a:prstTxWarp prst="textNoShape">
+                            <a:avLst/>
+                          </a:prstTxWarp>
+                          <a:noAutofit/>
+                        </wps:bodyPr>
+                      </wps:wsp>
+                    </wpg:wgp>
+                  </a:graphicData>
+                </a:graphic>
+              </wp:anchor>
+            </w:drawing>
+          </mc:Choice>
+          <mc:Fallback>
+            <w:pict>
+              <v:group w14:anchorId="4A72855F" id="Groupe 39" o:spid="_x0000_s1026" style="position:absolute;margin-left:0;margin-top:2pt;width:236.4pt;height:197.1pt;z-index:251680768;mso-position-horizontal:center;mso-position-horizontal-relative:margin" coordsize="30022,25031" o:gfxdata="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">
+                <v:shapetype id="_x0000_t75" coordsize="21600,21600" o:spt="75" o:preferrelative="t" path="m@4@5l@4@11@9@11@9@5xe" filled="f" stroked="f">
+                  <v:stroke joinstyle="miter"/>
+                  <v:formulas>
+                    <v:f eqn="if lineDrawn pixelLineWidth 0"/>
+                    <v:f eqn="sum @0 1 0"/>
+                    <v:f eqn="sum 0 0 @1"/>
+                    <v:f eqn="prod @2 1 2"/>
+                    <v:f eqn="prod @3 21600 pixelWidth"/>
+                    <v:f eqn="prod @3 21600 pixelHeight"/>
+                    <v:f eqn="sum @0 0 1"/>
+                    <v:f eqn="prod @6 1 2"/>
+                    <v:f eqn="prod @7 21600 pixelWidth"/>
+                    <v:f eqn="sum @8 21600 0"/>
+                    <v:f eqn="prod @7 21600 pixelHeight"/>
+                    <v:f eqn="sum @10 21600 0"/>
+                  </v:formulas>
+                  <v:path o:extrusionok="f" gradientshapeok="t" o:connecttype="rect"/>
+                  <o:lock v:ext="edit" aspectratio="t"/>
+                </v:shapetype>
+                <v:shape id="Image 27" o:spid="_x0000_s1027" type="#_x0000_t75" style="position:absolute;width:30022;height:25031;visibility:visible;mso-wrap-style:square" o:gfxdata="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" stroked="t" strokecolor="#0f0d29 [3213]">
+                  <v:imagedata r:id="rId19" o:title=""/>
+                  <v:path arrowok="t"/>
+                </v:shape>
+                <v:roundrect id="Rectangle : coins arrondis 30" o:spid="_x0000_s1028" style="position:absolute;left:1716;top:16863;width:13439;height:3670;visibility:visible;mso-wrap-style:square;v-text-anchor:middle" arcsize="10923f" o:gfxdata="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" filled="f" strokecolor="red" strokeweight="2pt"/>
+                <v:roundrect id="Rectangle : coins arrondis 22" o:spid="_x0000_s1029" style="position:absolute;left:15460;top:20453;width:14326;height:3889;visibility:visible;mso-wrap-style:square;v-text-anchor:middle" arcsize="10923f" o:gfxdata="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" filled="f" strokecolor="red" strokeweight="2pt"/>
+                <w10:wrap anchorx="margin"/>
+              </v:group>
+            </w:pict>
+          </mc:Fallback>
+        </mc:AlternateContent>
+      </w:r>
+      <w:r>
+        <w:rPr>
           <w:sz w:val="22"/>
         </w:rPr>
         <w:tab/>
@@ -3835,6 +3581,171 @@
       <w:pPr>
         <w:spacing w:after="200"/>
       </w:pPr>
+      <w:r>
+        <w:rPr>
+          <w:noProof/>
+        </w:rPr>
+        <mc:AlternateContent>
+          <mc:Choice Requires="wpg">
+            <w:drawing>
+              <wp:anchor distT="0" distB="0" distL="114300" distR="114300" simplePos="0" relativeHeight="251677696" behindDoc="0" locked="0" layoutInCell="1" allowOverlap="1" wp14:anchorId="42DA455E" wp14:editId="701EC8CE">
+                <wp:simplePos x="0" y="0"/>
+                <wp:positionH relativeFrom="margin">
+                  <wp:align>center</wp:align>
+                </wp:positionH>
+                <wp:positionV relativeFrom="paragraph">
+                  <wp:posOffset>2647397</wp:posOffset>
+                </wp:positionV>
+                <wp:extent cx="2501900" cy="1950085"/>
+                <wp:effectExtent l="19050" t="19050" r="12700" b="12065"/>
+                <wp:wrapNone/>
+                <wp:docPr id="38" name="Groupe 38"/>
+                <wp:cNvGraphicFramePr/>
+                <a:graphic xmlns:a="http://schemas.openxmlformats.org/drawingml/2006/main">
+                  <a:graphicData uri="http://schemas.microsoft.com/office/word/2010/wordprocessingGroup">
+                    <wpg:wgp>
+                      <wpg:cNvGrpSpPr/>
+                      <wpg:grpSpPr>
+                        <a:xfrm>
+                          <a:off x="0" y="0"/>
+                          <a:ext cx="2501900" cy="1950085"/>
+                          <a:chOff x="0" y="0"/>
+                          <a:chExt cx="2501900" cy="1950085"/>
+                        </a:xfrm>
+                      </wpg:grpSpPr>
+                      <pic:pic xmlns:pic="http://schemas.openxmlformats.org/drawingml/2006/picture">
+                        <pic:nvPicPr>
+                          <pic:cNvPr id="19" name="Image 19"/>
+                          <pic:cNvPicPr>
+                            <a:picLocks noChangeAspect="1"/>
+                          </pic:cNvPicPr>
+                        </pic:nvPicPr>
+                        <pic:blipFill>
+                          <a:blip r:embed="rId20">
+                            <a:extLst>
+                              <a:ext uri="{28A0092B-C50C-407E-A947-70E740481C1C}">
+                                <a14:useLocalDpi xmlns:a14="http://schemas.microsoft.com/office/drawing/2010/main" val="0"/>
+                              </a:ext>
+                            </a:extLst>
+                          </a:blip>
+                          <a:stretch>
+                            <a:fillRect/>
+                          </a:stretch>
+                        </pic:blipFill>
+                        <pic:spPr>
+                          <a:xfrm>
+                            <a:off x="0" y="0"/>
+                            <a:ext cx="2501900" cy="1950085"/>
+                          </a:xfrm>
+                          <a:prstGeom prst="rect">
+                            <a:avLst/>
+                          </a:prstGeom>
+                          <a:ln>
+                            <a:solidFill>
+                              <a:schemeClr val="tx1"/>
+                            </a:solidFill>
+                          </a:ln>
+                        </pic:spPr>
+                      </pic:pic>
+                      <wps:wsp>
+                        <wps:cNvPr id="29" name="Rectangle : coins arrondis 29"/>
+                        <wps:cNvSpPr/>
+                        <wps:spPr>
+                          <a:xfrm>
+                            <a:off x="1108523" y="1310476"/>
+                            <a:ext cx="1330657" cy="607325"/>
+                          </a:xfrm>
+                          <a:prstGeom prst="roundRect">
+                            <a:avLst/>
+                          </a:prstGeom>
+                          <a:noFill/>
+                          <a:ln>
+                            <a:solidFill>
+                              <a:srgbClr val="FF0000"/>
+                            </a:solidFill>
+                          </a:ln>
+                        </wps:spPr>
+                        <wps:style>
+                          <a:lnRef idx="2">
+                            <a:schemeClr val="accent6"/>
+                          </a:lnRef>
+                          <a:fillRef idx="1">
+                            <a:schemeClr val="lt1"/>
+                          </a:fillRef>
+                          <a:effectRef idx="0">
+                            <a:schemeClr val="accent6"/>
+                          </a:effectRef>
+                          <a:fontRef idx="minor">
+                            <a:schemeClr val="dk1"/>
+                          </a:fontRef>
+                        </wps:style>
+                        <wps:bodyPr rot="0" spcFirstLastPara="0" vertOverflow="overflow" horzOverflow="overflow" vert="horz" wrap="square" lIns="91440" tIns="45720" rIns="91440" bIns="45720" numCol="1" spcCol="0" rtlCol="0" fromWordArt="0" anchor="ctr" anchorCtr="0" forceAA="0" compatLnSpc="1">
+                          <a:prstTxWarp prst="textNoShape">
+                            <a:avLst/>
+                          </a:prstTxWarp>
+                          <a:noAutofit/>
+                        </wps:bodyPr>
+                      </wps:wsp>
+                      <wps:wsp>
+                        <wps:cNvPr id="20" name="Rectangle : coins arrondis 20"/>
+                        <wps:cNvSpPr/>
+                        <wps:spPr>
+                          <a:xfrm>
+                            <a:off x="1192670" y="25828"/>
+                            <a:ext cx="1282065" cy="320675"/>
+                          </a:xfrm>
+                          <a:prstGeom prst="roundRect">
+                            <a:avLst/>
+                          </a:prstGeom>
+                          <a:noFill/>
+                          <a:ln>
+                            <a:solidFill>
+                              <a:srgbClr val="FF0000"/>
+                            </a:solidFill>
+                          </a:ln>
+                        </wps:spPr>
+                        <wps:style>
+                          <a:lnRef idx="2">
+                            <a:schemeClr val="accent6"/>
+                          </a:lnRef>
+                          <a:fillRef idx="1">
+                            <a:schemeClr val="lt1"/>
+                          </a:fillRef>
+                          <a:effectRef idx="0">
+                            <a:schemeClr val="accent6"/>
+                          </a:effectRef>
+                          <a:fontRef idx="minor">
+                            <a:schemeClr val="dk1"/>
+                          </a:fontRef>
+                        </wps:style>
+                        <wps:bodyPr rot="0" spcFirstLastPara="0" vertOverflow="overflow" horzOverflow="overflow" vert="horz" wrap="square" lIns="91440" tIns="45720" rIns="91440" bIns="45720" numCol="1" spcCol="0" rtlCol="0" fromWordArt="0" anchor="ctr" anchorCtr="0" forceAA="0" compatLnSpc="1">
+                          <a:prstTxWarp prst="textNoShape">
+                            <a:avLst/>
+                          </a:prstTxWarp>
+                          <a:noAutofit/>
+                        </wps:bodyPr>
+                      </wps:wsp>
+                    </wpg:wgp>
+                  </a:graphicData>
+                </a:graphic>
+              </wp:anchor>
+            </w:drawing>
+          </mc:Choice>
+          <mc:Fallback>
+            <w:pict>
+              <v:group w14:anchorId="761187C1" id="Groupe 38" o:spid="_x0000_s1026" style="position:absolute;margin-left:0;margin-top:208.45pt;width:197pt;height:153.55pt;z-index:251677696;mso-position-horizontal:center;mso-position-horizontal-relative:margin" coordsize="25019,19500" o:gfxdata="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">
+                <v:shape id="Image 19" o:spid="_x0000_s1027" type="#_x0000_t75" style="position:absolute;width:25019;height:19500;visibility:visible;mso-wrap-style:square" o:gfxdata="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" stroked="t" strokecolor="#0f0d29 [3213]">
+                  <v:imagedata r:id="rId21" o:title=""/>
+                  <v:path arrowok="t"/>
+                </v:shape>
+                <v:roundrect id="Rectangle : coins arrondis 29" o:spid="_x0000_s1028" style="position:absolute;left:11085;top:13104;width:13306;height:6074;visibility:visible;mso-wrap-style:square;v-text-anchor:middle" arcsize="10923f" o:gfxdata="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" filled="f" strokecolor="red" strokeweight="2pt"/>
+                <v:roundrect id="Rectangle : coins arrondis 20" o:spid="_x0000_s1029" style="position:absolute;left:11926;top:258;width:12821;height:3207;visibility:visible;mso-wrap-style:square;v-text-anchor:middle" arcsize="10923f" o:gfxdata="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" filled="f" strokecolor="red" strokeweight="2pt"/>
+                <w10:wrap anchorx="margin"/>
+              </v:group>
+            </w:pict>
+          </mc:Fallback>
+        </mc:AlternateContent>
+      </w:r>
       <w:r>
         <w:br w:type="page"/>
       </w:r>
@@ -3915,7 +3826,7 @@
         <mc:AlternateContent>
           <mc:Choice Requires="wps">
             <w:drawing>
-              <wp:anchor distT="0" distB="0" distL="114300" distR="114300" simplePos="0" relativeHeight="251692032" behindDoc="0" locked="0" layoutInCell="1" allowOverlap="1" wp14:anchorId="03307F89" wp14:editId="267165E2">
+              <wp:anchor distT="0" distB="0" distL="114300" distR="114300" simplePos="0" relativeHeight="251692032" behindDoc="0" locked="0" layoutInCell="1" allowOverlap="1" wp14:anchorId="03307F89" wp14:editId="7BB80221">
                 <wp:simplePos x="0" y="0"/>
                 <wp:positionH relativeFrom="margin">
                   <wp:align>right</wp:align>
@@ -4039,7 +3950,7 @@
           <w:sz w:val="22"/>
         </w:rPr>
         <w:drawing>
-          <wp:inline distT="0" distB="0" distL="0" distR="0" wp14:anchorId="4CFA553A" wp14:editId="552D6011">
+          <wp:inline distT="0" distB="0" distL="0" distR="0" wp14:anchorId="4CFA553A" wp14:editId="5D369D81">
             <wp:extent cx="3474056" cy="2860627"/>
             <wp:effectExtent l="19050" t="19050" r="12700" b="16510"/>
             <wp:docPr id="23" name="Image 23"/>
@@ -4054,7 +3965,7 @@
                     <pic:cNvPicPr/>
                   </pic:nvPicPr>
                   <pic:blipFill rotWithShape="1">
-                    <a:blip r:embed="rId20"/>
+                    <a:blip r:embed="rId22"/>
                     <a:srcRect l="5913" t="16116" r="39548" b="4578"/>
                     <a:stretch/>
                   </pic:blipFill>
@@ -4185,7 +4096,7 @@
         <mc:AlternateContent>
           <mc:Choice Requires="wps">
             <w:drawing>
-              <wp:anchor distT="0" distB="0" distL="114300" distR="114300" simplePos="0" relativeHeight="251684864" behindDoc="0" locked="0" layoutInCell="1" allowOverlap="1" wp14:anchorId="50CC9B51" wp14:editId="546F4BD0">
+              <wp:anchor distT="0" distB="0" distL="114300" distR="114300" simplePos="0" relativeHeight="251684864" behindDoc="0" locked="0" layoutInCell="1" allowOverlap="1" wp14:anchorId="50CC9B51" wp14:editId="13453EE6">
                 <wp:simplePos x="0" y="0"/>
                 <wp:positionH relativeFrom="column">
                   <wp:posOffset>1886373</wp:posOffset>
@@ -4251,7 +4162,7 @@
           </mc:Choice>
           <mc:Fallback>
             <w:pict>
-              <v:roundrect w14:anchorId="15B37BFC" id="Rectangle : coins arrondis 28" o:spid="_x0000_s1026" style="position:absolute;margin-left:148.55pt;margin-top:53.5pt;width:64.65pt;height:18.95pt;z-index:251684864;visibility:visible;mso-wrap-style:square;mso-width-percent:0;mso-height-percent:0;mso-wrap-distance-left:9pt;mso-wrap-distance-top:0;mso-wrap-distance-right:9pt;mso-wrap-distance-bottom:0;mso-position-horizontal:absolute;mso-position-horizontal-relative:text;mso-position-vertical:absolute;mso-position-vertical-relative:text;mso-width-percent:0;mso-height-percent:0;mso-width-relative:margin;mso-height-relative:margin;v-text-anchor:middle" arcsize="10923f" o:gfxdata="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" filled="f" strokecolor="red" strokeweight="2pt"/>
+              <v:roundrect w14:anchorId="770D5EF2" id="Rectangle : coins arrondis 28" o:spid="_x0000_s1026" style="position:absolute;margin-left:148.55pt;margin-top:53.5pt;width:64.65pt;height:18.95pt;z-index:251684864;visibility:visible;mso-wrap-style:square;mso-width-percent:0;mso-height-percent:0;mso-wrap-distance-left:9pt;mso-wrap-distance-top:0;mso-wrap-distance-right:9pt;mso-wrap-distance-bottom:0;mso-position-horizontal:absolute;mso-position-horizontal-relative:text;mso-position-vertical:absolute;mso-position-vertical-relative:text;mso-width-percent:0;mso-height-percent:0;mso-width-relative:margin;mso-height-relative:margin;v-text-anchor:middle" arcsize="10923f" o:gfxdata="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" filled="f" strokecolor="red" strokeweight="2pt"/>
             </w:pict>
           </mc:Fallback>
         </mc:AlternateContent>
@@ -4263,7 +4174,7 @@
         <mc:AlternateContent>
           <mc:Choice Requires="wps">
             <w:drawing>
-              <wp:anchor distT="0" distB="0" distL="114300" distR="114300" simplePos="0" relativeHeight="251682816" behindDoc="0" locked="0" layoutInCell="1" allowOverlap="1" wp14:anchorId="4CBC5F27" wp14:editId="719B26EB">
+              <wp:anchor distT="0" distB="0" distL="114300" distR="114300" simplePos="0" relativeHeight="251682816" behindDoc="0" locked="0" layoutInCell="1" allowOverlap="1" wp14:anchorId="4CBC5F27" wp14:editId="628AB9A5">
                 <wp:simplePos x="0" y="0"/>
                 <wp:positionH relativeFrom="column">
                   <wp:posOffset>142240</wp:posOffset>
@@ -4329,7 +4240,7 @@
           </mc:Choice>
           <mc:Fallback>
             <w:pict>
-              <v:roundrect w14:anchorId="6ADFB918" id="Rectangle : coins arrondis 26" o:spid="_x0000_s1026" style="position:absolute;margin-left:11.2pt;margin-top:7.5pt;width:166pt;height:35.35pt;z-index:251682816;visibility:visible;mso-wrap-style:square;mso-width-percent:0;mso-height-percent:0;mso-wrap-distance-left:9pt;mso-wrap-distance-top:0;mso-wrap-distance-right:9pt;mso-wrap-distance-bottom:0;mso-position-horizontal:absolute;mso-position-horizontal-relative:text;mso-position-vertical:absolute;mso-position-vertical-relative:text;mso-width-percent:0;mso-height-percent:0;mso-width-relative:margin;mso-height-relative:margin;v-text-anchor:middle" arcsize="10923f" o:gfxdata="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" filled="f" strokecolor="red" strokeweight="2pt"/>
+              <v:roundrect w14:anchorId="7FD8F541" id="Rectangle : coins arrondis 26" o:spid="_x0000_s1026" style="position:absolute;margin-left:11.2pt;margin-top:7.5pt;width:166pt;height:35.35pt;z-index:251682816;visibility:visible;mso-wrap-style:square;mso-width-percent:0;mso-height-percent:0;mso-wrap-distance-left:9pt;mso-wrap-distance-top:0;mso-wrap-distance-right:9pt;mso-wrap-distance-bottom:0;mso-position-horizontal:absolute;mso-position-horizontal-relative:text;mso-position-vertical:absolute;mso-position-vertical-relative:text;mso-width-percent:0;mso-height-percent:0;mso-width-relative:margin;mso-height-relative:margin;v-text-anchor:middle" arcsize="10923f" o:gfxdata="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" filled="f" strokecolor="red" strokeweight="2pt"/>
             </w:pict>
           </mc:Fallback>
         </mc:AlternateContent>
@@ -4346,7 +4257,7 @@
           <w:lang w:eastAsia="en-US"/>
         </w:rPr>
         <w:drawing>
-          <wp:inline distT="0" distB="0" distL="0" distR="0" wp14:anchorId="6830F7B6" wp14:editId="15110FB8">
+          <wp:inline distT="0" distB="0" distL="0" distR="0" wp14:anchorId="6830F7B6" wp14:editId="7F00E2B4">
             <wp:extent cx="6371590" cy="915821"/>
             <wp:effectExtent l="19050" t="19050" r="10160" b="17780"/>
             <wp:docPr id="25" name="Image 25"/>
@@ -4361,7 +4272,7 @@
                     <pic:cNvPicPr/>
                   </pic:nvPicPr>
                   <pic:blipFill rotWithShape="1">
-                    <a:blip r:embed="rId21"/>
+                    <a:blip r:embed="rId23"/>
                     <a:srcRect b="5920"/>
                     <a:stretch/>
                   </pic:blipFill>
@@ -4458,7 +4369,7 @@
           <w:sz w:val="22"/>
         </w:rPr>
         <w:drawing>
-          <wp:inline distT="0" distB="0" distL="0" distR="0" wp14:anchorId="2C3FAE43" wp14:editId="220D0DBE">
+          <wp:inline distT="0" distB="0" distL="0" distR="0" wp14:anchorId="2C3FAE43" wp14:editId="60060594">
             <wp:extent cx="6371590" cy="1875790"/>
             <wp:effectExtent l="19050" t="19050" r="10160" b="10160"/>
             <wp:docPr id="31" name="Image 31"/>
@@ -4473,7 +4384,7 @@
                     <pic:cNvPicPr/>
                   </pic:nvPicPr>
                   <pic:blipFill>
-                    <a:blip r:embed="rId22"/>
+                    <a:blip r:embed="rId24"/>
                     <a:stretch>
                       <a:fillRect/>
                     </a:stretch>
@@ -4727,7 +4638,7 @@
         <mc:AlternateContent>
           <mc:Choice Requires="wps">
             <w:drawing>
-              <wp:anchor distT="0" distB="0" distL="114300" distR="114300" simplePos="0" relativeHeight="251688960" behindDoc="0" locked="0" layoutInCell="1" allowOverlap="1" wp14:anchorId="69D4FDD9" wp14:editId="5E49B151">
+              <wp:anchor distT="0" distB="0" distL="114300" distR="114300" simplePos="0" relativeHeight="251688960" behindDoc="0" locked="0" layoutInCell="1" allowOverlap="1" wp14:anchorId="69D4FDD9" wp14:editId="6210F813">
                 <wp:simplePos x="0" y="0"/>
                 <wp:positionH relativeFrom="column">
                   <wp:posOffset>47085</wp:posOffset>
@@ -4793,7 +4704,7 @@
           </mc:Choice>
           <mc:Fallback>
             <w:pict>
-              <v:roundrect w14:anchorId="139AAA3B" id="Rectangle : coins arrondis 34" o:spid="_x0000_s1026" style="position:absolute;margin-left:3.7pt;margin-top:82.5pt;width:204pt;height:35.75pt;z-index:251688960;visibility:visible;mso-wrap-style:square;mso-width-percent:0;mso-height-percent:0;mso-wrap-distance-left:9pt;mso-wrap-distance-top:0;mso-wrap-distance-right:9pt;mso-wrap-distance-bottom:0;mso-position-horizontal:absolute;mso-position-horizontal-relative:text;mso-position-vertical:absolute;mso-position-vertical-relative:text;mso-width-percent:0;mso-height-percent:0;mso-width-relative:margin;mso-height-relative:margin;v-text-anchor:middle" arcsize="10923f" o:gfxdata="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" filled="f" strokecolor="red" strokeweight="2pt"/>
+              <v:roundrect w14:anchorId="255655BC" id="Rectangle : coins arrondis 34" o:spid="_x0000_s1026" style="position:absolute;margin-left:3.7pt;margin-top:82.5pt;width:204pt;height:35.75pt;z-index:251688960;visibility:visible;mso-wrap-style:square;mso-width-percent:0;mso-height-percent:0;mso-wrap-distance-left:9pt;mso-wrap-distance-top:0;mso-wrap-distance-right:9pt;mso-wrap-distance-bottom:0;mso-position-horizontal:absolute;mso-position-horizontal-relative:text;mso-position-vertical:absolute;mso-position-vertical-relative:text;mso-width-percent:0;mso-height-percent:0;mso-width-relative:margin;mso-height-relative:margin;v-text-anchor:middle" arcsize="10923f" o:gfxdata="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" filled="f" strokecolor="red" strokeweight="2pt"/>
             </w:pict>
           </mc:Fallback>
         </mc:AlternateContent>
@@ -4805,7 +4716,7 @@
         <mc:AlternateContent>
           <mc:Choice Requires="wps">
             <w:drawing>
-              <wp:anchor distT="0" distB="0" distL="114300" distR="114300" simplePos="0" relativeHeight="251686912" behindDoc="0" locked="0" layoutInCell="1" allowOverlap="1" wp14:anchorId="5550ACD7" wp14:editId="13038901">
+              <wp:anchor distT="0" distB="0" distL="114300" distR="114300" simplePos="0" relativeHeight="251686912" behindDoc="0" locked="0" layoutInCell="1" allowOverlap="1" wp14:anchorId="5550ACD7" wp14:editId="4009CDAA">
                 <wp:simplePos x="0" y="0"/>
                 <wp:positionH relativeFrom="column">
                   <wp:posOffset>2691765</wp:posOffset>
@@ -4871,7 +4782,7 @@
           </mc:Choice>
           <mc:Fallback>
             <w:pict>
-              <v:roundrect w14:anchorId="5EF06185" id="Rectangle : coins arrondis 33" o:spid="_x0000_s1026" style="position:absolute;margin-left:211.95pt;margin-top:85.2pt;width:54pt;height:33.6pt;z-index:251686912;visibility:visible;mso-wrap-style:square;mso-width-percent:0;mso-height-percent:0;mso-wrap-distance-left:9pt;mso-wrap-distance-top:0;mso-wrap-distance-right:9pt;mso-wrap-distance-bottom:0;mso-position-horizontal:absolute;mso-position-horizontal-relative:text;mso-position-vertical:absolute;mso-position-vertical-relative:text;mso-width-percent:0;mso-height-percent:0;mso-width-relative:margin;mso-height-relative:margin;v-text-anchor:middle" arcsize="10923f" o:gfxdata="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" filled="f" strokecolor="red" strokeweight="2pt"/>
+              <v:roundrect w14:anchorId="09F0C601" id="Rectangle : coins arrondis 33" o:spid="_x0000_s1026" style="position:absolute;margin-left:211.95pt;margin-top:85.2pt;width:54pt;height:33.6pt;z-index:251686912;visibility:visible;mso-wrap-style:square;mso-width-percent:0;mso-height-percent:0;mso-wrap-distance-left:9pt;mso-wrap-distance-top:0;mso-wrap-distance-right:9pt;mso-wrap-distance-bottom:0;mso-position-horizontal:absolute;mso-position-horizontal-relative:text;mso-position-vertical:absolute;mso-position-vertical-relative:text;mso-width-percent:0;mso-height-percent:0;mso-width-relative:margin;mso-height-relative:margin;v-text-anchor:middle" arcsize="10923f" o:gfxdata="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" filled="f" strokecolor="red" strokeweight="2pt"/>
             </w:pict>
           </mc:Fallback>
         </mc:AlternateContent>
@@ -4882,7 +4793,7 @@
           <w:sz w:val="22"/>
         </w:rPr>
         <w:drawing>
-          <wp:inline distT="0" distB="0" distL="0" distR="0" wp14:anchorId="09AB9720" wp14:editId="16D15D1A">
+          <wp:inline distT="0" distB="0" distL="0" distR="0" wp14:anchorId="09AB9720" wp14:editId="5323C7A7">
             <wp:extent cx="6004560" cy="5400675"/>
             <wp:effectExtent l="19050" t="19050" r="15240" b="28575"/>
             <wp:docPr id="32" name="Image 32"/>
@@ -4897,7 +4808,7 @@
                     <pic:cNvPicPr/>
                   </pic:nvPicPr>
                   <pic:blipFill>
-                    <a:blip r:embed="rId23"/>
+                    <a:blip r:embed="rId25"/>
                     <a:stretch>
                       <a:fillRect/>
                     </a:stretch>
@@ -5043,7 +4954,7 @@
                     <pic:cNvPicPr/>
                   </pic:nvPicPr>
                   <pic:blipFill rotWithShape="1">
-                    <a:blip r:embed="rId24"/>
+                    <a:blip r:embed="rId26"/>
                     <a:srcRect b="6318"/>
                     <a:stretch/>
                   </pic:blipFill>
@@ -5123,7 +5034,15 @@
         <w:jc w:val="both"/>
       </w:pPr>
       <w:r>
-        <w:t xml:space="preserve">Ce scripte vérifiera toutes les 30 minutes, dans le dépôt qui à été forké, s'il y a une différence entre le </w:t>
+        <w:t xml:space="preserve">Ce scripte vérifiera toutes les 30 minutes, dans le dépôt qui </w:t>
+      </w:r>
+      <w:proofErr w:type="spellStart"/>
+      <w:r>
+        <w:t>à</w:t>
+      </w:r>
+      <w:proofErr w:type="spellEnd"/>
+      <w:r>
+        <w:t xml:space="preserve"> été forké, s'il y a une différence entre le </w:t>
       </w:r>
       <w:r>
         <w:t>vôtre</w:t>
@@ -5253,7 +5172,7 @@
                     <pic:cNvPicPr/>
                   </pic:nvPicPr>
                   <pic:blipFill>
-                    <a:blip r:embed="rId25"/>
+                    <a:blip r:embed="rId27"/>
                     <a:stretch>
                       <a:fillRect/>
                     </a:stretch>
@@ -5709,8 +5628,8 @@
     </w:tbl>
     <w:p/>
     <w:sectPr>
-      <w:headerReference w:type="default" r:id="rId26"/>
-      <w:footerReference w:type="default" r:id="rId27"/>
+      <w:headerReference w:type="default" r:id="rId28"/>
+      <w:footerReference w:type="default" r:id="rId29"/>
       <w:pgSz w:w="11906" w:h="16838" w:code="9"/>
       <w:pgMar w:top="720" w:right="936" w:bottom="720" w:left="936" w:header="0" w:footer="289" w:gutter="0"/>
       <w:pgNumType w:start="1"/>
@@ -7321,7 +7240,7 @@
     <w:charset w:val="00"/>
     <w:family w:val="swiss"/>
     <w:pitch w:val="variable"/>
-    <w:sig w:usb0="A0002AEF" w:usb1="4000207B" w:usb2="00000000" w:usb3="00000000" w:csb0="000001FF" w:csb1="00000000"/>
+    <w:sig w:usb0="E4002EFF" w:usb1="C000247B" w:usb2="00000009" w:usb3="00000000" w:csb0="000001FF" w:csb1="00000000"/>
   </w:font>
 </w:fonts>
 </file>
@@ -7349,6 +7268,7 @@
     <w:rsid w:val="0081268B"/>
     <w:rsid w:val="00A0495B"/>
     <w:rsid w:val="00AB074B"/>
+    <w:rsid w:val="00B1527F"/>
     <w:rsid w:val="00DE4F12"/>
   </w:rsids>
   <m:mathPr>

</xml_diff>